<commit_message>
working on it late
</commit_message>
<xml_diff>
--- a/01 - Agile for Model-Based Standards Development/B - Draft/Section III-A - Solutions.docx
+++ b/01 - Agile for Model-Based Standards Development/B - Draft/Section III-A - Solutions.docx
@@ -104,6 +104,8 @@
     </w:p>
     <w:p>
       <w:pPr>
+        <w:spacing w:after="0"/>
+        <w:jc w:val="both"/>
         <w:rPr>
           <w:rFonts w:ascii="Arial" w:hAnsi="Arial" w:cs="Arial"/>
           <w:color w:val="000000" w:themeColor="text1"/>
@@ -144,21 +146,23 @@
         <w:jc w:val="both"/>
         <w:rPr>
           <w:rFonts w:ascii="Arial" w:hAnsi="Arial" w:cs="Arial"/>
-          <w:color w:val="0000FF"/>
-          <w:sz w:val="18"/>
-          <w:szCs w:val="18"/>
-          <w:lang w:val="en-US"/>
-        </w:rPr>
-      </w:pPr>
-      <w:r>
-        <w:rPr>
-          <w:rFonts w:ascii="Arial" w:hAnsi="Arial" w:cs="Arial"/>
-          <w:color w:val="0000FF"/>
-          <w:sz w:val="18"/>
-          <w:szCs w:val="18"/>
-          <w:lang w:val="en-US"/>
-        </w:rPr>
-        <w:t>Introduction</w:t>
+          <w:b/>
+          <w:color w:val="0000FF"/>
+          <w:sz w:val="20"/>
+          <w:szCs w:val="18"/>
+          <w:lang w:val="en-US"/>
+        </w:rPr>
+      </w:pPr>
+      <w:r>
+        <w:rPr>
+          <w:rFonts w:ascii="Arial" w:hAnsi="Arial" w:cs="Arial"/>
+          <w:b/>
+          <w:color w:val="0000FF"/>
+          <w:sz w:val="20"/>
+          <w:szCs w:val="18"/>
+          <w:lang w:val="en-US"/>
+        </w:rPr>
+        <w:t>SOLUTIONS</w:t>
       </w:r>
     </w:p>
     <w:p>
@@ -262,7 +266,17 @@
           <w:szCs w:val="18"/>
           <w:lang w:val="en-US"/>
         </w:rPr>
-        <w:t xml:space="preserve">and publication. </w:t>
+        <w:t xml:space="preserve">and </w:t>
+      </w:r>
+      <w:r>
+        <w:rPr>
+          <w:rFonts w:ascii="Arial" w:hAnsi="Arial" w:cs="Arial"/>
+          <w:color w:val="0000FF"/>
+          <w:sz w:val="18"/>
+          <w:szCs w:val="18"/>
+          <w:lang w:val="en-US"/>
+        </w:rPr>
+        <w:t xml:space="preserve">publication. </w:t>
       </w:r>
       <w:r>
         <w:rPr>
@@ -294,6 +308,7 @@
         </w:rPr>
         <w:t xml:space="preserve"> faster</w:t>
       </w:r>
+      <w:commentRangeStart w:id="0"/>
       <w:r>
         <w:rPr>
           <w:rFonts w:ascii="Arial" w:hAnsi="Arial" w:cs="Arial"/>
@@ -307,7 +322,7 @@
       <w:r>
         <w:rPr>
           <w:rFonts w:ascii="Arial" w:hAnsi="Arial" w:cs="Arial"/>
-          <w:color w:val="FFC000"/>
+          <w:color w:val="0000FF"/>
           <w:sz w:val="18"/>
           <w:szCs w:val="18"/>
           <w:lang w:val="en-US"/>
@@ -317,7 +332,7 @@
       <w:r>
         <w:rPr>
           <w:rFonts w:ascii="Arial" w:hAnsi="Arial" w:cs="Arial"/>
-          <w:color w:val="FFC000"/>
+          <w:color w:val="0000FF"/>
           <w:sz w:val="18"/>
           <w:szCs w:val="18"/>
           <w:lang w:val="en-US"/>
@@ -327,7 +342,7 @@
       <w:r>
         <w:rPr>
           <w:rFonts w:ascii="Arial" w:hAnsi="Arial" w:cs="Arial"/>
-          <w:color w:val="FFC000"/>
+          <w:color w:val="0000FF"/>
           <w:sz w:val="18"/>
           <w:szCs w:val="18"/>
           <w:lang w:val="en-US"/>
@@ -337,7 +352,7 @@
       <w:r>
         <w:rPr>
           <w:rFonts w:ascii="Arial" w:hAnsi="Arial" w:cs="Arial"/>
-          <w:color w:val="FFC000"/>
+          <w:color w:val="0000FF"/>
           <w:sz w:val="18"/>
           <w:szCs w:val="18"/>
           <w:lang w:val="en-US"/>
@@ -347,19 +362,32 @@
       <w:r>
         <w:rPr>
           <w:rFonts w:ascii="Arial" w:hAnsi="Arial" w:cs="Arial"/>
-          <w:sz w:val="18"/>
+          <w:color w:val="0000FF"/>
+          <w:sz w:val="18"/>
+          <w:szCs w:val="18"/>
         </w:rPr>
         <w:t>(Rico, David F., 2008)</w:t>
       </w:r>
       <w:r>
         <w:rPr>
           <w:rFonts w:ascii="Arial" w:hAnsi="Arial" w:cs="Arial"/>
-          <w:color w:val="FFC000"/>
+          <w:color w:val="0000FF"/>
           <w:sz w:val="18"/>
           <w:szCs w:val="18"/>
           <w:lang w:val="en-US"/>
         </w:rPr>
         <w:fldChar w:fldCharType="end"/>
+      </w:r>
+      <w:commentRangeEnd w:id="0"/>
+      <w:r>
+        <w:rPr>
+          <w:rStyle w:val="CommentReference"/>
+          <w:rFonts w:ascii="Arial" w:hAnsi="Arial" w:cs="Arial"/>
+          <w:color w:val="0000FF"/>
+          <w:sz w:val="18"/>
+          <w:szCs w:val="18"/>
+        </w:rPr>
+        <w:commentReference w:id="0"/>
       </w:r>
     </w:p>
     <w:p>
@@ -443,17 +471,7 @@
           <w:szCs w:val="18"/>
           <w:lang w:val="en-US"/>
         </w:rPr>
-        <w:t xml:space="preserve"> 12 principles – but there are three that hit home for the development of model-based standards. The first is, “Deliver working software frequently.” The second is “Working software is the primary measure of progress.” And the third is, “At regular intervals, the team reflects on how to become more effective, then tunes and adjust its behavior accordingly.” </w:t>
-      </w:r>
-      <w:r>
-        <w:rPr>
-          <w:rFonts w:ascii="Arial" w:hAnsi="Arial" w:cs="Arial"/>
-          <w:color w:val="0000FF"/>
-          <w:sz w:val="18"/>
-          <w:szCs w:val="18"/>
-          <w:lang w:val="en-US"/>
-        </w:rPr>
-        <w:t xml:space="preserve">Agile Manifesto </w:t>
+        <w:t xml:space="preserve"> 12 principles – but there are three that hit home for the development of model-based standards. The first is, “Deliver working software frequently.” The second is “Working software is the primary measure of progress.” And the third is, “At regular intervals, the team reflects on how to become more effective, then tunes and adjust its behavior accordingly.” Agile Manifesto </w:t>
       </w:r>
       <w:r>
         <w:rPr>
@@ -490,6 +508,7 @@
           <w:rFonts w:ascii="Arial" w:hAnsi="Arial" w:cs="Arial"/>
           <w:color w:val="0000FF"/>
           <w:sz w:val="18"/>
+          <w:szCs w:val="18"/>
         </w:rPr>
         <w:t>(Beck et al., 2001)</w:t>
       </w:r>
@@ -561,17 +580,7 @@
           <w:szCs w:val="18"/>
           <w:lang w:val="en-US"/>
         </w:rPr>
-        <w:t xml:space="preserve"> Continuous Delivery.</w:t>
-      </w:r>
-      <w:r>
-        <w:rPr>
-          <w:rFonts w:ascii="Arial" w:hAnsi="Arial" w:cs="Arial"/>
-          <w:color w:val="0000FF"/>
-          <w:sz w:val="18"/>
-          <w:szCs w:val="18"/>
-          <w:lang w:val="en-US"/>
-        </w:rPr>
-        <w:t xml:space="preserve"> </w:t>
+        <w:t xml:space="preserve"> Continuous Delivery. </w:t>
       </w:r>
     </w:p>
     <w:p>
@@ -595,17 +604,7 @@
           <w:szCs w:val="18"/>
           <w:lang w:val="en-US"/>
         </w:rPr>
-        <w:t xml:space="preserve">In addition to the specific methods used, there are some overarching frameworks that help tie them all together to help large organizations implement at different scales. These frameworks include Scaled </w:t>
-      </w:r>
-      <w:r>
-        <w:rPr>
-          <w:rFonts w:ascii="Arial" w:hAnsi="Arial" w:cs="Arial"/>
-          <w:color w:val="0000FF"/>
-          <w:sz w:val="18"/>
-          <w:szCs w:val="18"/>
-          <w:lang w:val="en-US"/>
-        </w:rPr>
-        <w:t>Agile [SAFe], Disciplined Agile Delivery [DAD] and Large-scale Scrum [LeSS].</w:t>
+        <w:t>In addition to the specific methods used, there are some overarching frameworks that help tie them all together to help large organizations implement at different scales. These frameworks include Scaled Agile [SAFe], Disciplined Agile Delivery [DAD] and Large-scale Scrum [LeSS].</w:t>
       </w:r>
       <w:r>
         <w:rPr>
@@ -732,6 +731,7 @@
           <w:rFonts w:ascii="Arial" w:hAnsi="Arial" w:cs="Arial"/>
           <w:color w:val="0000FF"/>
           <w:sz w:val="18"/>
+          <w:szCs w:val="18"/>
         </w:rPr>
         <w:t>(KnowledgeHut, 2018)</w:t>
       </w:r>
@@ -802,7 +802,9 @@
       <w:r>
         <w:rPr>
           <w:rFonts w:ascii="Arial" w:hAnsi="Arial" w:cs="Arial"/>
-          <w:sz w:val="18"/>
+          <w:color w:val="0000FF"/>
+          <w:sz w:val="18"/>
+          <w:szCs w:val="18"/>
         </w:rPr>
         <w:t>(Scaled Agile, 2018a)</w:t>
       </w:r>
@@ -824,7 +826,48 @@
           <w:szCs w:val="18"/>
           <w:lang w:val="en-US"/>
         </w:rPr>
-        <w:t xml:space="preserve"> Each project team must analyze their needs and identify which component(s) of the framework will enable them to meet their goals. Overall, SAFe has documented case studies that bring real business results including happier, more motivated employees, faster time-to-market, increase in productivity and defect reductions. </w:t>
+        <w:t xml:space="preserve"> Each project team must analyze their needs and identify which component(s) of the framework </w:t>
+      </w:r>
+      <w:r>
+        <w:rPr>
+          <w:rFonts w:ascii="Arial" w:hAnsi="Arial" w:cs="Arial"/>
+          <w:color w:val="0000FF"/>
+          <w:sz w:val="18"/>
+          <w:szCs w:val="18"/>
+          <w:lang w:val="en-US"/>
+        </w:rPr>
+        <w:t xml:space="preserve">that </w:t>
+      </w:r>
+      <w:r>
+        <w:rPr>
+          <w:rFonts w:ascii="Arial" w:hAnsi="Arial" w:cs="Arial"/>
+          <w:color w:val="0000FF"/>
+          <w:sz w:val="18"/>
+          <w:szCs w:val="18"/>
+          <w:lang w:val="en-US"/>
+        </w:rPr>
+        <w:t xml:space="preserve">will enable them to meet their goals. </w:t>
+      </w:r>
+      <w:commentRangeStart w:id="1"/>
+      <w:r>
+        <w:rPr>
+          <w:rFonts w:ascii="Arial" w:hAnsi="Arial" w:cs="Arial"/>
+          <w:color w:val="0000FF"/>
+          <w:sz w:val="18"/>
+          <w:szCs w:val="18"/>
+          <w:lang w:val="en-US"/>
+        </w:rPr>
+        <w:t xml:space="preserve">Scaled Agile </w:t>
+      </w:r>
+      <w:r>
+        <w:rPr>
+          <w:rFonts w:ascii="Arial" w:hAnsi="Arial" w:cs="Arial"/>
+          <w:color w:val="0000FF"/>
+          <w:sz w:val="18"/>
+          <w:szCs w:val="18"/>
+          <w:lang w:val="en-US"/>
+        </w:rPr>
+        <w:t xml:space="preserve">has documented case studies that bring real business results including happier, more motivated employees, faster time-to-market, increase in productivity and defect reductions. </w:t>
       </w:r>
       <w:r>
         <w:rPr>
@@ -859,7 +902,9 @@
       <w:r>
         <w:rPr>
           <w:rFonts w:ascii="Arial" w:hAnsi="Arial" w:cs="Arial"/>
-          <w:sz w:val="18"/>
+          <w:color w:val="0000FF"/>
+          <w:sz w:val="18"/>
+          <w:szCs w:val="18"/>
         </w:rPr>
         <w:t>(Scaled Agile, 2018b)</w:t>
       </w:r>
@@ -872,6 +917,13 @@
           <w:lang w:val="en-US"/>
         </w:rPr>
         <w:fldChar w:fldCharType="end"/>
+      </w:r>
+      <w:commentRangeEnd w:id="1"/>
+      <w:r>
+        <w:rPr>
+          <w:rStyle w:val="CommentReference"/>
+        </w:rPr>
+        <w:commentReference w:id="1"/>
       </w:r>
     </w:p>
     <w:p>
@@ -895,10 +947,105 @@
           <w:szCs w:val="18"/>
           <w:lang w:val="en-US"/>
         </w:rPr>
-        <w:t>While SAFe provides many tools to implement agile – this paper will discuss only a few that can bring much benefit to the development teams of model-based standards.</w:t>
-      </w:r>
-      <w:bookmarkStart w:id="0" w:name="_GoBack"/>
-      <w:bookmarkEnd w:id="0"/>
+        <w:t>While SAFe provides many tools to implement agile – this paper will discuss only a few that can bring benefit to the development</w:t>
+      </w:r>
+      <w:r>
+        <w:rPr>
+          <w:rFonts w:ascii="Arial" w:hAnsi="Arial" w:cs="Arial"/>
+          <w:color w:val="0000FF"/>
+          <w:sz w:val="18"/>
+          <w:szCs w:val="18"/>
+          <w:lang w:val="en-US"/>
+        </w:rPr>
+        <w:t xml:space="preserve"> teams of model-based standards: </w:t>
+      </w:r>
+      <w:r>
+        <w:rPr>
+          <w:rFonts w:ascii="Arial" w:hAnsi="Arial" w:cs="Arial"/>
+          <w:color w:val="0000FF"/>
+          <w:sz w:val="18"/>
+          <w:szCs w:val="18"/>
+          <w:lang w:val="en-US"/>
+        </w:rPr>
+        <w:t>Backlog Management</w:t>
+      </w:r>
+      <w:r>
+        <w:rPr>
+          <w:rFonts w:ascii="Arial" w:hAnsi="Arial" w:cs="Arial"/>
+          <w:color w:val="0000FF"/>
+          <w:sz w:val="18"/>
+          <w:szCs w:val="18"/>
+          <w:lang w:val="en-US"/>
+        </w:rPr>
+        <w:t xml:space="preserve">, </w:t>
+      </w:r>
+      <w:r>
+        <w:rPr>
+          <w:rFonts w:ascii="Arial" w:hAnsi="Arial" w:cs="Arial"/>
+          <w:color w:val="0000FF"/>
+          <w:sz w:val="18"/>
+          <w:szCs w:val="18"/>
+          <w:lang w:val="en-US"/>
+        </w:rPr>
+        <w:t>Program Increment Planning</w:t>
+      </w:r>
+      <w:r>
+        <w:rPr>
+          <w:rFonts w:ascii="Arial" w:hAnsi="Arial" w:cs="Arial"/>
+          <w:color w:val="0000FF"/>
+          <w:sz w:val="18"/>
+          <w:szCs w:val="18"/>
+          <w:lang w:val="en-US"/>
+        </w:rPr>
+        <w:t xml:space="preserve"> and </w:t>
+      </w:r>
+      <w:r>
+        <w:rPr>
+          <w:rFonts w:ascii="Arial" w:hAnsi="Arial" w:cs="Arial"/>
+          <w:color w:val="0000FF"/>
+          <w:sz w:val="18"/>
+          <w:szCs w:val="18"/>
+          <w:lang w:val="en-US"/>
+        </w:rPr>
+        <w:t>Agile Release Trains</w:t>
+      </w:r>
+      <w:r>
+        <w:rPr>
+          <w:rFonts w:ascii="Arial" w:hAnsi="Arial" w:cs="Arial"/>
+          <w:color w:val="0000FF"/>
+          <w:sz w:val="18"/>
+          <w:szCs w:val="18"/>
+          <w:lang w:val="en-US"/>
+        </w:rPr>
+        <w:t>.</w:t>
+      </w:r>
+    </w:p>
+    <w:p>
+      <w:pPr>
+        <w:spacing w:after="0"/>
+        <w:jc w:val="both"/>
+        <w:rPr>
+          <w:rFonts w:ascii="Arial" w:hAnsi="Arial" w:cs="Arial"/>
+          <w:b/>
+          <w:i/>
+          <w:color w:val="0000FF"/>
+          <w:sz w:val="18"/>
+          <w:szCs w:val="18"/>
+          <w:lang w:val="en-US"/>
+        </w:rPr>
+      </w:pPr>
+      <w:r>
+        <w:rPr>
+          <w:rFonts w:ascii="Arial" w:hAnsi="Arial" w:cs="Arial"/>
+          <w:b/>
+          <w:i/>
+          <w:color w:val="0000FF"/>
+          <w:sz w:val="18"/>
+          <w:szCs w:val="18"/>
+          <w:lang w:val="en-US"/>
+        </w:rPr>
+        <w:t>Backlog Management</w:t>
+      </w:r>
     </w:p>
     <w:p>
       <w:pPr>
@@ -913,6 +1060,158 @@
           <w:lang w:val="en-US"/>
         </w:rPr>
       </w:pPr>
+      <w:r>
+        <w:rPr>
+          <w:rFonts w:ascii="Arial" w:hAnsi="Arial" w:cs="Arial"/>
+          <w:color w:val="0000FF"/>
+          <w:sz w:val="18"/>
+          <w:szCs w:val="18"/>
+          <w:lang w:val="en-US"/>
+        </w:rPr>
+        <w:t>Having a backlog isn’t the same as managing the backlog. In the course of STEP development, most teams use a system such as Bugzilla to store all the issues. Teams will assign, at bulk, issues to the next milestone</w:t>
+      </w:r>
+      <w:r>
+        <w:rPr>
+          <w:rFonts w:ascii="Arial" w:hAnsi="Arial" w:cs="Arial"/>
+          <w:color w:val="0000FF"/>
+          <w:sz w:val="18"/>
+          <w:szCs w:val="18"/>
+          <w:lang w:val="en-US"/>
+        </w:rPr>
+        <w:t xml:space="preserve"> and perform a quick reassessment few times during the length of the project.</w:t>
+      </w:r>
+      <w:r>
+        <w:rPr>
+          <w:rFonts w:ascii="Arial" w:hAnsi="Arial" w:cs="Arial"/>
+          <w:color w:val="0000FF"/>
+          <w:sz w:val="18"/>
+          <w:szCs w:val="18"/>
+          <w:lang w:val="en-US"/>
+        </w:rPr>
+        <w:t xml:space="preserve"> Steps a team can take to actively manage the backlog is </w:t>
+      </w:r>
+      <w:r>
+        <w:rPr>
+          <w:rFonts w:ascii="Arial" w:hAnsi="Arial" w:cs="Arial"/>
+          <w:color w:val="0000FF"/>
+          <w:sz w:val="18"/>
+          <w:szCs w:val="18"/>
+          <w:lang w:val="en-US"/>
+        </w:rPr>
+        <w:t>to establish, and make it a priority, a</w:t>
+      </w:r>
+      <w:r>
+        <w:rPr>
+          <w:rFonts w:ascii="Arial" w:hAnsi="Arial" w:cs="Arial"/>
+          <w:color w:val="0000FF"/>
+          <w:sz w:val="18"/>
+          <w:szCs w:val="18"/>
+          <w:lang w:val="en-US"/>
+        </w:rPr>
+        <w:t xml:space="preserve"> Product Owner</w:t>
+      </w:r>
+      <w:r>
+        <w:rPr>
+          <w:rFonts w:ascii="Arial" w:hAnsi="Arial" w:cs="Arial"/>
+          <w:color w:val="0000FF"/>
+          <w:sz w:val="18"/>
+          <w:szCs w:val="18"/>
+          <w:lang w:val="en-US"/>
+        </w:rPr>
+        <w:t>/Manager</w:t>
+      </w:r>
+      <w:r>
+        <w:rPr>
+          <w:rFonts w:ascii="Arial" w:hAnsi="Arial" w:cs="Arial"/>
+          <w:color w:val="0000FF"/>
+          <w:sz w:val="18"/>
+          <w:szCs w:val="18"/>
+          <w:lang w:val="en-US"/>
+        </w:rPr>
+        <w:t xml:space="preserve"> Role.</w:t>
+      </w:r>
+      <w:r>
+        <w:rPr>
+          <w:rFonts w:ascii="Arial" w:hAnsi="Arial" w:cs="Arial"/>
+          <w:color w:val="0000FF"/>
+          <w:sz w:val="18"/>
+          <w:szCs w:val="18"/>
+          <w:lang w:val="en-US"/>
+        </w:rPr>
+        <w:t xml:space="preserve"> The person in this role will be primarily responsible for why, when and what of the product that the development team will deliver. </w:t>
+      </w:r>
+      <w:r>
+        <w:rPr>
+          <w:rFonts w:ascii="Arial" w:hAnsi="Arial" w:cs="Arial"/>
+          <w:color w:val="0000FF"/>
+          <w:sz w:val="18"/>
+          <w:szCs w:val="18"/>
+          <w:lang w:val="en-US"/>
+        </w:rPr>
+        <w:t>Each team should have a person designated in this role and activ</w:t>
+      </w:r>
+      <w:bookmarkStart w:id="2" w:name="_GoBack"/>
+      <w:bookmarkEnd w:id="2"/>
+      <w:r>
+        <w:rPr>
+          <w:rFonts w:ascii="Arial" w:hAnsi="Arial" w:cs="Arial"/>
+          <w:color w:val="0000FF"/>
+          <w:sz w:val="18"/>
+          <w:szCs w:val="18"/>
+          <w:lang w:val="en-US"/>
+        </w:rPr>
+        <w:t>ely manages the backlog by reprioritizing, adjusting, grooming and adding to the backlog. This will prevent the backlog from getting too big</w:t>
+      </w:r>
+      <w:r>
+        <w:rPr>
+          <w:rFonts w:ascii="Arial" w:hAnsi="Arial" w:cs="Arial"/>
+          <w:color w:val="0000FF"/>
+          <w:sz w:val="18"/>
+          <w:szCs w:val="18"/>
+          <w:lang w:val="en-US"/>
+        </w:rPr>
+        <w:t xml:space="preserve"> or out of date. It will also provide reliable work </w:t>
+      </w:r>
+      <w:r>
+        <w:rPr>
+          <w:rFonts w:ascii="Arial" w:hAnsi="Arial" w:cs="Arial"/>
+          <w:color w:val="0000FF"/>
+          <w:sz w:val="18"/>
+          <w:szCs w:val="18"/>
+          <w:lang w:val="en-US"/>
+        </w:rPr>
+        <w:t>that is ready for the team to assign to a sprint</w:t>
+      </w:r>
+      <w:r>
+        <w:rPr>
+          <w:rFonts w:ascii="Arial" w:hAnsi="Arial" w:cs="Arial"/>
+          <w:color w:val="0000FF"/>
+          <w:sz w:val="18"/>
+          <w:szCs w:val="18"/>
+          <w:lang w:val="en-US"/>
+        </w:rPr>
+        <w:t xml:space="preserve">. </w:t>
+      </w:r>
+      <w:r>
+        <w:rPr>
+          <w:rFonts w:ascii="Arial" w:hAnsi="Arial" w:cs="Arial"/>
+          <w:color w:val="0000FF"/>
+          <w:sz w:val="18"/>
+          <w:szCs w:val="18"/>
+          <w:lang w:val="en-US"/>
+        </w:rPr>
+        <w:t xml:space="preserve"> </w:t>
+      </w:r>
+      <w:r>
+        <w:rPr>
+          <w:rFonts w:ascii="Arial" w:hAnsi="Arial" w:cs="Arial"/>
+          <w:color w:val="0000FF"/>
+          <w:sz w:val="18"/>
+          <w:szCs w:val="18"/>
+          <w:lang w:val="en-US"/>
+        </w:rPr>
+        <w:t xml:space="preserve"> </w:t>
+      </w:r>
     </w:p>
     <w:p>
       <w:pPr>
@@ -920,21 +1219,49 @@
         <w:jc w:val="both"/>
         <w:rPr>
           <w:rFonts w:ascii="Arial" w:hAnsi="Arial" w:cs="Arial"/>
-          <w:color w:val="0000FF"/>
-          <w:sz w:val="18"/>
-          <w:szCs w:val="18"/>
-          <w:lang w:val="en-US"/>
-        </w:rPr>
-      </w:pPr>
-      <w:r>
-        <w:rPr>
-          <w:rFonts w:ascii="Arial" w:hAnsi="Arial" w:cs="Arial"/>
-          <w:color w:val="0000FF"/>
-          <w:sz w:val="18"/>
-          <w:szCs w:val="18"/>
-          <w:lang w:val="en-US"/>
-        </w:rPr>
-        <w:t>Customer satisfaction by early and continuous</w:t>
+          <w:b/>
+          <w:i/>
+          <w:color w:val="0000FF"/>
+          <w:sz w:val="18"/>
+          <w:szCs w:val="18"/>
+          <w:lang w:val="en-US"/>
+        </w:rPr>
+      </w:pPr>
+      <w:r>
+        <w:rPr>
+          <w:rFonts w:ascii="Arial" w:hAnsi="Arial" w:cs="Arial"/>
+          <w:b/>
+          <w:i/>
+          <w:color w:val="0000FF"/>
+          <w:sz w:val="18"/>
+          <w:szCs w:val="18"/>
+          <w:lang w:val="en-US"/>
+        </w:rPr>
+        <w:t>Program Increment Planning</w:t>
+      </w:r>
+    </w:p>
+    <w:p>
+      <w:pPr>
+        <w:spacing w:after="0"/>
+        <w:ind w:firstLine="720"/>
+        <w:jc w:val="both"/>
+        <w:rPr>
+          <w:rFonts w:ascii="Arial" w:hAnsi="Arial" w:cs="Arial"/>
+          <w:color w:val="0000FF"/>
+          <w:sz w:val="18"/>
+          <w:szCs w:val="18"/>
+          <w:lang w:val="en-US"/>
+        </w:rPr>
+      </w:pPr>
+      <w:r>
+        <w:rPr>
+          <w:rFonts w:ascii="Arial" w:hAnsi="Arial" w:cs="Arial"/>
+          <w:color w:val="0000FF"/>
+          <w:sz w:val="18"/>
+          <w:szCs w:val="18"/>
+          <w:lang w:val="en-US"/>
+        </w:rPr>
+        <w:t>TBD</w:t>
       </w:r>
     </w:p>
     <w:p>
@@ -943,43 +1270,47 @@
         <w:jc w:val="both"/>
         <w:rPr>
           <w:rFonts w:ascii="Arial" w:hAnsi="Arial" w:cs="Arial"/>
-          <w:color w:val="0000FF"/>
-          <w:sz w:val="18"/>
-          <w:szCs w:val="18"/>
-          <w:lang w:val="en-US"/>
-        </w:rPr>
-      </w:pPr>
-      <w:r>
-        <w:rPr>
-          <w:rFonts w:ascii="Arial" w:hAnsi="Arial" w:cs="Arial"/>
-          <w:color w:val="0000FF"/>
-          <w:sz w:val="18"/>
-          <w:szCs w:val="18"/>
-          <w:lang w:val="en-US"/>
-        </w:rPr>
-        <w:t xml:space="preserve">Deliver working software frequently (weeks rather </w:t>
-      </w:r>
-      <w:proofErr w:type="spellStart"/>
-      <w:r>
-        <w:rPr>
-          <w:rFonts w:ascii="Arial" w:hAnsi="Arial" w:cs="Arial"/>
-          <w:color w:val="0000FF"/>
-          <w:sz w:val="18"/>
-          <w:szCs w:val="18"/>
-          <w:lang w:val="en-US"/>
-        </w:rPr>
-        <w:t>then</w:t>
-      </w:r>
-      <w:proofErr w:type="spellEnd"/>
-      <w:r>
-        <w:rPr>
-          <w:rFonts w:ascii="Arial" w:hAnsi="Arial" w:cs="Arial"/>
-          <w:color w:val="0000FF"/>
-          <w:sz w:val="18"/>
-          <w:szCs w:val="18"/>
-          <w:lang w:val="en-US"/>
-        </w:rPr>
-        <w:t xml:space="preserve"> months)</w:t>
+          <w:i/>
+          <w:color w:val="0000FF"/>
+          <w:sz w:val="18"/>
+          <w:szCs w:val="18"/>
+          <w:lang w:val="en-US"/>
+        </w:rPr>
+      </w:pPr>
+      <w:r>
+        <w:rPr>
+          <w:rFonts w:ascii="Arial" w:hAnsi="Arial" w:cs="Arial"/>
+          <w:i/>
+          <w:color w:val="0000FF"/>
+          <w:sz w:val="18"/>
+          <w:szCs w:val="18"/>
+          <w:lang w:val="en-US"/>
+        </w:rPr>
+        <w:t>Agile Release Trains</w:t>
+      </w:r>
+    </w:p>
+    <w:p>
+      <w:pPr>
+        <w:spacing w:after="0"/>
+        <w:ind w:firstLine="720"/>
+        <w:jc w:val="both"/>
+        <w:rPr>
+          <w:rFonts w:ascii="Arial" w:hAnsi="Arial" w:cs="Arial"/>
+          <w:color w:val="0000FF"/>
+          <w:sz w:val="18"/>
+          <w:szCs w:val="18"/>
+          <w:lang w:val="en-US"/>
+        </w:rPr>
+      </w:pPr>
+      <w:r>
+        <w:rPr>
+          <w:rFonts w:ascii="Arial" w:hAnsi="Arial" w:cs="Arial"/>
+          <w:color w:val="0000FF"/>
+          <w:sz w:val="18"/>
+          <w:szCs w:val="18"/>
+          <w:lang w:val="en-US"/>
+        </w:rPr>
+        <w:t>TBD</w:t>
       </w:r>
     </w:p>
     <w:p>
@@ -994,164 +1325,6 @@
           <w:lang w:val="en-US"/>
         </w:rPr>
       </w:pPr>
-      <w:r>
-        <w:rPr>
-          <w:rFonts w:ascii="Arial" w:hAnsi="Arial" w:cs="Arial"/>
-          <w:color w:val="0000FF"/>
-          <w:sz w:val="18"/>
-          <w:szCs w:val="18"/>
-          <w:lang w:val="en-US"/>
-        </w:rPr>
-        <w:t>Close, daily cooperation between business people and developers</w:t>
-      </w:r>
-    </w:p>
-    <w:p>
-      <w:pPr>
-        <w:spacing w:after="0"/>
-        <w:jc w:val="both"/>
-        <w:rPr>
-          <w:rFonts w:ascii="Arial" w:hAnsi="Arial" w:cs="Arial"/>
-          <w:color w:val="0000FF"/>
-          <w:sz w:val="18"/>
-          <w:szCs w:val="18"/>
-          <w:lang w:val="en-US"/>
-        </w:rPr>
-      </w:pPr>
-      <w:r>
-        <w:rPr>
-          <w:rFonts w:ascii="Arial" w:hAnsi="Arial" w:cs="Arial"/>
-          <w:color w:val="0000FF"/>
-          <w:sz w:val="18"/>
-          <w:szCs w:val="18"/>
-          <w:lang w:val="en-US"/>
-        </w:rPr>
-        <w:t>Key components as they relate to development of Model-Based Standards</w:t>
-      </w:r>
-    </w:p>
-    <w:p>
-      <w:pPr>
-        <w:spacing w:after="0"/>
-        <w:jc w:val="both"/>
-        <w:rPr>
-          <w:rFonts w:ascii="Arial" w:hAnsi="Arial" w:cs="Arial"/>
-          <w:color w:val="0000FF"/>
-          <w:sz w:val="18"/>
-          <w:szCs w:val="18"/>
-          <w:lang w:val="en-US"/>
-        </w:rPr>
-      </w:pPr>
-      <w:r>
-        <w:rPr>
-          <w:rFonts w:ascii="Arial" w:hAnsi="Arial" w:cs="Arial"/>
-          <w:color w:val="0000FF"/>
-          <w:sz w:val="18"/>
-          <w:szCs w:val="18"/>
-          <w:lang w:val="en-US"/>
-        </w:rPr>
-        <w:t xml:space="preserve">Program Increment [PI Planning] </w:t>
-      </w:r>
-    </w:p>
-    <w:p>
-      <w:pPr>
-        <w:spacing w:after="0"/>
-        <w:jc w:val="both"/>
-        <w:rPr>
-          <w:rFonts w:ascii="Arial" w:hAnsi="Arial" w:cs="Arial"/>
-          <w:color w:val="0000FF"/>
-          <w:sz w:val="18"/>
-          <w:szCs w:val="18"/>
-          <w:lang w:val="en-US"/>
-        </w:rPr>
-      </w:pPr>
-      <w:r>
-        <w:rPr>
-          <w:rFonts w:ascii="Arial" w:hAnsi="Arial" w:cs="Arial"/>
-          <w:color w:val="0000FF"/>
-          <w:sz w:val="18"/>
-          <w:szCs w:val="18"/>
-          <w:lang w:val="en-US"/>
-        </w:rPr>
-        <w:t>Develop Team Velocity</w:t>
-      </w:r>
-      <w:r>
-        <w:rPr>
-          <w:rFonts w:ascii="Arial" w:hAnsi="Arial" w:cs="Arial"/>
-          <w:color w:val="0000FF"/>
-          <w:sz w:val="18"/>
-          <w:szCs w:val="18"/>
-          <w:lang w:val="en-US"/>
-        </w:rPr>
-        <w:t xml:space="preserve"> for virtual/volunteer team</w:t>
-      </w:r>
-    </w:p>
-    <w:p>
-      <w:pPr>
-        <w:spacing w:after="0"/>
-        <w:jc w:val="both"/>
-        <w:rPr>
-          <w:rFonts w:ascii="Arial" w:hAnsi="Arial" w:cs="Arial"/>
-          <w:color w:val="0000FF"/>
-          <w:sz w:val="18"/>
-          <w:szCs w:val="18"/>
-          <w:lang w:val="en-US"/>
-        </w:rPr>
-      </w:pPr>
-      <w:r>
-        <w:rPr>
-          <w:rFonts w:ascii="Arial" w:hAnsi="Arial" w:cs="Arial"/>
-          <w:color w:val="0000FF"/>
-          <w:sz w:val="18"/>
-          <w:szCs w:val="18"/>
-          <w:lang w:val="en-US"/>
-        </w:rPr>
-        <w:t>Kanban &amp; Task Management</w:t>
-      </w:r>
-    </w:p>
-    <w:p>
-      <w:pPr>
-        <w:spacing w:after="0"/>
-        <w:jc w:val="both"/>
-        <w:rPr>
-          <w:rFonts w:ascii="Arial" w:hAnsi="Arial" w:cs="Arial"/>
-          <w:color w:val="0000FF"/>
-          <w:sz w:val="18"/>
-          <w:szCs w:val="18"/>
-          <w:lang w:val="en-US"/>
-        </w:rPr>
-      </w:pPr>
-      <w:r>
-        <w:rPr>
-          <w:rFonts w:ascii="Arial" w:hAnsi="Arial" w:cs="Arial"/>
-          <w:color w:val="0000FF"/>
-          <w:sz w:val="18"/>
-          <w:szCs w:val="18"/>
-          <w:lang w:val="en-US"/>
-        </w:rPr>
-        <w:t>Management of Backlog</w:t>
-      </w:r>
-    </w:p>
-    <w:p>
-      <w:pPr>
-        <w:spacing w:after="0"/>
-        <w:jc w:val="both"/>
-        <w:rPr>
-          <w:rFonts w:ascii="Arial" w:hAnsi="Arial" w:cs="Arial"/>
-          <w:color w:val="0000FF"/>
-          <w:sz w:val="18"/>
-          <w:szCs w:val="18"/>
-          <w:lang w:val="en-US"/>
-        </w:rPr>
-      </w:pPr>
-      <w:r>
-        <w:rPr>
-          <w:rFonts w:ascii="Arial" w:hAnsi="Arial" w:cs="Arial"/>
-          <w:color w:val="0000FF"/>
-          <w:sz w:val="18"/>
-          <w:szCs w:val="18"/>
-          <w:lang w:val="en-US"/>
-        </w:rPr>
-        <w:t>Continuous Delivery with Agile Release Trains</w:t>
-      </w:r>
     </w:p>
     <w:p>
       <w:pPr>
@@ -1214,8 +1387,10 @@
     <w:p>
       <w:pPr>
         <w:pStyle w:val="Bibliography"/>
-        <w:rPr>
-          <w:rFonts w:ascii="Arial" w:hAnsi="Arial" w:cs="Arial"/>
+        <w:spacing w:line="240" w:lineRule="auto"/>
+        <w:rPr>
+          <w:rFonts w:ascii="Arial" w:hAnsi="Arial" w:cs="Arial"/>
+          <w:color w:val="C00000"/>
           <w:sz w:val="18"/>
         </w:rPr>
       </w:pPr>
@@ -1255,86 +1430,45 @@
       <w:r>
         <w:rPr>
           <w:rFonts w:ascii="Arial" w:hAnsi="Arial" w:cs="Arial"/>
-          <w:sz w:val="18"/>
-        </w:rPr>
-        <w:t xml:space="preserve">Beck, K., </w:t>
-      </w:r>
-      <w:proofErr w:type="spellStart"/>
-      <w:r>
-        <w:rPr>
-          <w:rFonts w:ascii="Arial" w:hAnsi="Arial" w:cs="Arial"/>
-          <w:sz w:val="18"/>
-        </w:rPr>
-        <w:t>Beedle</w:t>
-      </w:r>
-      <w:proofErr w:type="spellEnd"/>
-      <w:r>
-        <w:rPr>
-          <w:rFonts w:ascii="Arial" w:hAnsi="Arial" w:cs="Arial"/>
-          <w:sz w:val="18"/>
-        </w:rPr>
-        <w:t xml:space="preserve">, M., van </w:t>
-      </w:r>
-      <w:proofErr w:type="spellStart"/>
-      <w:r>
-        <w:rPr>
-          <w:rFonts w:ascii="Arial" w:hAnsi="Arial" w:cs="Arial"/>
-          <w:sz w:val="18"/>
-        </w:rPr>
-        <w:t>Bennekum</w:t>
-      </w:r>
-      <w:proofErr w:type="spellEnd"/>
-      <w:r>
-        <w:rPr>
-          <w:rFonts w:ascii="Arial" w:hAnsi="Arial" w:cs="Arial"/>
-          <w:sz w:val="18"/>
-        </w:rPr>
-        <w:t>, A., Cockburn, A., Cunningham, W., Fowler, M., … Thomas, D. (2001). Manifesto for Agile Software Development. Retrieved July 18, 2019, from https://agilemanifesto.org/</w:t>
+          <w:color w:val="C00000"/>
+          <w:sz w:val="18"/>
+        </w:rPr>
+        <w:t>Beck, K., Beedle, M., van Bennekum, A., Cockburn, A., Cunningham, W., Fowler, M., … Thomas, D. (2001). Manifesto for Agile Software Development. Retrieved July 18, 2019, from https://agilemanifesto.org/</w:t>
       </w:r>
     </w:p>
     <w:p>
       <w:pPr>
         <w:pStyle w:val="Bibliography"/>
-        <w:rPr>
-          <w:rFonts w:ascii="Arial" w:hAnsi="Arial" w:cs="Arial"/>
-          <w:sz w:val="18"/>
-        </w:rPr>
-      </w:pPr>
-      <w:r>
-        <w:rPr>
-          <w:rFonts w:ascii="Arial" w:hAnsi="Arial" w:cs="Arial"/>
-          <w:sz w:val="18"/>
-        </w:rPr>
-        <w:t xml:space="preserve">KnowledgeHut. (2018, May 11). LeSS Vs SAFe: Which Certification Should You Choose </w:t>
-      </w:r>
-      <w:proofErr w:type="gramStart"/>
-      <w:r>
-        <w:rPr>
-          <w:rFonts w:ascii="Arial" w:hAnsi="Arial" w:cs="Arial"/>
-          <w:sz w:val="18"/>
-        </w:rPr>
-        <w:t>And</w:t>
-      </w:r>
-      <w:proofErr w:type="gramEnd"/>
-      <w:r>
-        <w:rPr>
-          <w:rFonts w:ascii="Arial" w:hAnsi="Arial" w:cs="Arial"/>
-          <w:sz w:val="18"/>
-        </w:rPr>
-        <w:t xml:space="preserve"> Why? Retrieved July 18, 2019, from https://www.knowledgehut.com/blog/agile/less-vs-safe-which-certification-should-you-choose-and-why</w:t>
+        <w:spacing w:line="240" w:lineRule="auto"/>
+        <w:rPr>
+          <w:rFonts w:ascii="Arial" w:hAnsi="Arial" w:cs="Arial"/>
+          <w:color w:val="C00000"/>
+          <w:sz w:val="18"/>
+        </w:rPr>
+      </w:pPr>
+      <w:r>
+        <w:rPr>
+          <w:rFonts w:ascii="Arial" w:hAnsi="Arial" w:cs="Arial"/>
+          <w:color w:val="C00000"/>
+          <w:sz w:val="18"/>
+        </w:rPr>
+        <w:t>KnowledgeHut. (2018, May 11). LeSS Vs SAFe: Which Certification Should You Choose And Why? Retrieved July 18, 2019, from https://www.knowledgehut.com/blog/agile/less-vs-safe-which-certification-should-you-choose-and-why</w:t>
       </w:r>
     </w:p>
     <w:p>
       <w:pPr>
         <w:pStyle w:val="Bibliography"/>
-        <w:rPr>
-          <w:rFonts w:ascii="Arial" w:hAnsi="Arial" w:cs="Arial"/>
-          <w:sz w:val="18"/>
-        </w:rPr>
-      </w:pPr>
-      <w:r>
-        <w:rPr>
-          <w:rFonts w:ascii="Arial" w:hAnsi="Arial" w:cs="Arial"/>
+        <w:spacing w:line="240" w:lineRule="auto"/>
+        <w:rPr>
+          <w:rFonts w:ascii="Arial" w:hAnsi="Arial" w:cs="Arial"/>
+          <w:color w:val="C00000"/>
+          <w:sz w:val="18"/>
+        </w:rPr>
+      </w:pPr>
+      <w:r>
+        <w:rPr>
+          <w:rFonts w:ascii="Arial" w:hAnsi="Arial" w:cs="Arial"/>
+          <w:color w:val="C00000"/>
           <w:sz w:val="18"/>
         </w:rPr>
         <w:t xml:space="preserve">Rico, David F. (2008). </w:t>
@@ -1344,106 +1478,89 @@
           <w:rFonts w:ascii="Arial" w:hAnsi="Arial" w:cs="Arial"/>
           <w:i/>
           <w:iCs/>
-          <w:sz w:val="18"/>
-        </w:rPr>
-        <w:t xml:space="preserve">What if the ROI of Agile </w:t>
-      </w:r>
-      <w:proofErr w:type="gramStart"/>
+          <w:color w:val="C00000"/>
+          <w:sz w:val="18"/>
+        </w:rPr>
+        <w:t>What if the ROI of Agile vs Traditional Methods</w:t>
+      </w:r>
+      <w:r>
+        <w:rPr>
+          <w:rFonts w:ascii="Arial" w:hAnsi="Arial" w:cs="Arial"/>
+          <w:color w:val="C00000"/>
+          <w:sz w:val="18"/>
+        </w:rPr>
+        <w:t>.</w:t>
+      </w:r>
+    </w:p>
+    <w:p>
+      <w:pPr>
+        <w:pStyle w:val="Bibliography"/>
+        <w:spacing w:line="240" w:lineRule="auto"/>
+        <w:rPr>
+          <w:rFonts w:ascii="Arial" w:hAnsi="Arial" w:cs="Arial"/>
+          <w:color w:val="C00000"/>
+          <w:sz w:val="18"/>
+        </w:rPr>
+      </w:pPr>
+      <w:r>
+        <w:rPr>
+          <w:rFonts w:ascii="Arial" w:hAnsi="Arial" w:cs="Arial"/>
+          <w:color w:val="C00000"/>
+          <w:sz w:val="18"/>
+        </w:rPr>
+        <w:t xml:space="preserve">Scaled Agile. (2018a). </w:t>
+      </w:r>
       <w:r>
         <w:rPr>
           <w:rFonts w:ascii="Arial" w:hAnsi="Arial" w:cs="Arial"/>
           <w:i/>
           <w:iCs/>
-          <w:sz w:val="18"/>
-        </w:rPr>
-        <w:t>vs</w:t>
-      </w:r>
-      <w:proofErr w:type="gramEnd"/>
+          <w:color w:val="C00000"/>
+          <w:sz w:val="18"/>
+        </w:rPr>
+        <w:t>Introducing SAFe 4.6</w:t>
+      </w:r>
+      <w:r>
+        <w:rPr>
+          <w:rFonts w:ascii="Arial" w:hAnsi="Arial" w:cs="Arial"/>
+          <w:color w:val="C00000"/>
+          <w:sz w:val="18"/>
+        </w:rPr>
+        <w:t>.</w:t>
+      </w:r>
+    </w:p>
+    <w:p>
+      <w:pPr>
+        <w:pStyle w:val="Bibliography"/>
+        <w:spacing w:line="240" w:lineRule="auto"/>
+        <w:rPr>
+          <w:rFonts w:ascii="Arial" w:hAnsi="Arial" w:cs="Arial"/>
+          <w:color w:val="C00000"/>
+          <w:sz w:val="18"/>
+        </w:rPr>
+      </w:pPr>
+      <w:r>
+        <w:rPr>
+          <w:rFonts w:ascii="Arial" w:hAnsi="Arial" w:cs="Arial"/>
+          <w:color w:val="C00000"/>
+          <w:sz w:val="18"/>
+        </w:rPr>
+        <w:t xml:space="preserve">Scaled Agile. (2018b, November). </w:t>
+      </w:r>
       <w:r>
         <w:rPr>
           <w:rFonts w:ascii="Arial" w:hAnsi="Arial" w:cs="Arial"/>
           <w:i/>
           <w:iCs/>
-          <w:sz w:val="18"/>
-        </w:rPr>
-        <w:t xml:space="preserve"> Traditional Methods</w:t>
-      </w:r>
-      <w:r>
-        <w:rPr>
-          <w:rFonts w:ascii="Arial" w:hAnsi="Arial" w:cs="Arial"/>
-          <w:sz w:val="18"/>
-        </w:rPr>
-        <w:t>.</w:t>
-      </w:r>
-    </w:p>
-    <w:p>
-      <w:pPr>
-        <w:pStyle w:val="Bibliography"/>
-        <w:rPr>
-          <w:rFonts w:ascii="Arial" w:hAnsi="Arial" w:cs="Arial"/>
-          <w:sz w:val="18"/>
-        </w:rPr>
-      </w:pPr>
-      <w:r>
-        <w:rPr>
-          <w:rFonts w:ascii="Arial" w:hAnsi="Arial" w:cs="Arial"/>
-          <w:sz w:val="18"/>
-        </w:rPr>
-        <w:t xml:space="preserve">Scaled Agile. (2018a). </w:t>
-      </w:r>
-      <w:r>
-        <w:rPr>
-          <w:rFonts w:ascii="Arial" w:hAnsi="Arial" w:cs="Arial"/>
-          <w:i/>
-          <w:iCs/>
-          <w:sz w:val="18"/>
-        </w:rPr>
-        <w:t>Introducing SAFe 4.6</w:t>
-      </w:r>
-      <w:r>
-        <w:rPr>
-          <w:rFonts w:ascii="Arial" w:hAnsi="Arial" w:cs="Arial"/>
-          <w:sz w:val="18"/>
-        </w:rPr>
-        <w:t>.</w:t>
-      </w:r>
-    </w:p>
-    <w:p>
-      <w:pPr>
-        <w:pStyle w:val="Bibliography"/>
-        <w:rPr>
-          <w:rFonts w:ascii="Arial" w:hAnsi="Arial" w:cs="Arial"/>
-          <w:sz w:val="18"/>
-        </w:rPr>
-      </w:pPr>
-      <w:r>
-        <w:rPr>
-          <w:rFonts w:ascii="Arial" w:hAnsi="Arial" w:cs="Arial"/>
-          <w:sz w:val="18"/>
-        </w:rPr>
-        <w:t xml:space="preserve">Scaled Agile. (2018b, November). </w:t>
-      </w:r>
-      <w:r>
-        <w:rPr>
-          <w:rFonts w:ascii="Arial" w:hAnsi="Arial" w:cs="Arial"/>
-          <w:i/>
-          <w:iCs/>
-          <w:sz w:val="18"/>
-        </w:rPr>
-        <w:t xml:space="preserve">SAFe 4.6 </w:t>
-      </w:r>
-      <w:r>
-        <w:rPr>
-          <w:rFonts w:ascii="Arial" w:hAnsi="Arial" w:cs="Arial"/>
-          <w:i/>
-          <w:iCs/>
-          <w:sz w:val="18"/>
-        </w:rPr>
-        <w:t>Overview of the Scaled Agile Framework for Lean Enterprises</w:t>
-      </w:r>
-      <w:r>
-        <w:rPr>
-          <w:rFonts w:ascii="Arial" w:hAnsi="Arial" w:cs="Arial"/>
+          <w:color w:val="C00000"/>
+          <w:sz w:val="18"/>
+        </w:rPr>
+        <w:t>SAFe 4.6 Overview of the Scaled Agile Framework for Lean Enterprises</w:t>
+      </w:r>
+      <w:r>
+        <w:rPr>
+          <w:rFonts w:ascii="Arial" w:hAnsi="Arial" w:cs="Arial"/>
+          <w:color w:val="C00000"/>
           <w:sz w:val="18"/>
         </w:rPr>
         <w:t>.</w:t>
@@ -1471,7 +1588,6 @@
           <w:szCs w:val="18"/>
           <w:lang w:val="en-US"/>
         </w:rPr>
-        <w:lastRenderedPageBreak/>
         <w:fldChar w:fldCharType="end"/>
       </w:r>
     </w:p>
@@ -1484,6 +1600,50 @@
     </w:sectPr>
   </w:body>
 </w:document>
+</file>
+
+<file path=word/comments.xml><?xml version="1.0" encoding="utf-8"?>
+<w:comments xmlns:wpc="http://schemas.microsoft.com/office/word/2010/wordprocessingCanvas" xmlns:cx="http://schemas.microsoft.com/office/drawing/2014/chartex" xmlns:cx1="http://schemas.microsoft.com/office/drawing/2015/9/8/chartex" xmlns:mc="http://schemas.openxmlformats.org/markup-compatibility/2006" xmlns:o="urn:schemas-microsoft-com:office:office" xmlns:r="http://schemas.openxmlformats.org/officeDocument/2006/relationships" xmlns:m="http://schemas.openxmlformats.org/officeDocument/2006/math" xmlns:v="urn:schemas-microsoft-com:vml" xmlns:wp14="http://schemas.microsoft.com/office/word/2010/wordprocessingDrawing" xmlns:wp="http://schemas.openxmlformats.org/drawingml/2006/wordprocessingDrawing" xmlns:w10="urn:schemas-microsoft-com:office:word" xmlns:w="http://schemas.openxmlformats.org/wordprocessingml/2006/main" xmlns:w14="http://schemas.microsoft.com/office/word/2010/wordml" xmlns:w15="http://schemas.microsoft.com/office/word/2012/wordml" xmlns:w16se="http://schemas.microsoft.com/office/word/2015/wordml/symex" xmlns:wpg="http://schemas.microsoft.com/office/word/2010/wordprocessingGroup" xmlns:wpi="http://schemas.microsoft.com/office/word/2010/wordprocessingInk" xmlns:wne="http://schemas.microsoft.com/office/word/2006/wordml" xmlns:wps="http://schemas.microsoft.com/office/word/2010/wordprocessingShape" mc:Ignorable="w14 w15 w16se wp14">
+  <w:comment w:id="0" w:author="Sapp (US), Brandon" w:date="2019-07-18T20:57:00Z" w:initials="S(B">
+    <w:p>
+      <w:pPr>
+        <w:pStyle w:val="CommentText"/>
+      </w:pPr>
+      <w:r>
+        <w:rPr>
+          <w:rStyle w:val="CommentReference"/>
+        </w:rPr>
+        <w:annotationRef/>
+      </w:r>
+      <w:r>
+        <w:t>Add Benefit numbers</w:t>
+      </w:r>
+    </w:p>
+  </w:comment>
+  <w:comment w:id="1" w:author="Sapp (US), Brandon" w:date="2019-07-18T21:06:00Z" w:initials="S(B">
+    <w:p>
+      <w:pPr>
+        <w:pStyle w:val="CommentText"/>
+      </w:pPr>
+      <w:r>
+        <w:rPr>
+          <w:rStyle w:val="CommentReference"/>
+        </w:rPr>
+        <w:annotationRef/>
+      </w:r>
+      <w:r>
+        <w:t>Add benefit numbers</w:t>
+      </w:r>
+    </w:p>
+  </w:comment>
+</w:comments>
+</file>
+
+<file path=word/commentsExtended.xml><?xml version="1.0" encoding="utf-8"?>
+<w15:commentsEx xmlns:wpc="http://schemas.microsoft.com/office/word/2010/wordprocessingCanvas" xmlns:cx="http://schemas.microsoft.com/office/drawing/2014/chartex" xmlns:cx1="http://schemas.microsoft.com/office/drawing/2015/9/8/chartex" xmlns:mc="http://schemas.openxmlformats.org/markup-compatibility/2006" xmlns:o="urn:schemas-microsoft-com:office:office" xmlns:r="http://schemas.openxmlformats.org/officeDocument/2006/relationships" xmlns:m="http://schemas.openxmlformats.org/officeDocument/2006/math" xmlns:v="urn:schemas-microsoft-com:vml" xmlns:wp14="http://schemas.microsoft.com/office/word/2010/wordprocessingDrawing" xmlns:wp="http://schemas.openxmlformats.org/drawingml/2006/wordprocessingDrawing" xmlns:w10="urn:schemas-microsoft-com:office:word" xmlns:w="http://schemas.openxmlformats.org/wordprocessingml/2006/main" xmlns:w14="http://schemas.microsoft.com/office/word/2010/wordml" xmlns:w15="http://schemas.microsoft.com/office/word/2012/wordml" xmlns:w16se="http://schemas.microsoft.com/office/word/2015/wordml/symex" xmlns:wpg="http://schemas.microsoft.com/office/word/2010/wordprocessingGroup" xmlns:wpi="http://schemas.microsoft.com/office/word/2010/wordprocessingInk" xmlns:wne="http://schemas.microsoft.com/office/word/2006/wordml" xmlns:wps="http://schemas.microsoft.com/office/word/2010/wordprocessingShape" mc:Ignorable="w14 w15 w16se wp14">
+  <w15:commentEx w15:paraId="3A84C8B3" w15:done="0"/>
+  <w15:commentEx w15:paraId="22D31C50" w15:done="0"/>
+</w15:commentsEx>
 </file>
 
 <file path=word/endnotes.xml><?xml version="1.0" encoding="utf-8"?>
@@ -1769,6 +1929,14 @@
     <w:abstractNumId w:val="0"/>
   </w:num>
 </w:numbering>
+</file>
+
+<file path=word/people.xml><?xml version="1.0" encoding="utf-8"?>
+<w15:people xmlns:wpc="http://schemas.microsoft.com/office/word/2010/wordprocessingCanvas" xmlns:cx="http://schemas.microsoft.com/office/drawing/2014/chartex" xmlns:cx1="http://schemas.microsoft.com/office/drawing/2015/9/8/chartex" xmlns:mc="http://schemas.openxmlformats.org/markup-compatibility/2006" xmlns:o="urn:schemas-microsoft-com:office:office" xmlns:r="http://schemas.openxmlformats.org/officeDocument/2006/relationships" xmlns:m="http://schemas.openxmlformats.org/officeDocument/2006/math" xmlns:v="urn:schemas-microsoft-com:vml" xmlns:wp14="http://schemas.microsoft.com/office/word/2010/wordprocessingDrawing" xmlns:wp="http://schemas.openxmlformats.org/drawingml/2006/wordprocessingDrawing" xmlns:w10="urn:schemas-microsoft-com:office:word" xmlns:w="http://schemas.openxmlformats.org/wordprocessingml/2006/main" xmlns:w14="http://schemas.microsoft.com/office/word/2010/wordml" xmlns:w15="http://schemas.microsoft.com/office/word/2012/wordml" xmlns:w16se="http://schemas.microsoft.com/office/word/2015/wordml/symex" xmlns:wpg="http://schemas.microsoft.com/office/word/2010/wordprocessingGroup" xmlns:wpi="http://schemas.microsoft.com/office/word/2010/wordprocessingInk" xmlns:wne="http://schemas.microsoft.com/office/word/2006/wordml" xmlns:wps="http://schemas.microsoft.com/office/word/2010/wordprocessingShape" mc:Ignorable="w14 w15 w16se wp14">
+  <w15:person w15:author="Sapp (US), Brandon">
+    <w15:presenceInfo w15:providerId="AD" w15:userId="S-1-5-21-2025429265-1303643608-1417001333-735493"/>
+  </w15:person>
+</w15:people>
 </file>
 
 <file path=word/styles.xml><?xml version="1.0" encoding="utf-8"?>
@@ -2406,6 +2574,7 @@
   <w:style w:type="character" w:default="1" w:styleId="DefaultParagraphFont">
     <w:name w:val="Default Paragraph Font"/>
     <w:uiPriority w:val="1"/>
+    <w:semiHidden/>
     <w:unhideWhenUsed/>
   </w:style>
   <w:style w:type="table" w:default="1" w:styleId="TableNormal">
@@ -2619,6 +2788,107 @@
       <w:spacing w:after="0" w:line="480" w:lineRule="auto"/>
       <w:ind w:left="720" w:hanging="720"/>
     </w:pPr>
+  </w:style>
+  <w:style w:type="character" w:styleId="CommentReference">
+    <w:name w:val="annotation reference"/>
+    <w:basedOn w:val="DefaultParagraphFont"/>
+    <w:uiPriority w:val="99"/>
+    <w:semiHidden/>
+    <w:unhideWhenUsed/>
+    <w:rsid w:val="009800A7"/>
+    <w:rPr>
+      <w:sz w:val="16"/>
+      <w:szCs w:val="16"/>
+    </w:rPr>
+  </w:style>
+  <w:style w:type="paragraph" w:styleId="CommentText">
+    <w:name w:val="annotation text"/>
+    <w:basedOn w:val="Normal"/>
+    <w:link w:val="CommentTextChar"/>
+    <w:uiPriority w:val="99"/>
+    <w:semiHidden/>
+    <w:unhideWhenUsed/>
+    <w:rsid w:val="009800A7"/>
+    <w:pPr>
+      <w:spacing w:line="240" w:lineRule="auto"/>
+    </w:pPr>
+    <w:rPr>
+      <w:sz w:val="20"/>
+      <w:szCs w:val="20"/>
+    </w:rPr>
+  </w:style>
+  <w:style w:type="character" w:customStyle="1" w:styleId="CommentTextChar">
+    <w:name w:val="Comment Text Char"/>
+    <w:basedOn w:val="DefaultParagraphFont"/>
+    <w:link w:val="CommentText"/>
+    <w:uiPriority w:val="99"/>
+    <w:semiHidden/>
+    <w:rsid w:val="009800A7"/>
+    <w:rPr>
+      <w:sz w:val="20"/>
+      <w:szCs w:val="20"/>
+      <w:lang w:val="en-GB"/>
+    </w:rPr>
+  </w:style>
+  <w:style w:type="paragraph" w:styleId="CommentSubject">
+    <w:name w:val="annotation subject"/>
+    <w:basedOn w:val="CommentText"/>
+    <w:next w:val="CommentText"/>
+    <w:link w:val="CommentSubjectChar"/>
+    <w:uiPriority w:val="99"/>
+    <w:semiHidden/>
+    <w:unhideWhenUsed/>
+    <w:rsid w:val="009800A7"/>
+    <w:rPr>
+      <w:b/>
+      <w:bCs/>
+    </w:rPr>
+  </w:style>
+  <w:style w:type="character" w:customStyle="1" w:styleId="CommentSubjectChar">
+    <w:name w:val="Comment Subject Char"/>
+    <w:basedOn w:val="CommentTextChar"/>
+    <w:link w:val="CommentSubject"/>
+    <w:uiPriority w:val="99"/>
+    <w:semiHidden/>
+    <w:rsid w:val="009800A7"/>
+    <w:rPr>
+      <w:b/>
+      <w:bCs/>
+      <w:sz w:val="20"/>
+      <w:szCs w:val="20"/>
+      <w:lang w:val="en-GB"/>
+    </w:rPr>
+  </w:style>
+  <w:style w:type="paragraph" w:styleId="BalloonText">
+    <w:name w:val="Balloon Text"/>
+    <w:basedOn w:val="Normal"/>
+    <w:link w:val="BalloonTextChar"/>
+    <w:uiPriority w:val="99"/>
+    <w:semiHidden/>
+    <w:unhideWhenUsed/>
+    <w:rsid w:val="009800A7"/>
+    <w:pPr>
+      <w:spacing w:after="0" w:line="240" w:lineRule="auto"/>
+    </w:pPr>
+    <w:rPr>
+      <w:rFonts w:ascii="Segoe UI" w:hAnsi="Segoe UI" w:cs="Segoe UI"/>
+      <w:sz w:val="18"/>
+      <w:szCs w:val="18"/>
+    </w:rPr>
+  </w:style>
+  <w:style w:type="character" w:customStyle="1" w:styleId="BalloonTextChar">
+    <w:name w:val="Balloon Text Char"/>
+    <w:basedOn w:val="DefaultParagraphFont"/>
+    <w:link w:val="BalloonText"/>
+    <w:uiPriority w:val="99"/>
+    <w:semiHidden/>
+    <w:rsid w:val="009800A7"/>
+    <w:rPr>
+      <w:rFonts w:ascii="Segoe UI" w:hAnsi="Segoe UI" w:cs="Segoe UI"/>
+      <w:sz w:val="18"/>
+      <w:szCs w:val="18"/>
+      <w:lang w:val="en-GB"/>
+    </w:rPr>
   </w:style>
 </w:styles>
 </file>
@@ -2889,7 +3159,7 @@
 </file>
 
 <file path=customXml/itemProps1.xml><?xml version="1.0" encoding="utf-8"?>
-<ds:datastoreItem xmlns:ds="http://schemas.openxmlformats.org/officeDocument/2006/customXml" ds:itemID="{EF10AD51-12C8-4F95-9DD1-83727F2B79BD}">
+<ds:datastoreItem xmlns:ds="http://schemas.openxmlformats.org/officeDocument/2006/customXml" ds:itemID="{164B55D7-6859-4683-8702-4AF0A6041B5B}">
   <ds:schemaRefs>
     <ds:schemaRef ds:uri="http://schemas.openxmlformats.org/officeDocument/2006/bibliography"/>
   </ds:schemaRefs>

</xml_diff>

<commit_message>
from russia with love
</commit_message>
<xml_diff>
--- a/01 - Agile for Model-Based Standards Development/B - Draft/Section III-A - Solutions.docx
+++ b/01 - Agile for Model-Based Standards Development/B - Draft/Section III-A - Solutions.docx
@@ -256,7 +256,27 @@
           <w:szCs w:val="18"/>
           <w:lang w:val="en-US"/>
         </w:rPr>
-        <w:t xml:space="preserve">review </w:t>
+        <w:t>review</w:t>
+      </w:r>
+      <w:r>
+        <w:rPr>
+          <w:rFonts w:ascii="Arial" w:hAnsi="Arial" w:cs="Arial"/>
+          <w:color w:val="0000FF"/>
+          <w:sz w:val="18"/>
+          <w:szCs w:val="18"/>
+          <w:lang w:val="en-US"/>
+        </w:rPr>
+        <w:t>,</w:t>
+      </w:r>
+      <w:r>
+        <w:rPr>
+          <w:rFonts w:ascii="Arial" w:hAnsi="Arial" w:cs="Arial"/>
+          <w:color w:val="0000FF"/>
+          <w:sz w:val="18"/>
+          <w:szCs w:val="18"/>
+          <w:lang w:val="en-US"/>
+        </w:rPr>
+        <w:t xml:space="preserve"> </w:t>
       </w:r>
       <w:r>
         <w:rPr>
@@ -286,7 +306,7 @@
           <w:szCs w:val="18"/>
           <w:lang w:val="en-US"/>
         </w:rPr>
-        <w:t>Yet - m</w:t>
+        <w:t>M</w:t>
       </w:r>
       <w:r>
         <w:rPr>
@@ -421,7 +441,27 @@
           <w:szCs w:val="18"/>
           <w:lang w:val="en-US"/>
         </w:rPr>
-        <w:t xml:space="preserve">. There are many examples of projects using agile concepts such as rapid application development, prototyping and many others. However, since the creation in 2001 of the Agile Manifesto, there have been </w:t>
+        <w:t>. There are many examples of projects using agile concepts such as rapid application development, prototyping</w:t>
+      </w:r>
+      <w:r>
+        <w:rPr>
+          <w:rFonts w:ascii="Arial" w:hAnsi="Arial" w:cs="Arial"/>
+          <w:color w:val="0000FF"/>
+          <w:sz w:val="18"/>
+          <w:szCs w:val="18"/>
+          <w:lang w:val="en-US"/>
+        </w:rPr>
+        <w:t>,</w:t>
+      </w:r>
+      <w:r>
+        <w:rPr>
+          <w:rFonts w:ascii="Arial" w:hAnsi="Arial" w:cs="Arial"/>
+          <w:color w:val="0000FF"/>
+          <w:sz w:val="18"/>
+          <w:szCs w:val="18"/>
+          <w:lang w:val="en-US"/>
+        </w:rPr>
+        <w:t xml:space="preserve"> and many others. However, since the creation in 2001 of the Agile Manifesto, there have been </w:t>
       </w:r>
       <w:r>
         <w:rPr>
@@ -471,7 +511,47 @@
           <w:szCs w:val="18"/>
           <w:lang w:val="en-US"/>
         </w:rPr>
-        <w:t xml:space="preserve"> 12 principles – but there are three that hit home for the development of model-based standards. The first is, “Deliver working software frequently.” The second is “Working software is the primary measure of progress.” And the third is, “At regular intervals, the team reflects on how to become more effective, then tunes and adjust its behavior accordingly.” Agile Manifesto </w:t>
+        <w:t xml:space="preserve"> 12 principles – but there are three that hit home for the development of model-based standards. The first is “Deliver working software frequently.” The second is</w:t>
+      </w:r>
+      <w:r>
+        <w:rPr>
+          <w:rFonts w:ascii="Arial" w:hAnsi="Arial" w:cs="Arial"/>
+          <w:color w:val="0000FF"/>
+          <w:sz w:val="18"/>
+          <w:szCs w:val="18"/>
+          <w:lang w:val="en-US"/>
+        </w:rPr>
+        <w:t>,</w:t>
+      </w:r>
+      <w:r>
+        <w:rPr>
+          <w:rFonts w:ascii="Arial" w:hAnsi="Arial" w:cs="Arial"/>
+          <w:color w:val="0000FF"/>
+          <w:sz w:val="18"/>
+          <w:szCs w:val="18"/>
+          <w:lang w:val="en-US"/>
+        </w:rPr>
+        <w:t xml:space="preserve"> “Working software is the primary measure of progress.</w:t>
+      </w:r>
+      <w:r>
+        <w:rPr>
+          <w:rFonts w:ascii="Arial" w:hAnsi="Arial" w:cs="Arial"/>
+          <w:color w:val="0000FF"/>
+          <w:sz w:val="18"/>
+          <w:szCs w:val="18"/>
+          <w:lang w:val="en-US"/>
+        </w:rPr>
+        <w:t xml:space="preserve">" And </w:t>
+      </w:r>
+      <w:r>
+        <w:rPr>
+          <w:rFonts w:ascii="Arial" w:hAnsi="Arial" w:cs="Arial"/>
+          <w:color w:val="0000FF"/>
+          <w:sz w:val="18"/>
+          <w:szCs w:val="18"/>
+          <w:lang w:val="en-US"/>
+        </w:rPr>
+        <w:t xml:space="preserve"> the third is, “At regular intervals, the team reflects on how to become more effective, then tunes and adjust its behavior accordingly.” Agile Manifesto </w:t>
       </w:r>
       <w:r>
         <w:rPr>
@@ -704,6 +784,16 @@
           <w:szCs w:val="18"/>
           <w:lang w:val="en-US"/>
         </w:rPr>
+        <w:t xml:space="preserve"> </w:t>
+      </w:r>
+      <w:r>
+        <w:rPr>
+          <w:rFonts w:ascii="Arial" w:hAnsi="Arial" w:cs="Arial"/>
+          <w:color w:val="0000FF"/>
+          <w:sz w:val="18"/>
+          <w:szCs w:val="18"/>
+          <w:lang w:val="en-US"/>
+        </w:rPr>
         <w:fldChar w:fldCharType="begin"/>
       </w:r>
       <w:r>
@@ -867,7 +957,47 @@
           <w:szCs w:val="18"/>
           <w:lang w:val="en-US"/>
         </w:rPr>
-        <w:t xml:space="preserve">has documented case studies that bring real business results including happier, more motivated employees, faster time-to-market, increase in productivity and defect reductions. </w:t>
+        <w:t>has documented case studies that bring real business results</w:t>
+      </w:r>
+      <w:r>
+        <w:rPr>
+          <w:rFonts w:ascii="Arial" w:hAnsi="Arial" w:cs="Arial"/>
+          <w:color w:val="0000FF"/>
+          <w:sz w:val="18"/>
+          <w:szCs w:val="18"/>
+          <w:lang w:val="en-US"/>
+        </w:rPr>
+        <w:t>,</w:t>
+      </w:r>
+      <w:r>
+        <w:rPr>
+          <w:rFonts w:ascii="Arial" w:hAnsi="Arial" w:cs="Arial"/>
+          <w:color w:val="0000FF"/>
+          <w:sz w:val="18"/>
+          <w:szCs w:val="18"/>
+          <w:lang w:val="en-US"/>
+        </w:rPr>
+        <w:t xml:space="preserve"> including happier, more motivated employees, faster time-to-market, increase in productivity</w:t>
+      </w:r>
+      <w:r>
+        <w:rPr>
+          <w:rFonts w:ascii="Arial" w:hAnsi="Arial" w:cs="Arial"/>
+          <w:color w:val="0000FF"/>
+          <w:sz w:val="18"/>
+          <w:szCs w:val="18"/>
+          <w:lang w:val="en-US"/>
+        </w:rPr>
+        <w:t>,</w:t>
+      </w:r>
+      <w:r>
+        <w:rPr>
+          <w:rFonts w:ascii="Arial" w:hAnsi="Arial" w:cs="Arial"/>
+          <w:color w:val="0000FF"/>
+          <w:sz w:val="18"/>
+          <w:szCs w:val="18"/>
+          <w:lang w:val="en-US"/>
+        </w:rPr>
+        <w:t xml:space="preserve"> and defect reductions. </w:t>
       </w:r>
       <w:r>
         <w:rPr>
@@ -957,7 +1087,17 @@
           <w:szCs w:val="18"/>
           <w:lang w:val="en-US"/>
         </w:rPr>
-        <w:t xml:space="preserve"> teams of model-based standards: </w:t>
+        <w:t xml:space="preserve"> teams of model-</w:t>
+      </w:r>
+      <w:r>
+        <w:rPr>
+          <w:rFonts w:ascii="Arial" w:hAnsi="Arial" w:cs="Arial"/>
+          <w:color w:val="0000FF"/>
+          <w:sz w:val="18"/>
+          <w:szCs w:val="18"/>
+          <w:lang w:val="en-US"/>
+        </w:rPr>
+        <w:t xml:space="preserve">based standards: </w:t>
       </w:r>
       <w:r>
         <w:rPr>
@@ -1148,19 +1288,7 @@
           <w:szCs w:val="18"/>
           <w:lang w:val="en-US"/>
         </w:rPr>
-        <w:t>Each team should have a person designated in this role and activ</w:t>
-      </w:r>
-      <w:bookmarkStart w:id="2" w:name="_GoBack"/>
-      <w:bookmarkEnd w:id="2"/>
-      <w:r>
-        <w:rPr>
-          <w:rFonts w:ascii="Arial" w:hAnsi="Arial" w:cs="Arial"/>
-          <w:color w:val="0000FF"/>
-          <w:sz w:val="18"/>
-          <w:szCs w:val="18"/>
-          <w:lang w:val="en-US"/>
-        </w:rPr>
-        <w:t>ely manages the backlog by reprioritizing, adjusting, grooming and adding to the backlog. This will prevent the backlog from getting too big</w:t>
+        <w:t>Each team should have a person designated in this role and actively manages the backlog by reprioritizing, adjusting, grooming and adding to the backlog. This will prevent the backlog from getting too big</w:t>
       </w:r>
       <w:r>
         <w:rPr>
@@ -1237,7 +1365,7 @@
           <w:szCs w:val="18"/>
           <w:lang w:val="en-US"/>
         </w:rPr>
-        <w:t>Program Increment Planning</w:t>
+        <w:t>Agile Release Trains</w:t>
       </w:r>
     </w:p>
     <w:p>
@@ -1261,32 +1389,65 @@
           <w:szCs w:val="18"/>
           <w:lang w:val="en-US"/>
         </w:rPr>
-        <w:t>TBD</w:t>
-      </w:r>
-    </w:p>
-    <w:p>
-      <w:pPr>
-        <w:spacing w:after="0"/>
-        <w:jc w:val="both"/>
-        <w:rPr>
-          <w:rFonts w:ascii="Arial" w:hAnsi="Arial" w:cs="Arial"/>
-          <w:i/>
-          <w:color w:val="0000FF"/>
-          <w:sz w:val="18"/>
-          <w:szCs w:val="18"/>
-          <w:lang w:val="en-US"/>
-        </w:rPr>
-      </w:pPr>
-      <w:r>
-        <w:rPr>
-          <w:rFonts w:ascii="Arial" w:hAnsi="Arial" w:cs="Arial"/>
-          <w:i/>
-          <w:color w:val="0000FF"/>
-          <w:sz w:val="18"/>
-          <w:szCs w:val="18"/>
-          <w:lang w:val="en-US"/>
-        </w:rPr>
-        <w:t>Agile Release Trains</w:t>
+        <w:t>Using the Scaled Agile definition and framework, an Agile Release Train [ART] is used to group agile teams that operate to develop and deliver “one or more solutions in a value stream.”</w:t>
+      </w:r>
+      <w:r>
+        <w:rPr>
+          <w:rFonts w:ascii="Arial" w:hAnsi="Arial" w:cs="Arial"/>
+          <w:color w:val="0000FF"/>
+          <w:sz w:val="18"/>
+          <w:szCs w:val="18"/>
+          <w:lang w:val="en-US"/>
+        </w:rPr>
+        <w:fldChar w:fldCharType="begin"/>
+      </w:r>
+      <w:r>
+        <w:rPr>
+          <w:rFonts w:ascii="Arial" w:hAnsi="Arial" w:cs="Arial"/>
+          <w:color w:val="0000FF"/>
+          <w:sz w:val="18"/>
+          <w:szCs w:val="18"/>
+          <w:lang w:val="en-US"/>
+        </w:rPr>
+        <w:instrText xml:space="preserve"> ADDIN ZOTERO_ITEM CSL_CITATION {"citationID":"OgxOFVMk","properties":{"formattedCitation":"(\\uc0\\u8220{}Agile Release Train \\uc0\\u8211{} Scaled Agile Framework,\\uc0\\u8221{} n.d.)","plainCitation":"(“Agile Release Train – Scaled Agile Framework,” n.d.)","noteIndex":0},"citationItems":[{"id":3164,"uris":["http://zotero.org/groups/2283838/items/IGM973SM"],"uri":["http://zotero.org/groups/2283838/items/IGM973SM"],"itemData":{"id":3164,"type":"post-weblog","title":"Agile Release Train – Scaled Agile Framework","abstract":"SAFe for Lean Enterprises","URL":"/agile-release-train/","language":"en-US","accessed":{"date-parts":[["2019",7,19]]}}}],"schema":"https://github.com/citation-style-language/schema/raw/master/csl-citation.json"} </w:instrText>
+      </w:r>
+      <w:r>
+        <w:rPr>
+          <w:rFonts w:ascii="Arial" w:hAnsi="Arial" w:cs="Arial"/>
+          <w:color w:val="0000FF"/>
+          <w:sz w:val="18"/>
+          <w:szCs w:val="18"/>
+          <w:lang w:val="en-US"/>
+        </w:rPr>
+        <w:fldChar w:fldCharType="separate"/>
+      </w:r>
+      <w:r>
+        <w:rPr>
+          <w:rFonts w:ascii="Arial" w:hAnsi="Arial" w:cs="Arial"/>
+          <w:sz w:val="18"/>
+          <w:szCs w:val="24"/>
+        </w:rPr>
+        <w:t>(“Agile Release Train – Scaled Agile Framework,” n.d.)</w:t>
+      </w:r>
+      <w:r>
+        <w:rPr>
+          <w:rFonts w:ascii="Arial" w:hAnsi="Arial" w:cs="Arial"/>
+          <w:color w:val="0000FF"/>
+          <w:sz w:val="18"/>
+          <w:szCs w:val="18"/>
+          <w:lang w:val="en-US"/>
+        </w:rPr>
+        <w:fldChar w:fldCharType="end"/>
+      </w:r>
+      <w:r>
+        <w:rPr>
+          <w:rFonts w:ascii="Arial" w:hAnsi="Arial" w:cs="Arial"/>
+          <w:color w:val="0000FF"/>
+          <w:sz w:val="18"/>
+          <w:szCs w:val="18"/>
+          <w:lang w:val="en-US"/>
+        </w:rPr>
+        <w:t>. The ART is a virtual organization that breakdowns the existing silos for development, testing, and publication. The ART is lead by a Release Train Engineer [RTE] but has other important roles such as a Product Manager, System Arch, Business owners/Customers.</w:t>
       </w:r>
     </w:p>
     <w:p>
@@ -1310,7 +1471,281 @@
           <w:szCs w:val="18"/>
           <w:lang w:val="en-US"/>
         </w:rPr>
-        <w:t>TBD</w:t>
+        <w:t>For the development of Model-Based Standards like ISO 10303 Application Protocols, an Agile Release Train can be used to create/revise an edition of an AP, such as a new editio</w:t>
+      </w:r>
+      <w:bookmarkStart w:id="2" w:name="_GoBack"/>
+      <w:bookmarkEnd w:id="2"/>
+      <w:r>
+        <w:rPr>
+          <w:rFonts w:ascii="Arial" w:hAnsi="Arial" w:cs="Arial"/>
+          <w:color w:val="0000FF"/>
+          <w:sz w:val="18"/>
+          <w:szCs w:val="18"/>
+          <w:lang w:val="en-US"/>
+        </w:rPr>
+        <w:t>n to AP242. Then an agile team can be created for the different domains that will deliver capabilities, such as Electrical Wire Harness [EWH], Product Manuf</w:t>
+      </w:r>
+      <w:r>
+        <w:rPr>
+          <w:rFonts w:ascii="Arial" w:hAnsi="Arial" w:cs="Arial"/>
+          <w:color w:val="0000FF"/>
+          <w:sz w:val="18"/>
+          <w:szCs w:val="18"/>
+          <w:lang w:val="en-US"/>
+        </w:rPr>
+        <w:t>ac</w:t>
+      </w:r>
+      <w:r>
+        <w:rPr>
+          <w:rFonts w:ascii="Arial" w:hAnsi="Arial" w:cs="Arial"/>
+          <w:color w:val="0000FF"/>
+          <w:sz w:val="18"/>
+          <w:szCs w:val="18"/>
+          <w:lang w:val="en-US"/>
+        </w:rPr>
+        <w:t xml:space="preserve">turing Information [PMI] or Additive Manufacturing [AM]. These agile teams would be each have a Scrum Master, Product Owner and a set of developers. </w:t>
+      </w:r>
+      <w:r>
+        <w:rPr>
+          <w:rFonts w:ascii="Arial" w:hAnsi="Arial" w:cs="Arial"/>
+          <w:noProof/>
+          <w:color w:val="0000FF"/>
+          <w:sz w:val="18"/>
+          <w:szCs w:val="18"/>
+          <w:lang w:eastAsia="en-GB"/>
+        </w:rPr>
+        <w:drawing>
+          <wp:inline distT="0" distB="0" distL="0" distR="0" wp14:anchorId="24A26603" wp14:editId="05304414">
+            <wp:extent cx="2686050" cy="1141095"/>
+            <wp:effectExtent l="0" t="0" r="0" b="1905"/>
+            <wp:docPr id="1" name="Picture 1"/>
+            <wp:cNvGraphicFramePr>
+              <a:graphicFrameLocks xmlns:a="http://schemas.openxmlformats.org/drawingml/2006/main" noChangeAspect="1"/>
+            </wp:cNvGraphicFramePr>
+            <a:graphic xmlns:a="http://schemas.openxmlformats.org/drawingml/2006/main">
+              <a:graphicData uri="http://schemas.openxmlformats.org/drawingml/2006/picture">
+                <pic:pic xmlns:pic="http://schemas.openxmlformats.org/drawingml/2006/picture">
+                  <pic:nvPicPr>
+                    <pic:cNvPr id="0" name="Picture 2"/>
+                    <pic:cNvPicPr>
+                      <a:picLocks noChangeAspect="1" noChangeArrowheads="1"/>
+                    </pic:cNvPicPr>
+                  </pic:nvPicPr>
+                  <pic:blipFill>
+                    <a:blip r:embed="rId16" cstate="print">
+                      <a:extLst>
+                        <a:ext uri="{28A0092B-C50C-407E-A947-70E740481C1C}">
+                          <a14:useLocalDpi xmlns:a14="http://schemas.microsoft.com/office/drawing/2010/main" val="0"/>
+                        </a:ext>
+                      </a:extLst>
+                    </a:blip>
+                    <a:srcRect/>
+                    <a:stretch>
+                      <a:fillRect/>
+                    </a:stretch>
+                  </pic:blipFill>
+                  <pic:spPr bwMode="auto">
+                    <a:xfrm>
+                      <a:off x="0" y="0"/>
+                      <a:ext cx="2686050" cy="1141095"/>
+                    </a:xfrm>
+                    <a:prstGeom prst="rect">
+                      <a:avLst/>
+                    </a:prstGeom>
+                    <a:noFill/>
+                  </pic:spPr>
+                </pic:pic>
+              </a:graphicData>
+            </a:graphic>
+          </wp:inline>
+        </w:drawing>
+      </w:r>
+    </w:p>
+    <w:p>
+      <w:pPr>
+        <w:spacing w:after="0"/>
+        <w:jc w:val="both"/>
+        <w:rPr>
+          <w:rFonts w:ascii="Arial" w:hAnsi="Arial" w:cs="Arial"/>
+          <w:color w:val="0000FF"/>
+          <w:sz w:val="18"/>
+          <w:szCs w:val="18"/>
+          <w:lang w:val="en-US"/>
+        </w:rPr>
+      </w:pPr>
+      <w:r>
+        <w:rPr>
+          <w:rFonts w:ascii="Arial" w:hAnsi="Arial" w:cs="Arial"/>
+          <w:color w:val="0000FF"/>
+          <w:sz w:val="18"/>
+          <w:szCs w:val="18"/>
+          <w:lang w:val="en-US"/>
+        </w:rPr>
+        <w:tab/>
+        <w:t xml:space="preserve">An ART can address one of the biggest problems with multiple teams. That is </w:t>
+      </w:r>
+      <w:r>
+        <w:rPr>
+          <w:rFonts w:ascii="Arial" w:hAnsi="Arial" w:cs="Arial"/>
+          <w:color w:val="0000FF"/>
+          <w:sz w:val="18"/>
+          <w:szCs w:val="18"/>
+          <w:lang w:val="en-US"/>
+        </w:rPr>
+        <w:t xml:space="preserve">a </w:t>
+      </w:r>
+      <w:r>
+        <w:rPr>
+          <w:rFonts w:ascii="Arial" w:hAnsi="Arial" w:cs="Arial"/>
+          <w:color w:val="0000FF"/>
+          <w:sz w:val="18"/>
+          <w:szCs w:val="18"/>
+          <w:lang w:val="en-US"/>
+        </w:rPr>
+        <w:t xml:space="preserve">regular </w:t>
+      </w:r>
+      <w:r>
+        <w:rPr>
+          <w:rFonts w:ascii="Arial" w:hAnsi="Arial" w:cs="Arial"/>
+          <w:color w:val="0000FF"/>
+          <w:sz w:val="18"/>
+          <w:szCs w:val="18"/>
+          <w:lang w:val="en-US"/>
+        </w:rPr>
+        <w:lastRenderedPageBreak/>
+        <w:t xml:space="preserve">integration. Each team may adopt agile, but can and sometimes do operate with different velocities and do not sprint together. The ART addresses that problem by employing systems thinking and applying a operating cadence and synchronization that enables all the teams to sprint together while integrating. There is not limit to how many trains can operate together. </w:t>
+      </w:r>
+      <w:r>
+        <w:rPr>
+          <w:noProof/>
+          <w:lang w:eastAsia="en-GB"/>
+        </w:rPr>
+        <w:drawing>
+          <wp:inline distT="0" distB="0" distL="0" distR="0" wp14:anchorId="720E9D95" wp14:editId="09F723F2">
+            <wp:extent cx="2743200" cy="659130"/>
+            <wp:effectExtent l="0" t="0" r="0" b="7620"/>
+            <wp:docPr id="2" name="Picture 2"/>
+            <wp:cNvGraphicFramePr>
+              <a:graphicFrameLocks xmlns:a="http://schemas.openxmlformats.org/drawingml/2006/main" noChangeAspect="1"/>
+            </wp:cNvGraphicFramePr>
+            <a:graphic xmlns:a="http://schemas.openxmlformats.org/drawingml/2006/main">
+              <a:graphicData uri="http://schemas.openxmlformats.org/drawingml/2006/picture">
+                <pic:pic xmlns:pic="http://schemas.openxmlformats.org/drawingml/2006/picture">
+                  <pic:nvPicPr>
+                    <pic:cNvPr id="1" name=""/>
+                    <pic:cNvPicPr/>
+                  </pic:nvPicPr>
+                  <pic:blipFill>
+                    <a:blip r:embed="rId17">
+                      <a:extLst>
+                        <a:ext uri="{28A0092B-C50C-407E-A947-70E740481C1C}">
+                          <a14:useLocalDpi xmlns:a14="http://schemas.microsoft.com/office/drawing/2010/main" val="0"/>
+                        </a:ext>
+                      </a:extLst>
+                    </a:blip>
+                    <a:stretch>
+                      <a:fillRect/>
+                    </a:stretch>
+                  </pic:blipFill>
+                  <pic:spPr>
+                    <a:xfrm>
+                      <a:off x="0" y="0"/>
+                      <a:ext cx="2743200" cy="659130"/>
+                    </a:xfrm>
+                    <a:prstGeom prst="rect">
+                      <a:avLst/>
+                    </a:prstGeom>
+                  </pic:spPr>
+                </pic:pic>
+              </a:graphicData>
+            </a:graphic>
+          </wp:inline>
+        </w:drawing>
+      </w:r>
+    </w:p>
+    <w:p>
+      <w:pPr>
+        <w:spacing w:after="0"/>
+        <w:jc w:val="both"/>
+        <w:rPr>
+          <w:rFonts w:ascii="Arial" w:hAnsi="Arial" w:cs="Arial"/>
+          <w:b/>
+          <w:i/>
+          <w:color w:val="0000FF"/>
+          <w:sz w:val="18"/>
+          <w:szCs w:val="18"/>
+          <w:lang w:val="en-US"/>
+        </w:rPr>
+      </w:pPr>
+      <w:r>
+        <w:rPr>
+          <w:rFonts w:ascii="Arial" w:hAnsi="Arial" w:cs="Arial"/>
+          <w:b/>
+          <w:i/>
+          <w:color w:val="0000FF"/>
+          <w:sz w:val="18"/>
+          <w:szCs w:val="18"/>
+          <w:lang w:val="en-US"/>
+        </w:rPr>
+        <w:t>Program Increment Planning</w:t>
+      </w:r>
+    </w:p>
+    <w:p>
+      <w:pPr>
+        <w:spacing w:after="0"/>
+        <w:ind w:firstLine="720"/>
+        <w:jc w:val="both"/>
+        <w:rPr>
+          <w:rFonts w:ascii="Arial" w:hAnsi="Arial" w:cs="Arial"/>
+          <w:color w:val="0000FF"/>
+          <w:sz w:val="18"/>
+          <w:szCs w:val="18"/>
+          <w:lang w:val="en-US"/>
+        </w:rPr>
+      </w:pPr>
+      <w:r>
+        <w:rPr>
+          <w:rFonts w:ascii="Arial" w:hAnsi="Arial" w:cs="Arial"/>
+          <w:color w:val="0000FF"/>
+          <w:sz w:val="18"/>
+          <w:szCs w:val="18"/>
+          <w:lang w:val="en-US"/>
+        </w:rPr>
+        <w:t xml:space="preserve">Using the Scaled Agile framework, an ART delivers value in a fixed timebox called a Program Increment. The planning that increment is critical to the synchronization of the teams on the train. This </w:t>
+      </w:r>
+      <w:r>
+        <w:rPr>
+          <w:rFonts w:ascii="Arial" w:hAnsi="Arial" w:cs="Arial"/>
+          <w:color w:val="0000FF"/>
+          <w:sz w:val="18"/>
+          <w:szCs w:val="18"/>
+          <w:lang w:val="en-US"/>
+        </w:rPr>
+        <w:t xml:space="preserve">synchronization will facilitate planning and limit work in progress. </w:t>
+      </w:r>
+    </w:p>
+    <w:p>
+      <w:pPr>
+        <w:spacing w:after="0"/>
+        <w:ind w:firstLine="720"/>
+        <w:jc w:val="both"/>
+        <w:rPr>
+          <w:rFonts w:ascii="Arial" w:hAnsi="Arial" w:cs="Arial"/>
+          <w:color w:val="0000FF"/>
+          <w:sz w:val="18"/>
+          <w:szCs w:val="18"/>
+          <w:lang w:val="en-US"/>
+        </w:rPr>
+      </w:pPr>
+      <w:r>
+        <w:rPr>
+          <w:rFonts w:ascii="Arial" w:hAnsi="Arial" w:cs="Arial"/>
+          <w:color w:val="0000FF"/>
+          <w:sz w:val="18"/>
+          <w:szCs w:val="18"/>
+          <w:lang w:val="en-US"/>
+        </w:rPr>
+        <w:t>The RTE, and team, will decide on the amount of iterations [sometimes called sprints] will be performed in the Increment. All agile teams will follow the same schedule operate harmoniously. At the beginning of each Increment, all of the teams will have a planning event where they decide their velocity and plan the work packages. After each iteration there is a Plan, Do, Check, Adjust activity where the team can make changes to the plan. This PDCA also occurs after the end of the Increment. And the end of the Increment a product is available to the customer. For Model-Based Standards this could be a draft standard or schema of the AP available for testing in in an Implementor Forum.</w:t>
       </w:r>
     </w:p>
     <w:p>
@@ -1364,7 +1799,7 @@
         <w:rPr>
           <w:rFonts w:ascii="Arial" w:hAnsi="Arial" w:cs="Arial"/>
           <w:b/>
-          <w:color w:val="C00000"/>
+          <w:color w:val="FF0000"/>
           <w:sz w:val="18"/>
           <w:szCs w:val="18"/>
           <w:u w:val="single"/>
@@ -1375,7 +1810,7 @@
         <w:rPr>
           <w:rFonts w:ascii="Arial" w:hAnsi="Arial" w:cs="Arial"/>
           <w:b/>
-          <w:color w:val="C00000"/>
+          <w:color w:val="FF0000"/>
           <w:sz w:val="18"/>
           <w:szCs w:val="18"/>
           <w:u w:val="single"/>
@@ -1390,7 +1825,7 @@
         <w:spacing w:line="240" w:lineRule="auto"/>
         <w:rPr>
           <w:rFonts w:ascii="Arial" w:hAnsi="Arial" w:cs="Arial"/>
-          <w:color w:val="C00000"/>
+          <w:color w:val="FF0000"/>
           <w:sz w:val="18"/>
         </w:rPr>
       </w:pPr>
@@ -1398,7 +1833,7 @@
         <w:rPr>
           <w:rFonts w:ascii="Arial" w:hAnsi="Arial" w:cs="Arial"/>
           <w:b/>
-          <w:color w:val="C00000"/>
+          <w:color w:val="FF0000"/>
           <w:sz w:val="18"/>
           <w:szCs w:val="18"/>
           <w:lang w:val="en-US"/>
@@ -1409,7 +1844,7 @@
         <w:rPr>
           <w:rFonts w:ascii="Arial" w:hAnsi="Arial" w:cs="Arial"/>
           <w:b/>
-          <w:color w:val="C00000"/>
+          <w:color w:val="FF0000"/>
           <w:sz w:val="18"/>
           <w:szCs w:val="18"/>
           <w:lang w:val="en-US"/>
@@ -1420,7 +1855,7 @@
         <w:rPr>
           <w:rFonts w:ascii="Arial" w:hAnsi="Arial" w:cs="Arial"/>
           <w:b/>
-          <w:color w:val="C00000"/>
+          <w:color w:val="FF0000"/>
           <w:sz w:val="18"/>
           <w:szCs w:val="18"/>
           <w:lang w:val="en-US"/>
@@ -1430,10 +1865,10 @@
       <w:r>
         <w:rPr>
           <w:rFonts w:ascii="Arial" w:hAnsi="Arial" w:cs="Arial"/>
-          <w:color w:val="C00000"/>
-          <w:sz w:val="18"/>
-        </w:rPr>
-        <w:t>Beck, K., Beedle, M., van Bennekum, A., Cockburn, A., Cunningham, W., Fowler, M., … Thomas, D. (2001). Manifesto for Agile Software Development. Retrieved July 18, 2019, from https://agilemanifesto.org/</w:t>
+          <w:color w:val="FF0000"/>
+          <w:sz w:val="18"/>
+        </w:rPr>
+        <w:t>Agile Release Train – Scaled Agile Framework. (n.d.). Retrieved July 19, 2019, from /agile-release-train/</w:t>
       </w:r>
     </w:p>
     <w:p>
@@ -1442,17 +1877,17 @@
         <w:spacing w:line="240" w:lineRule="auto"/>
         <w:rPr>
           <w:rFonts w:ascii="Arial" w:hAnsi="Arial" w:cs="Arial"/>
-          <w:color w:val="C00000"/>
-          <w:sz w:val="18"/>
-        </w:rPr>
-      </w:pPr>
-      <w:r>
-        <w:rPr>
-          <w:rFonts w:ascii="Arial" w:hAnsi="Arial" w:cs="Arial"/>
-          <w:color w:val="C00000"/>
-          <w:sz w:val="18"/>
-        </w:rPr>
-        <w:t>KnowledgeHut. (2018, May 11). LeSS Vs SAFe: Which Certification Should You Choose And Why? Retrieved July 18, 2019, from https://www.knowledgehut.com/blog/agile/less-vs-safe-which-certification-should-you-choose-and-why</w:t>
+          <w:color w:val="FF0000"/>
+          <w:sz w:val="18"/>
+        </w:rPr>
+      </w:pPr>
+      <w:r>
+        <w:rPr>
+          <w:rFonts w:ascii="Arial" w:hAnsi="Arial" w:cs="Arial"/>
+          <w:color w:val="FF0000"/>
+          <w:sz w:val="18"/>
+        </w:rPr>
+        <w:t>Beck, K., Beedle, M., van Bennekum, A., Cockburn, A., Cunningham, W., Fowler, M., … Thomas, D. (2001). Manifesto for Agile Software Development. Retrieved July 18, 2019, from https://agilemanifesto.org/</w:t>
       </w:r>
     </w:p>
     <w:p>
@@ -1461,14 +1896,33 @@
         <w:spacing w:line="240" w:lineRule="auto"/>
         <w:rPr>
           <w:rFonts w:ascii="Arial" w:hAnsi="Arial" w:cs="Arial"/>
-          <w:color w:val="C00000"/>
-          <w:sz w:val="18"/>
-        </w:rPr>
-      </w:pPr>
-      <w:r>
-        <w:rPr>
-          <w:rFonts w:ascii="Arial" w:hAnsi="Arial" w:cs="Arial"/>
-          <w:color w:val="C00000"/>
+          <w:color w:val="FF0000"/>
+          <w:sz w:val="18"/>
+        </w:rPr>
+      </w:pPr>
+      <w:r>
+        <w:rPr>
+          <w:rFonts w:ascii="Arial" w:hAnsi="Arial" w:cs="Arial"/>
+          <w:color w:val="FF0000"/>
+          <w:sz w:val="18"/>
+        </w:rPr>
+        <w:t>KnowledgeHut. (2018, May 11). LeSS Vs SAFe: Which Certification Should You Choose And Why? Retrieved July 18, 2019, from https://www.knowledgehut.com/blog/agile/less-vs-safe-which-certification-should-you-choose-and-why</w:t>
+      </w:r>
+    </w:p>
+    <w:p>
+      <w:pPr>
+        <w:pStyle w:val="Bibliography"/>
+        <w:spacing w:line="240" w:lineRule="auto"/>
+        <w:rPr>
+          <w:rFonts w:ascii="Arial" w:hAnsi="Arial" w:cs="Arial"/>
+          <w:color w:val="FF0000"/>
+          <w:sz w:val="18"/>
+        </w:rPr>
+      </w:pPr>
+      <w:r>
+        <w:rPr>
+          <w:rFonts w:ascii="Arial" w:hAnsi="Arial" w:cs="Arial"/>
+          <w:color w:val="FF0000"/>
           <w:sz w:val="18"/>
         </w:rPr>
         <w:t xml:space="preserve">Rico, David F. (2008). </w:t>
@@ -1478,7 +1932,7 @@
           <w:rFonts w:ascii="Arial" w:hAnsi="Arial" w:cs="Arial"/>
           <w:i/>
           <w:iCs/>
-          <w:color w:val="C00000"/>
+          <w:color w:val="FF0000"/>
           <w:sz w:val="18"/>
         </w:rPr>
         <w:t>What if the ROI of Agile vs Traditional Methods</w:t>
@@ -1486,7 +1940,7 @@
       <w:r>
         <w:rPr>
           <w:rFonts w:ascii="Arial" w:hAnsi="Arial" w:cs="Arial"/>
-          <w:color w:val="C00000"/>
+          <w:color w:val="FF0000"/>
           <w:sz w:val="18"/>
         </w:rPr>
         <w:t>.</w:t>
@@ -1498,14 +1952,14 @@
         <w:spacing w:line="240" w:lineRule="auto"/>
         <w:rPr>
           <w:rFonts w:ascii="Arial" w:hAnsi="Arial" w:cs="Arial"/>
-          <w:color w:val="C00000"/>
-          <w:sz w:val="18"/>
-        </w:rPr>
-      </w:pPr>
-      <w:r>
-        <w:rPr>
-          <w:rFonts w:ascii="Arial" w:hAnsi="Arial" w:cs="Arial"/>
-          <w:color w:val="C00000"/>
+          <w:color w:val="FF0000"/>
+          <w:sz w:val="18"/>
+        </w:rPr>
+      </w:pPr>
+      <w:r>
+        <w:rPr>
+          <w:rFonts w:ascii="Arial" w:hAnsi="Arial" w:cs="Arial"/>
+          <w:color w:val="FF0000"/>
           <w:sz w:val="18"/>
         </w:rPr>
         <w:t xml:space="preserve">Scaled Agile. (2018a). </w:t>
@@ -1515,7 +1969,7 @@
           <w:rFonts w:ascii="Arial" w:hAnsi="Arial" w:cs="Arial"/>
           <w:i/>
           <w:iCs/>
-          <w:color w:val="C00000"/>
+          <w:color w:val="FF0000"/>
           <w:sz w:val="18"/>
         </w:rPr>
         <w:t>Introducing SAFe 4.6</w:t>
@@ -1523,7 +1977,7 @@
       <w:r>
         <w:rPr>
           <w:rFonts w:ascii="Arial" w:hAnsi="Arial" w:cs="Arial"/>
-          <w:color w:val="C00000"/>
+          <w:color w:val="FF0000"/>
           <w:sz w:val="18"/>
         </w:rPr>
         <w:t>.</w:t>
@@ -1535,14 +1989,14 @@
         <w:spacing w:line="240" w:lineRule="auto"/>
         <w:rPr>
           <w:rFonts w:ascii="Arial" w:hAnsi="Arial" w:cs="Arial"/>
-          <w:color w:val="C00000"/>
-          <w:sz w:val="18"/>
-        </w:rPr>
-      </w:pPr>
-      <w:r>
-        <w:rPr>
-          <w:rFonts w:ascii="Arial" w:hAnsi="Arial" w:cs="Arial"/>
-          <w:color w:val="C00000"/>
+          <w:color w:val="FF0000"/>
+          <w:sz w:val="18"/>
+        </w:rPr>
+      </w:pPr>
+      <w:r>
+        <w:rPr>
+          <w:rFonts w:ascii="Arial" w:hAnsi="Arial" w:cs="Arial"/>
+          <w:color w:val="FF0000"/>
           <w:sz w:val="18"/>
         </w:rPr>
         <w:t xml:space="preserve">Scaled Agile. (2018b, November). </w:t>
@@ -1552,15 +2006,15 @@
           <w:rFonts w:ascii="Arial" w:hAnsi="Arial" w:cs="Arial"/>
           <w:i/>
           <w:iCs/>
-          <w:color w:val="C00000"/>
-          <w:sz w:val="18"/>
-        </w:rPr>
-        <w:t>SAFe 4.6 Overview of the Scaled Agile Framework for Lean Enterprises</w:t>
-      </w:r>
-      <w:r>
-        <w:rPr>
-          <w:rFonts w:ascii="Arial" w:hAnsi="Arial" w:cs="Arial"/>
-          <w:color w:val="C00000"/>
+          <w:color w:val="FF0000"/>
+          <w:sz w:val="18"/>
+        </w:rPr>
+        <w:t>SAFe 4.6 IntroductionâOverview of the Scaled Agile Framework for Lean Enterprises</w:t>
+      </w:r>
+      <w:r>
+        <w:rPr>
+          <w:rFonts w:ascii="Arial" w:hAnsi="Arial" w:cs="Arial"/>
+          <w:color w:val="FF0000"/>
           <w:sz w:val="18"/>
         </w:rPr>
         <w:t>.</w:t>
@@ -1583,7 +2037,7 @@
         <w:rPr>
           <w:rFonts w:ascii="Arial" w:hAnsi="Arial" w:cs="Arial"/>
           <w:b/>
-          <w:color w:val="C00000"/>
+          <w:color w:val="FF0000"/>
           <w:sz w:val="18"/>
           <w:szCs w:val="18"/>
           <w:lang w:val="en-US"/>
@@ -3159,7 +3613,7 @@
 </file>
 
 <file path=customXml/itemProps1.xml><?xml version="1.0" encoding="utf-8"?>
-<ds:datastoreItem xmlns:ds="http://schemas.openxmlformats.org/officeDocument/2006/customXml" ds:itemID="{164B55D7-6859-4683-8702-4AF0A6041B5B}">
+<ds:datastoreItem xmlns:ds="http://schemas.openxmlformats.org/officeDocument/2006/customXml" ds:itemID="{564C41B1-A5AA-4777-AD65-9B036B227E01}">
   <ds:schemaRefs>
     <ds:schemaRef ds:uri="http://schemas.openxmlformats.org/officeDocument/2006/bibliography"/>
   </ds:schemaRefs>

</xml_diff>

<commit_message>
From Denmark with Love
</commit_message>
<xml_diff>
--- a/01 - Agile for Model-Based Standards Development/B - Draft/Section III-A - Solutions.docx
+++ b/01 - Agile for Model-Based Standards Development/B - Draft/Section III-A - Solutions.docx
@@ -541,17 +541,39 @@
           <w:szCs w:val="18"/>
           <w:lang w:val="en-US"/>
         </w:rPr>
-        <w:t xml:space="preserve">" And </w:t>
-      </w:r>
-      <w:r>
-        <w:rPr>
-          <w:rFonts w:ascii="Arial" w:hAnsi="Arial" w:cs="Arial"/>
-          <w:color w:val="0000FF"/>
-          <w:sz w:val="18"/>
-          <w:szCs w:val="18"/>
-          <w:lang w:val="en-US"/>
-        </w:rPr>
-        <w:t xml:space="preserve"> the third is, “At regular intervals, the team reflects on how to become more effective, then tunes and adjust its behavior accordingly.” Agile Manifesto </w:t>
+        <w:t xml:space="preserve">" </w:t>
+      </w:r>
+      <w:proofErr w:type="gramStart"/>
+      <w:r>
+        <w:rPr>
+          <w:rFonts w:ascii="Arial" w:hAnsi="Arial" w:cs="Arial"/>
+          <w:color w:val="0000FF"/>
+          <w:sz w:val="18"/>
+          <w:szCs w:val="18"/>
+          <w:lang w:val="en-US"/>
+        </w:rPr>
+        <w:t xml:space="preserve">And </w:t>
+      </w:r>
+      <w:r>
+        <w:rPr>
+          <w:rFonts w:ascii="Arial" w:hAnsi="Arial" w:cs="Arial"/>
+          <w:color w:val="0000FF"/>
+          <w:sz w:val="18"/>
+          <w:szCs w:val="18"/>
+          <w:lang w:val="en-US"/>
+        </w:rPr>
+        <w:t xml:space="preserve"> the</w:t>
+      </w:r>
+      <w:proofErr w:type="gramEnd"/>
+      <w:r>
+        <w:rPr>
+          <w:rFonts w:ascii="Arial" w:hAnsi="Arial" w:cs="Arial"/>
+          <w:color w:val="0000FF"/>
+          <w:sz w:val="18"/>
+          <w:szCs w:val="18"/>
+          <w:lang w:val="en-US"/>
+        </w:rPr>
+        <w:t xml:space="preserve"> third is, “At regular intervals, the team reflects on how to become more effective, then tunes and adjust its behavior accordingly.” Agile Manifesto </w:t>
       </w:r>
       <w:r>
         <w:rPr>
@@ -1208,17 +1230,37 @@
           <w:szCs w:val="18"/>
           <w:lang w:val="en-US"/>
         </w:rPr>
-        <w:t>Having a backlog isn’t the same as managing the backlog. In the course of STEP development, most teams use a system such as Bugzilla to store all the issues. Teams will assign, at bulk, issues to the next milestone</w:t>
-      </w:r>
-      <w:r>
-        <w:rPr>
-          <w:rFonts w:ascii="Arial" w:hAnsi="Arial" w:cs="Arial"/>
-          <w:color w:val="0000FF"/>
-          <w:sz w:val="18"/>
-          <w:szCs w:val="18"/>
-          <w:lang w:val="en-US"/>
-        </w:rPr>
-        <w:t xml:space="preserve"> and perform a quick reassessment few times during the length of the project.</w:t>
+        <w:t>Having a backlog isn’t the same as managing the backlog</w:t>
+      </w:r>
+      <w:r>
+        <w:rPr>
+          <w:rFonts w:ascii="Arial" w:hAnsi="Arial" w:cs="Arial"/>
+          <w:color w:val="00B050"/>
+          <w:sz w:val="18"/>
+          <w:szCs w:val="18"/>
+          <w:lang w:val="en-US"/>
+        </w:rPr>
+        <w:t>. In the course of STEP development, most teams use a system such as Bugzilla to store all the issues. Teams will assign, at bulk, issues to the next milestone</w:t>
+      </w:r>
+      <w:r>
+        <w:rPr>
+          <w:rFonts w:ascii="Arial" w:hAnsi="Arial" w:cs="Arial"/>
+          <w:color w:val="00B050"/>
+          <w:sz w:val="18"/>
+          <w:szCs w:val="18"/>
+          <w:lang w:val="en-US"/>
+        </w:rPr>
+        <w:t xml:space="preserve"> and perform a quick reassessment few times during the length of the project</w:t>
+      </w:r>
+      <w:r>
+        <w:rPr>
+          <w:rFonts w:ascii="Arial" w:hAnsi="Arial" w:cs="Arial"/>
+          <w:color w:val="0000FF"/>
+          <w:sz w:val="18"/>
+          <w:szCs w:val="18"/>
+          <w:lang w:val="en-US"/>
+        </w:rPr>
+        <w:t>.</w:t>
       </w:r>
       <w:r>
         <w:rPr>
@@ -1328,17 +1370,95 @@
           <w:szCs w:val="18"/>
           <w:lang w:val="en-US"/>
         </w:rPr>
-        <w:t xml:space="preserve"> </w:t>
-      </w:r>
-      <w:r>
-        <w:rPr>
-          <w:rFonts w:ascii="Arial" w:hAnsi="Arial" w:cs="Arial"/>
-          <w:color w:val="0000FF"/>
-          <w:sz w:val="18"/>
-          <w:szCs w:val="18"/>
-          <w:lang w:val="en-US"/>
-        </w:rPr>
-        <w:t xml:space="preserve"> </w:t>
+        <w:t xml:space="preserve">Many tools exist to manage backlogs in an agile framework, such as </w:t>
+      </w:r>
+      <w:proofErr w:type="spellStart"/>
+      <w:r>
+        <w:rPr>
+          <w:rFonts w:ascii="Arial" w:hAnsi="Arial" w:cs="Arial"/>
+          <w:color w:val="0000FF"/>
+          <w:sz w:val="18"/>
+          <w:szCs w:val="18"/>
+          <w:lang w:val="en-US"/>
+        </w:rPr>
+        <w:t>Atlassian’s</w:t>
+      </w:r>
+      <w:proofErr w:type="spellEnd"/>
+      <w:r>
+        <w:rPr>
+          <w:rFonts w:ascii="Arial" w:hAnsi="Arial" w:cs="Arial"/>
+          <w:color w:val="0000FF"/>
+          <w:sz w:val="18"/>
+          <w:szCs w:val="18"/>
+          <w:lang w:val="en-US"/>
+        </w:rPr>
+        <w:t xml:space="preserve"> JIRA, </w:t>
+      </w:r>
+      <w:proofErr w:type="spellStart"/>
+      <w:r>
+        <w:rPr>
+          <w:rFonts w:ascii="Arial" w:hAnsi="Arial" w:cs="Arial"/>
+          <w:color w:val="0000FF"/>
+          <w:sz w:val="18"/>
+          <w:szCs w:val="18"/>
+          <w:lang w:val="en-US"/>
+        </w:rPr>
+        <w:t>Micrsoft’s</w:t>
+      </w:r>
+      <w:proofErr w:type="spellEnd"/>
+      <w:r>
+        <w:rPr>
+          <w:rFonts w:ascii="Arial" w:hAnsi="Arial" w:cs="Arial"/>
+          <w:color w:val="0000FF"/>
+          <w:sz w:val="18"/>
+          <w:szCs w:val="18"/>
+          <w:lang w:val="en-US"/>
+        </w:rPr>
+        <w:t xml:space="preserve"> TFS, </w:t>
+      </w:r>
+      <w:proofErr w:type="spellStart"/>
+      <w:r>
+        <w:rPr>
+          <w:rFonts w:ascii="Arial" w:hAnsi="Arial" w:cs="Arial"/>
+          <w:color w:val="0000FF"/>
+          <w:sz w:val="18"/>
+          <w:szCs w:val="18"/>
+          <w:lang w:val="en-US"/>
+        </w:rPr>
+        <w:t>VersionOne</w:t>
+      </w:r>
+      <w:proofErr w:type="spellEnd"/>
+      <w:r>
+        <w:rPr>
+          <w:rFonts w:ascii="Arial" w:hAnsi="Arial" w:cs="Arial"/>
+          <w:color w:val="0000FF"/>
+          <w:sz w:val="18"/>
+          <w:szCs w:val="18"/>
+          <w:lang w:val="en-US"/>
+        </w:rPr>
+        <w:t xml:space="preserve"> or </w:t>
+      </w:r>
+      <w:proofErr w:type="spellStart"/>
+      <w:r>
+        <w:rPr>
+          <w:rFonts w:ascii="Arial" w:hAnsi="Arial" w:cs="Arial"/>
+          <w:color w:val="0000FF"/>
+          <w:sz w:val="18"/>
+          <w:szCs w:val="18"/>
+          <w:lang w:val="en-US"/>
+        </w:rPr>
+        <w:t>PivotalTracker</w:t>
+      </w:r>
+      <w:proofErr w:type="spellEnd"/>
+      <w:r>
+        <w:rPr>
+          <w:rFonts w:ascii="Arial" w:hAnsi="Arial" w:cs="Arial"/>
+          <w:color w:val="0000FF"/>
+          <w:sz w:val="18"/>
+          <w:szCs w:val="18"/>
+          <w:lang w:val="en-US"/>
+        </w:rPr>
+        <w:t>.</w:t>
       </w:r>
     </w:p>
     <w:p>
@@ -1447,7 +1567,29 @@
           <w:szCs w:val="18"/>
           <w:lang w:val="en-US"/>
         </w:rPr>
-        <w:t>. The ART is a virtual organization that breakdowns the existing silos for development, testing, and publication. The ART is lead by a Release Train Engineer [RTE] but has other important roles such as a Product Manager, System Arch, Business owners/Customers.</w:t>
+        <w:t xml:space="preserve">. The ART is a virtual organization that breakdowns the existing silos for development, testing, and publication. The ART is </w:t>
+      </w:r>
+      <w:proofErr w:type="spellStart"/>
+      <w:r>
+        <w:rPr>
+          <w:rFonts w:ascii="Arial" w:hAnsi="Arial" w:cs="Arial"/>
+          <w:color w:val="0000FF"/>
+          <w:sz w:val="18"/>
+          <w:szCs w:val="18"/>
+          <w:lang w:val="en-US"/>
+        </w:rPr>
+        <w:t>lead</w:t>
+      </w:r>
+      <w:proofErr w:type="spellEnd"/>
+      <w:r>
+        <w:rPr>
+          <w:rFonts w:ascii="Arial" w:hAnsi="Arial" w:cs="Arial"/>
+          <w:color w:val="0000FF"/>
+          <w:sz w:val="18"/>
+          <w:szCs w:val="18"/>
+          <w:lang w:val="en-US"/>
+        </w:rPr>
+        <w:t xml:space="preserve"> by a Release Train Engineer [RTE] but has other important roles such as a Product Manager, System Arch, Business owners/Customers.</w:t>
       </w:r>
     </w:p>
     <w:p>
@@ -1466,29 +1608,17 @@
       <w:r>
         <w:rPr>
           <w:rFonts w:ascii="Arial" w:hAnsi="Arial" w:cs="Arial"/>
-          <w:color w:val="0000FF"/>
-          <w:sz w:val="18"/>
-          <w:szCs w:val="18"/>
-          <w:lang w:val="en-US"/>
-        </w:rPr>
-        <w:t>For the development of Model-Based Standards like ISO 10303 Application Protocols, an Agile Release Train can be used to create/revise an edition of an AP, such as a new editio</w:t>
-      </w:r>
-      <w:bookmarkStart w:id="2" w:name="_GoBack"/>
-      <w:bookmarkEnd w:id="2"/>
-      <w:r>
-        <w:rPr>
-          <w:rFonts w:ascii="Arial" w:hAnsi="Arial" w:cs="Arial"/>
-          <w:color w:val="0000FF"/>
-          <w:sz w:val="18"/>
-          <w:szCs w:val="18"/>
-          <w:lang w:val="en-US"/>
-        </w:rPr>
-        <w:t>n to AP242. Then an agile team can be created for the different domains that will deliver capabilities, such as Electrical Wire Harness [EWH], Product Manuf</w:t>
-      </w:r>
-      <w:r>
-        <w:rPr>
-          <w:rFonts w:ascii="Arial" w:hAnsi="Arial" w:cs="Arial"/>
-          <w:color w:val="0000FF"/>
+          <w:color w:val="00B050"/>
+          <w:sz w:val="18"/>
+          <w:szCs w:val="18"/>
+          <w:lang w:val="en-US"/>
+        </w:rPr>
+        <w:t>For the development of Model-Based Standards like ISO 10303 Application Protocols, an Agile Release Train can be used to create/revise an edition of an AP, such as a new edition to AP242. Then an agile team can be created for the different domains that will deliver capabilities, such as Electrical Wire Harness [EWH], Product Manuf</w:t>
+      </w:r>
+      <w:r>
+        <w:rPr>
+          <w:rFonts w:ascii="Arial" w:hAnsi="Arial" w:cs="Arial"/>
+          <w:color w:val="00B050"/>
           <w:sz w:val="18"/>
           <w:szCs w:val="18"/>
           <w:lang w:val="en-US"/>
@@ -1498,12 +1628,22 @@
       <w:r>
         <w:rPr>
           <w:rFonts w:ascii="Arial" w:hAnsi="Arial" w:cs="Arial"/>
-          <w:color w:val="0000FF"/>
-          <w:sz w:val="18"/>
-          <w:szCs w:val="18"/>
-          <w:lang w:val="en-US"/>
-        </w:rPr>
-        <w:t xml:space="preserve">turing Information [PMI] or Additive Manufacturing [AM]. These agile teams would be each have a Scrum Master, Product Owner and a set of developers. </w:t>
+          <w:color w:val="00B050"/>
+          <w:sz w:val="18"/>
+          <w:szCs w:val="18"/>
+          <w:lang w:val="en-US"/>
+        </w:rPr>
+        <w:t>turing Information [PMI] or Additive Manufacturing [AM]. These agile teams would be each have a Scrum Master, Product Owner and a set of developers</w:t>
+      </w:r>
+      <w:r>
+        <w:rPr>
+          <w:rFonts w:ascii="Arial" w:hAnsi="Arial" w:cs="Arial"/>
+          <w:color w:val="0000FF"/>
+          <w:sz w:val="18"/>
+          <w:szCs w:val="18"/>
+          <w:lang w:val="en-US"/>
+        </w:rPr>
+        <w:t xml:space="preserve">. </w:t>
       </w:r>
       <w:r>
         <w:rPr>
@@ -1581,6 +1721,7 @@
           <w:szCs w:val="18"/>
           <w:lang w:val="en-US"/>
         </w:rPr>
+        <w:lastRenderedPageBreak/>
         <w:tab/>
         <w:t xml:space="preserve">An ART can address one of the biggest problems with multiple teams. That is </w:t>
       </w:r>
@@ -1602,18 +1743,99 @@
           <w:szCs w:val="18"/>
           <w:lang w:val="en-US"/>
         </w:rPr>
-        <w:t xml:space="preserve">regular </w:t>
-      </w:r>
-      <w:r>
-        <w:rPr>
-          <w:rFonts w:ascii="Arial" w:hAnsi="Arial" w:cs="Arial"/>
-          <w:color w:val="0000FF"/>
-          <w:sz w:val="18"/>
-          <w:szCs w:val="18"/>
-          <w:lang w:val="en-US"/>
-        </w:rPr>
-        <w:lastRenderedPageBreak/>
-        <w:t xml:space="preserve">integration. Each team may adopt agile, but can and sometimes do operate with different velocities and do not sprint together. The ART addresses that problem by employing systems thinking and applying a operating cadence and synchronization that enables all the teams to sprint together while integrating. There is not limit to how many trains can operate together. </w:t>
+        <w:t xml:space="preserve">regular integration. </w:t>
+      </w:r>
+      <w:r>
+        <w:rPr>
+          <w:rFonts w:ascii="Arial" w:hAnsi="Arial" w:cs="Arial"/>
+          <w:color w:val="00B050"/>
+          <w:sz w:val="18"/>
+          <w:szCs w:val="18"/>
+          <w:lang w:val="en-US"/>
+        </w:rPr>
+        <w:t>Recently integration issues with AP242 e2 teams could have been avoided with synchronized and integrated development iterations</w:t>
+      </w:r>
+      <w:r>
+        <w:rPr>
+          <w:rFonts w:ascii="Arial" w:hAnsi="Arial" w:cs="Arial"/>
+          <w:color w:val="0000FF"/>
+          <w:sz w:val="18"/>
+          <w:szCs w:val="18"/>
+          <w:lang w:val="en-US"/>
+        </w:rPr>
+        <w:t xml:space="preserve">. </w:t>
+      </w:r>
+      <w:r>
+        <w:rPr>
+          <w:rFonts w:ascii="Arial" w:hAnsi="Arial" w:cs="Arial"/>
+          <w:color w:val="0000FF"/>
+          <w:sz w:val="18"/>
+          <w:szCs w:val="18"/>
+          <w:lang w:val="en-US"/>
+        </w:rPr>
+        <w:t>Each team may adopt agile, but can and sometimes do operate with different velocities and do not sprint together. The ART addresses that problem by employing systems thinking and applying a</w:t>
+      </w:r>
+      <w:r>
+        <w:rPr>
+          <w:rFonts w:ascii="Arial" w:hAnsi="Arial" w:cs="Arial"/>
+          <w:color w:val="0000FF"/>
+          <w:sz w:val="18"/>
+          <w:szCs w:val="18"/>
+          <w:lang w:val="en-US"/>
+        </w:rPr>
+        <w:t>n</w:t>
+      </w:r>
+      <w:r>
+        <w:rPr>
+          <w:rFonts w:ascii="Arial" w:hAnsi="Arial" w:cs="Arial"/>
+          <w:color w:val="0000FF"/>
+          <w:sz w:val="18"/>
+          <w:szCs w:val="18"/>
+          <w:lang w:val="en-US"/>
+        </w:rPr>
+        <w:t xml:space="preserve"> operating cadence and synchronization that enables all the teams to sprint together while integrating. There is </w:t>
+      </w:r>
+      <w:proofErr w:type="spellStart"/>
+      <w:r>
+        <w:rPr>
+          <w:rFonts w:ascii="Arial" w:hAnsi="Arial" w:cs="Arial"/>
+          <w:color w:val="0000FF"/>
+          <w:sz w:val="18"/>
+          <w:szCs w:val="18"/>
+          <w:lang w:val="en-US"/>
+        </w:rPr>
+        <w:t>not</w:t>
+      </w:r>
+      <w:proofErr w:type="spellEnd"/>
+      <w:r>
+        <w:rPr>
+          <w:rFonts w:ascii="Arial" w:hAnsi="Arial" w:cs="Arial"/>
+          <w:color w:val="0000FF"/>
+          <w:sz w:val="18"/>
+          <w:szCs w:val="18"/>
+          <w:lang w:val="en-US"/>
+        </w:rPr>
+        <w:t xml:space="preserve"> limit to how many trains can operate together. </w:t>
+      </w:r>
+      <w:r>
+        <w:rPr>
+          <w:rFonts w:ascii="Arial" w:hAnsi="Arial" w:cs="Arial"/>
+          <w:color w:val="00B050"/>
+          <w:sz w:val="18"/>
+          <w:szCs w:val="18"/>
+          <w:lang w:val="en-US"/>
+        </w:rPr>
+        <w:t>The concurrent development of AP242e2, AP239e3 and AP243e1 could be managed as multiple trains</w:t>
+      </w:r>
+      <w:r>
+        <w:rPr>
+          <w:rFonts w:ascii="Arial" w:hAnsi="Arial" w:cs="Arial"/>
+          <w:color w:val="0000FF"/>
+          <w:sz w:val="18"/>
+          <w:szCs w:val="18"/>
+          <w:lang w:val="en-US"/>
+        </w:rPr>
+        <w:t>.</w:t>
       </w:r>
       <w:r>
         <w:rPr>
@@ -1711,17 +1933,39 @@
           <w:szCs w:val="18"/>
           <w:lang w:val="en-US"/>
         </w:rPr>
-        <w:t xml:space="preserve">Using the Scaled Agile framework, an ART delivers value in a fixed timebox called a Program Increment. The planning that increment is critical to the synchronization of the teams on the train. This </w:t>
-      </w:r>
-      <w:r>
-        <w:rPr>
-          <w:rFonts w:ascii="Arial" w:hAnsi="Arial" w:cs="Arial"/>
-          <w:color w:val="0000FF"/>
-          <w:sz w:val="18"/>
-          <w:szCs w:val="18"/>
-          <w:lang w:val="en-US"/>
-        </w:rPr>
-        <w:t xml:space="preserve">synchronization will facilitate planning and limit work in progress. </w:t>
+        <w:t xml:space="preserve">Using the Scaled Agile framework, an ART delivers value in a fixed </w:t>
+      </w:r>
+      <w:proofErr w:type="spellStart"/>
+      <w:r>
+        <w:rPr>
+          <w:rFonts w:ascii="Arial" w:hAnsi="Arial" w:cs="Arial"/>
+          <w:color w:val="0000FF"/>
+          <w:sz w:val="18"/>
+          <w:szCs w:val="18"/>
+          <w:lang w:val="en-US"/>
+        </w:rPr>
+        <w:t>timebox</w:t>
+      </w:r>
+      <w:proofErr w:type="spellEnd"/>
+      <w:r>
+        <w:rPr>
+          <w:rFonts w:ascii="Arial" w:hAnsi="Arial" w:cs="Arial"/>
+          <w:color w:val="0000FF"/>
+          <w:sz w:val="18"/>
+          <w:szCs w:val="18"/>
+          <w:lang w:val="en-US"/>
+        </w:rPr>
+        <w:t xml:space="preserve"> called a Program Increment. The planning that increment is critical to the </w:t>
+      </w:r>
+      <w:r>
+        <w:rPr>
+          <w:rFonts w:ascii="Arial" w:hAnsi="Arial" w:cs="Arial"/>
+          <w:color w:val="0000FF"/>
+          <w:sz w:val="18"/>
+          <w:szCs w:val="18"/>
+          <w:lang w:val="en-US"/>
+        </w:rPr>
+        <w:t xml:space="preserve">synchronization of the teams on the train. This synchronization will facilitate planning and limit work in progress. </w:t>
       </w:r>
     </w:p>
     <w:p>
@@ -1745,7 +1989,227 @@
           <w:szCs w:val="18"/>
           <w:lang w:val="en-US"/>
         </w:rPr>
-        <w:t>The RTE, and team, will decide on the amount of iterations [sometimes called sprints] will be performed in the Increment. All agile teams will follow the same schedule operate harmoniously. At the beginning of each Increment, all of the teams will have a planning event where they decide their velocity and plan the work packages. After each iteration there is a Plan, Do, Check, Adjust activity where the team can make changes to the plan. This PDCA also occurs after the end of the Increment. And the end of the Increment a product is available to the customer. For Model-Based Standards this could be a draft standard or schema of the AP available for testing in in an Implementor Forum.</w:t>
+        <w:t xml:space="preserve">The RTE, and team, will decide on the amount of iterations [sometimes called sprints] </w:t>
+      </w:r>
+      <w:r>
+        <w:rPr>
+          <w:rFonts w:ascii="Arial" w:hAnsi="Arial" w:cs="Arial"/>
+          <w:color w:val="0000FF"/>
+          <w:sz w:val="18"/>
+          <w:szCs w:val="18"/>
+          <w:lang w:val="en-US"/>
+        </w:rPr>
+        <w:t xml:space="preserve">that </w:t>
+      </w:r>
+      <w:r>
+        <w:rPr>
+          <w:rFonts w:ascii="Arial" w:hAnsi="Arial" w:cs="Arial"/>
+          <w:color w:val="0000FF"/>
+          <w:sz w:val="18"/>
+          <w:szCs w:val="18"/>
+          <w:lang w:val="en-US"/>
+        </w:rPr>
+        <w:t>will be performed in the Increment. All agile teams will follow the same sch</w:t>
+      </w:r>
+      <w:bookmarkStart w:id="2" w:name="_GoBack"/>
+      <w:bookmarkEnd w:id="2"/>
+      <w:r>
+        <w:rPr>
+          <w:rFonts w:ascii="Arial" w:hAnsi="Arial" w:cs="Arial"/>
+          <w:color w:val="0000FF"/>
+          <w:sz w:val="18"/>
+          <w:szCs w:val="18"/>
+          <w:lang w:val="en-US"/>
+        </w:rPr>
+        <w:t xml:space="preserve">edule </w:t>
+      </w:r>
+      <w:r>
+        <w:rPr>
+          <w:rFonts w:ascii="Arial" w:hAnsi="Arial" w:cs="Arial"/>
+          <w:color w:val="0000FF"/>
+          <w:sz w:val="18"/>
+          <w:szCs w:val="18"/>
+          <w:lang w:val="en-US"/>
+        </w:rPr>
+        <w:t xml:space="preserve">and </w:t>
+      </w:r>
+      <w:r>
+        <w:rPr>
+          <w:rFonts w:ascii="Arial" w:hAnsi="Arial" w:cs="Arial"/>
+          <w:color w:val="0000FF"/>
+          <w:sz w:val="18"/>
+          <w:szCs w:val="18"/>
+          <w:lang w:val="en-US"/>
+        </w:rPr>
+        <w:t xml:space="preserve">operate harmoniously. At the beginning of each Increment, all of the teams will have a planning event where they decide their velocity and plan the work packages. </w:t>
+      </w:r>
+      <w:r>
+        <w:rPr>
+          <w:rFonts w:ascii="Arial" w:hAnsi="Arial" w:cs="Arial"/>
+          <w:color w:val="00B050"/>
+          <w:sz w:val="18"/>
+          <w:szCs w:val="18"/>
+          <w:lang w:val="en-US"/>
+        </w:rPr>
+        <w:t>For voluntary teams or teams with resources that are only available part-time, this planning event is critical to establishing the team resource availability and velocity</w:t>
+      </w:r>
+      <w:r>
+        <w:rPr>
+          <w:rFonts w:ascii="Arial" w:hAnsi="Arial" w:cs="Arial"/>
+          <w:color w:val="0000FF"/>
+          <w:sz w:val="18"/>
+          <w:szCs w:val="18"/>
+          <w:lang w:val="en-US"/>
+        </w:rPr>
+        <w:t xml:space="preserve">. </w:t>
+      </w:r>
+    </w:p>
+    <w:p>
+      <w:pPr>
+        <w:spacing w:after="0"/>
+        <w:ind w:firstLine="720"/>
+        <w:jc w:val="both"/>
+        <w:rPr>
+          <w:rFonts w:ascii="Arial" w:hAnsi="Arial" w:cs="Arial"/>
+          <w:color w:val="0000FF"/>
+          <w:sz w:val="18"/>
+          <w:szCs w:val="18"/>
+          <w:lang w:val="en-US"/>
+        </w:rPr>
+      </w:pPr>
+      <w:r>
+        <w:rPr>
+          <w:rFonts w:ascii="Arial" w:hAnsi="Arial" w:cs="Arial"/>
+          <w:color w:val="0000FF"/>
+          <w:sz w:val="18"/>
+          <w:szCs w:val="18"/>
+          <w:lang w:val="en-US"/>
+        </w:rPr>
+        <w:t xml:space="preserve">After each iteration there is a Plan, Do, Check, </w:t>
+      </w:r>
+      <w:proofErr w:type="gramStart"/>
+      <w:r>
+        <w:rPr>
+          <w:rFonts w:ascii="Arial" w:hAnsi="Arial" w:cs="Arial"/>
+          <w:color w:val="0000FF"/>
+          <w:sz w:val="18"/>
+          <w:szCs w:val="18"/>
+          <w:lang w:val="en-US"/>
+        </w:rPr>
+        <w:t>Adjust</w:t>
+      </w:r>
+      <w:proofErr w:type="gramEnd"/>
+      <w:r>
+        <w:rPr>
+          <w:rFonts w:ascii="Arial" w:hAnsi="Arial" w:cs="Arial"/>
+          <w:color w:val="0000FF"/>
+          <w:sz w:val="18"/>
+          <w:szCs w:val="18"/>
+          <w:lang w:val="en-US"/>
+        </w:rPr>
+        <w:t xml:space="preserve"> </w:t>
+      </w:r>
+      <w:r>
+        <w:rPr>
+          <w:rFonts w:ascii="Arial" w:hAnsi="Arial" w:cs="Arial"/>
+          <w:color w:val="0000FF"/>
+          <w:sz w:val="18"/>
+          <w:szCs w:val="18"/>
+          <w:lang w:val="en-US"/>
+        </w:rPr>
+        <w:t xml:space="preserve">[PDCA] </w:t>
+      </w:r>
+      <w:r>
+        <w:rPr>
+          <w:rFonts w:ascii="Arial" w:hAnsi="Arial" w:cs="Arial"/>
+          <w:color w:val="0000FF"/>
+          <w:sz w:val="18"/>
+          <w:szCs w:val="18"/>
+          <w:lang w:val="en-US"/>
+        </w:rPr>
+        <w:t xml:space="preserve">activity where the team can make changes to the plan. </w:t>
+      </w:r>
+      <w:r>
+        <w:rPr>
+          <w:rFonts w:ascii="Arial" w:hAnsi="Arial" w:cs="Arial"/>
+          <w:color w:val="0000FF"/>
+          <w:sz w:val="18"/>
+          <w:szCs w:val="18"/>
+          <w:lang w:val="en-US"/>
+        </w:rPr>
+        <w:t>At the</w:t>
+      </w:r>
+      <w:r>
+        <w:rPr>
+          <w:rFonts w:ascii="Arial" w:hAnsi="Arial" w:cs="Arial"/>
+          <w:color w:val="0000FF"/>
+          <w:sz w:val="18"/>
+          <w:szCs w:val="18"/>
+          <w:lang w:val="en-US"/>
+        </w:rPr>
+        <w:t xml:space="preserve"> end of the Increment a product is available to the customer.</w:t>
+      </w:r>
+      <w:r>
+        <w:rPr>
+          <w:rFonts w:ascii="Arial" w:hAnsi="Arial" w:cs="Arial"/>
+          <w:color w:val="0000FF"/>
+          <w:sz w:val="18"/>
+          <w:szCs w:val="18"/>
+          <w:lang w:val="en-US"/>
+        </w:rPr>
+        <w:t xml:space="preserve"> This aligns back to the principles of Agile from the Manifesto. </w:t>
+      </w:r>
+      <w:r>
+        <w:rPr>
+          <w:rFonts w:ascii="Arial" w:hAnsi="Arial" w:cs="Arial"/>
+          <w:color w:val="00B050"/>
+          <w:sz w:val="18"/>
+          <w:szCs w:val="18"/>
+          <w:lang w:val="en-US"/>
+        </w:rPr>
+        <w:t xml:space="preserve"> For Model-Based Standards this could be a draft standard or schema of the AP</w:t>
+      </w:r>
+      <w:r>
+        <w:rPr>
+          <w:rFonts w:ascii="Arial" w:hAnsi="Arial" w:cs="Arial"/>
+          <w:color w:val="00B050"/>
+          <w:sz w:val="18"/>
+          <w:szCs w:val="18"/>
+          <w:lang w:val="en-US"/>
+        </w:rPr>
+        <w:t xml:space="preserve"> that is made</w:t>
+      </w:r>
+      <w:r>
+        <w:rPr>
+          <w:rFonts w:ascii="Arial" w:hAnsi="Arial" w:cs="Arial"/>
+          <w:color w:val="00B050"/>
+          <w:sz w:val="18"/>
+          <w:szCs w:val="18"/>
+          <w:lang w:val="en-US"/>
+        </w:rPr>
+        <w:t xml:space="preserve"> available for testing in an </w:t>
+      </w:r>
+      <w:proofErr w:type="spellStart"/>
+      <w:r>
+        <w:rPr>
+          <w:rFonts w:ascii="Arial" w:hAnsi="Arial" w:cs="Arial"/>
+          <w:color w:val="00B050"/>
+          <w:sz w:val="18"/>
+          <w:szCs w:val="18"/>
+          <w:lang w:val="en-US"/>
+        </w:rPr>
+        <w:t>Implementor</w:t>
+      </w:r>
+      <w:proofErr w:type="spellEnd"/>
+      <w:r>
+        <w:rPr>
+          <w:rFonts w:ascii="Arial" w:hAnsi="Arial" w:cs="Arial"/>
+          <w:color w:val="00B050"/>
+          <w:sz w:val="18"/>
+          <w:szCs w:val="18"/>
+          <w:lang w:val="en-US"/>
+        </w:rPr>
+        <w:t xml:space="preserve"> Forum.</w:t>
       </w:r>
     </w:p>
     <w:p>
@@ -2027,7 +2491,7 @@
         <w:rPr>
           <w:rFonts w:ascii="Arial" w:hAnsi="Arial" w:cs="Arial"/>
           <w:b/>
-          <w:color w:val="000000" w:themeColor="text1"/>
+          <w:color w:val="FF0000"/>
           <w:sz w:val="18"/>
           <w:szCs w:val="18"/>
           <w:lang w:val="en-US"/>
@@ -2043,6 +2507,120 @@
           <w:lang w:val="en-US"/>
         </w:rPr>
         <w:fldChar w:fldCharType="end"/>
+      </w:r>
+    </w:p>
+    <w:p>
+      <w:pPr>
+        <w:spacing w:after="0" w:line="240" w:lineRule="auto"/>
+        <w:jc w:val="both"/>
+        <w:rPr>
+          <w:rFonts w:ascii="Arial" w:hAnsi="Arial" w:cs="Arial"/>
+          <w:b/>
+          <w:color w:val="FF0000"/>
+          <w:sz w:val="18"/>
+          <w:szCs w:val="18"/>
+          <w:lang w:val="en-US"/>
+        </w:rPr>
+      </w:pPr>
+    </w:p>
+    <w:p>
+      <w:pPr>
+        <w:spacing w:after="0" w:line="240" w:lineRule="auto"/>
+        <w:jc w:val="both"/>
+        <w:rPr>
+          <w:rFonts w:ascii="Arial" w:hAnsi="Arial" w:cs="Arial"/>
+          <w:b/>
+          <w:color w:val="FF0000"/>
+          <w:sz w:val="18"/>
+          <w:szCs w:val="18"/>
+          <w:lang w:val="en-US"/>
+        </w:rPr>
+      </w:pPr>
+      <w:r>
+        <w:rPr>
+          <w:rFonts w:ascii="Arial" w:hAnsi="Arial" w:cs="Arial"/>
+          <w:b/>
+          <w:color w:val="FF0000"/>
+          <w:sz w:val="18"/>
+          <w:szCs w:val="18"/>
+          <w:lang w:val="en-US"/>
+        </w:rPr>
+        <w:t>***********************************************************************************</w:t>
+      </w:r>
+    </w:p>
+    <w:p>
+      <w:pPr>
+        <w:spacing w:after="0" w:line="240" w:lineRule="auto"/>
+        <w:jc w:val="both"/>
+        <w:rPr>
+          <w:rFonts w:ascii="Arial" w:hAnsi="Arial" w:cs="Arial"/>
+          <w:b/>
+          <w:color w:val="0000FF"/>
+          <w:sz w:val="18"/>
+          <w:szCs w:val="18"/>
+          <w:lang w:val="en-US"/>
+        </w:rPr>
+      </w:pPr>
+      <w:r>
+        <w:rPr>
+          <w:rFonts w:ascii="Arial" w:hAnsi="Arial" w:cs="Arial"/>
+          <w:b/>
+          <w:color w:val="0000FF"/>
+          <w:sz w:val="18"/>
+          <w:szCs w:val="18"/>
+          <w:lang w:val="en-US"/>
+        </w:rPr>
+        <w:t>BLUE = Content</w:t>
+      </w:r>
+    </w:p>
+    <w:p>
+      <w:pPr>
+        <w:spacing w:after="0" w:line="240" w:lineRule="auto"/>
+        <w:jc w:val="both"/>
+        <w:rPr>
+          <w:rFonts w:ascii="Arial" w:hAnsi="Arial" w:cs="Arial"/>
+          <w:b/>
+          <w:color w:val="00B050"/>
+          <w:sz w:val="18"/>
+          <w:szCs w:val="18"/>
+          <w:lang w:val="en-US"/>
+        </w:rPr>
+      </w:pPr>
+      <w:r>
+        <w:rPr>
+          <w:rFonts w:ascii="Arial" w:hAnsi="Arial" w:cs="Arial"/>
+          <w:b/>
+          <w:color w:val="00B050"/>
+          <w:sz w:val="18"/>
+          <w:szCs w:val="18"/>
+          <w:lang w:val="en-US"/>
+        </w:rPr>
+        <w:t>GREEN = Content linked to MBSD or STEP</w:t>
+      </w:r>
+    </w:p>
+    <w:p>
+      <w:pPr>
+        <w:spacing w:after="0" w:line="240" w:lineRule="auto"/>
+        <w:jc w:val="both"/>
+        <w:rPr>
+          <w:rFonts w:ascii="Arial" w:hAnsi="Arial" w:cs="Arial"/>
+          <w:b/>
+          <w:color w:val="000000" w:themeColor="text1"/>
+          <w:sz w:val="18"/>
+          <w:szCs w:val="18"/>
+          <w:lang w:val="en-US"/>
+        </w:rPr>
+      </w:pPr>
+      <w:r>
+        <w:rPr>
+          <w:rFonts w:ascii="Arial" w:hAnsi="Arial" w:cs="Arial"/>
+          <w:b/>
+          <w:color w:val="FF0000"/>
+          <w:sz w:val="18"/>
+          <w:szCs w:val="18"/>
+          <w:lang w:val="en-US"/>
+        </w:rPr>
+        <w:t>RED = References</w:t>
       </w:r>
     </w:p>
     <w:sectPr>
@@ -3613,7 +4191,7 @@
 </file>
 
 <file path=customXml/itemProps1.xml><?xml version="1.0" encoding="utf-8"?>
-<ds:datastoreItem xmlns:ds="http://schemas.openxmlformats.org/officeDocument/2006/customXml" ds:itemID="{564C41B1-A5AA-4777-AD65-9B036B227E01}">
+<ds:datastoreItem xmlns:ds="http://schemas.openxmlformats.org/officeDocument/2006/customXml" ds:itemID="{E59D6CCE-DF8B-4DAB-A2C5-4D5C8D6F8A36}">
   <ds:schemaRefs>
     <ds:schemaRef ds:uri="http://schemas.openxmlformats.org/officeDocument/2006/bibliography"/>
   </ds:schemaRefs>

</xml_diff>

<commit_message>
from norway with love
</commit_message>
<xml_diff>
--- a/01 - Agile for Model-Based Standards Development/B - Draft/Section III-A - Solutions.docx
+++ b/01 - Agile for Model-Based Standards Development/B - Draft/Section III-A - Solutions.docx
@@ -127,12 +127,7 @@
           <w:lang w:val="en-US"/>
         </w:rPr>
         <w:sectPr>
-          <w:headerReference w:type="even" r:id="rId8"/>
-          <w:headerReference w:type="default" r:id="rId9"/>
-          <w:footerReference w:type="even" r:id="rId10"/>
-          <w:footerReference w:type="default" r:id="rId11"/>
-          <w:headerReference w:type="first" r:id="rId12"/>
-          <w:footerReference w:type="first" r:id="rId13"/>
+          <w:headerReference w:type="default" r:id="rId8"/>
           <w:pgSz w:w="12240" w:h="15840"/>
           <w:pgMar w:top="1440" w:right="1440" w:bottom="1440" w:left="1440" w:header="720" w:footer="720" w:gutter="0"/>
           <w:cols w:space="720"/>
@@ -172,7 +167,7 @@
         <w:jc w:val="both"/>
         <w:rPr>
           <w:rFonts w:ascii="Arial" w:hAnsi="Arial" w:cs="Arial"/>
-          <w:color w:val="0000FF"/>
+          <w:color w:val="FF0000"/>
           <w:sz w:val="18"/>
           <w:szCs w:val="18"/>
           <w:lang w:val="en-US"/>
@@ -352,7 +347,7 @@
       <w:r>
         <w:rPr>
           <w:rFonts w:ascii="Arial" w:hAnsi="Arial" w:cs="Arial"/>
-          <w:color w:val="0000FF"/>
+          <w:color w:val="FF0000"/>
           <w:sz w:val="18"/>
           <w:szCs w:val="18"/>
           <w:lang w:val="en-US"/>
@@ -362,7 +357,7 @@
       <w:r>
         <w:rPr>
           <w:rFonts w:ascii="Arial" w:hAnsi="Arial" w:cs="Arial"/>
-          <w:color w:val="0000FF"/>
+          <w:color w:val="FF0000"/>
           <w:sz w:val="18"/>
           <w:szCs w:val="18"/>
           <w:lang w:val="en-US"/>
@@ -372,7 +367,7 @@
       <w:r>
         <w:rPr>
           <w:rFonts w:ascii="Arial" w:hAnsi="Arial" w:cs="Arial"/>
-          <w:color w:val="0000FF"/>
+          <w:color w:val="FF0000"/>
           <w:sz w:val="18"/>
           <w:szCs w:val="18"/>
           <w:lang w:val="en-US"/>
@@ -382,7 +377,7 @@
       <w:r>
         <w:rPr>
           <w:rFonts w:ascii="Arial" w:hAnsi="Arial" w:cs="Arial"/>
-          <w:color w:val="0000FF"/>
+          <w:color w:val="FF0000"/>
           <w:sz w:val="18"/>
           <w:szCs w:val="18"/>
         </w:rPr>
@@ -391,7 +386,7 @@
       <w:r>
         <w:rPr>
           <w:rFonts w:ascii="Arial" w:hAnsi="Arial" w:cs="Arial"/>
-          <w:color w:val="0000FF"/>
+          <w:color w:val="FF0000"/>
           <w:sz w:val="18"/>
           <w:szCs w:val="18"/>
           <w:lang w:val="en-US"/>
@@ -403,7 +398,7 @@
         <w:rPr>
           <w:rStyle w:val="CommentReference"/>
           <w:rFonts w:ascii="Arial" w:hAnsi="Arial" w:cs="Arial"/>
-          <w:color w:val="0000FF"/>
+          <w:color w:val="FF0000"/>
           <w:sz w:val="18"/>
           <w:szCs w:val="18"/>
         </w:rPr>
@@ -578,7 +573,7 @@
       <w:r>
         <w:rPr>
           <w:rFonts w:ascii="Arial" w:hAnsi="Arial" w:cs="Arial"/>
-          <w:color w:val="0000FF"/>
+          <w:color w:val="FF0000"/>
           <w:sz w:val="18"/>
           <w:szCs w:val="18"/>
           <w:lang w:val="en-US"/>
@@ -588,7 +583,7 @@
       <w:r>
         <w:rPr>
           <w:rFonts w:ascii="Arial" w:hAnsi="Arial" w:cs="Arial"/>
-          <w:color w:val="0000FF"/>
+          <w:color w:val="FF0000"/>
           <w:sz w:val="18"/>
           <w:szCs w:val="18"/>
           <w:lang w:val="en-US"/>
@@ -598,7 +593,7 @@
       <w:r>
         <w:rPr>
           <w:rFonts w:ascii="Arial" w:hAnsi="Arial" w:cs="Arial"/>
-          <w:color w:val="0000FF"/>
+          <w:color w:val="FF0000"/>
           <w:sz w:val="18"/>
           <w:szCs w:val="18"/>
           <w:lang w:val="en-US"/>
@@ -608,7 +603,7 @@
       <w:r>
         <w:rPr>
           <w:rFonts w:ascii="Arial" w:hAnsi="Arial" w:cs="Arial"/>
-          <w:color w:val="0000FF"/>
+          <w:color w:val="FF0000"/>
           <w:sz w:val="18"/>
           <w:szCs w:val="18"/>
         </w:rPr>
@@ -617,7 +612,7 @@
       <w:r>
         <w:rPr>
           <w:rFonts w:ascii="Arial" w:hAnsi="Arial" w:cs="Arial"/>
-          <w:color w:val="0000FF"/>
+          <w:color w:val="FF0000"/>
           <w:sz w:val="18"/>
           <w:szCs w:val="18"/>
           <w:lang w:val="en-US"/>
@@ -811,7 +806,7 @@
       <w:r>
         <w:rPr>
           <w:rFonts w:ascii="Arial" w:hAnsi="Arial" w:cs="Arial"/>
-          <w:color w:val="0000FF"/>
+          <w:color w:val="FF0000"/>
           <w:sz w:val="18"/>
           <w:szCs w:val="18"/>
           <w:lang w:val="en-US"/>
@@ -821,7 +816,7 @@
       <w:r>
         <w:rPr>
           <w:rFonts w:ascii="Arial" w:hAnsi="Arial" w:cs="Arial"/>
-          <w:color w:val="0000FF"/>
+          <w:color w:val="FF0000"/>
           <w:sz w:val="18"/>
           <w:szCs w:val="18"/>
           <w:lang w:val="en-US"/>
@@ -831,7 +826,7 @@
       <w:r>
         <w:rPr>
           <w:rFonts w:ascii="Arial" w:hAnsi="Arial" w:cs="Arial"/>
-          <w:color w:val="0000FF"/>
+          <w:color w:val="FF0000"/>
           <w:sz w:val="18"/>
           <w:szCs w:val="18"/>
           <w:lang w:val="en-US"/>
@@ -841,7 +836,7 @@
       <w:r>
         <w:rPr>
           <w:rFonts w:ascii="Arial" w:hAnsi="Arial" w:cs="Arial"/>
-          <w:color w:val="0000FF"/>
+          <w:color w:val="FF0000"/>
           <w:sz w:val="18"/>
           <w:szCs w:val="18"/>
         </w:rPr>
@@ -850,7 +845,7 @@
       <w:r>
         <w:rPr>
           <w:rFonts w:ascii="Arial" w:hAnsi="Arial" w:cs="Arial"/>
-          <w:color w:val="0000FF"/>
+          <w:color w:val="FF0000"/>
           <w:sz w:val="18"/>
           <w:szCs w:val="18"/>
           <w:lang w:val="en-US"/>
@@ -865,7 +860,7 @@
         <w:jc w:val="both"/>
         <w:rPr>
           <w:rFonts w:ascii="Arial" w:hAnsi="Arial" w:cs="Arial"/>
-          <w:color w:val="0000FF"/>
+          <w:color w:val="FF0000"/>
           <w:sz w:val="18"/>
           <w:szCs w:val="18"/>
           <w:lang w:val="en-US"/>
@@ -1024,7 +1019,7 @@
       <w:r>
         <w:rPr>
           <w:rFonts w:ascii="Arial" w:hAnsi="Arial" w:cs="Arial"/>
-          <w:color w:val="0000FF"/>
+          <w:color w:val="FF0000"/>
           <w:sz w:val="18"/>
           <w:szCs w:val="18"/>
           <w:lang w:val="en-US"/>
@@ -1034,7 +1029,7 @@
       <w:r>
         <w:rPr>
           <w:rFonts w:ascii="Arial" w:hAnsi="Arial" w:cs="Arial"/>
-          <w:color w:val="0000FF"/>
+          <w:color w:val="FF0000"/>
           <w:sz w:val="18"/>
           <w:szCs w:val="18"/>
           <w:lang w:val="en-US"/>
@@ -1044,7 +1039,7 @@
       <w:r>
         <w:rPr>
           <w:rFonts w:ascii="Arial" w:hAnsi="Arial" w:cs="Arial"/>
-          <w:color w:val="0000FF"/>
+          <w:color w:val="FF0000"/>
           <w:sz w:val="18"/>
           <w:szCs w:val="18"/>
           <w:lang w:val="en-US"/>
@@ -1054,7 +1049,7 @@
       <w:r>
         <w:rPr>
           <w:rFonts w:ascii="Arial" w:hAnsi="Arial" w:cs="Arial"/>
-          <w:color w:val="0000FF"/>
+          <w:color w:val="FF0000"/>
           <w:sz w:val="18"/>
           <w:szCs w:val="18"/>
         </w:rPr>
@@ -1063,7 +1058,7 @@
       <w:r>
         <w:rPr>
           <w:rFonts w:ascii="Arial" w:hAnsi="Arial" w:cs="Arial"/>
-          <w:color w:val="0000FF"/>
+          <w:color w:val="FF0000"/>
           <w:sz w:val="18"/>
           <w:szCs w:val="18"/>
           <w:lang w:val="en-US"/>
@@ -1074,6 +1069,7 @@
       <w:r>
         <w:rPr>
           <w:rStyle w:val="CommentReference"/>
+          <w:color w:val="FF0000"/>
         </w:rPr>
         <w:commentReference w:id="1"/>
       </w:r>
@@ -1514,7 +1510,7 @@
       <w:r>
         <w:rPr>
           <w:rFonts w:ascii="Arial" w:hAnsi="Arial" w:cs="Arial"/>
-          <w:color w:val="0000FF"/>
+          <w:color w:val="FF0000"/>
           <w:sz w:val="18"/>
           <w:szCs w:val="18"/>
           <w:lang w:val="en-US"/>
@@ -1524,7 +1520,7 @@
       <w:r>
         <w:rPr>
           <w:rFonts w:ascii="Arial" w:hAnsi="Arial" w:cs="Arial"/>
-          <w:color w:val="0000FF"/>
+          <w:color w:val="FF0000"/>
           <w:sz w:val="18"/>
           <w:szCs w:val="18"/>
           <w:lang w:val="en-US"/>
@@ -1534,7 +1530,7 @@
       <w:r>
         <w:rPr>
           <w:rFonts w:ascii="Arial" w:hAnsi="Arial" w:cs="Arial"/>
-          <w:color w:val="0000FF"/>
+          <w:color w:val="FF0000"/>
           <w:sz w:val="18"/>
           <w:szCs w:val="18"/>
           <w:lang w:val="en-US"/>
@@ -1544,6 +1540,7 @@
       <w:r>
         <w:rPr>
           <w:rFonts w:ascii="Arial" w:hAnsi="Arial" w:cs="Arial"/>
+          <w:color w:val="FF0000"/>
           <w:sz w:val="18"/>
           <w:szCs w:val="24"/>
         </w:rPr>
@@ -1552,7 +1549,7 @@
       <w:r>
         <w:rPr>
           <w:rFonts w:ascii="Arial" w:hAnsi="Arial" w:cs="Arial"/>
-          <w:color w:val="0000FF"/>
+          <w:color w:val="FF0000"/>
           <w:sz w:val="18"/>
           <w:szCs w:val="18"/>
           <w:lang w:val="en-US"/>
@@ -1672,7 +1669,7 @@
                     </pic:cNvPicPr>
                   </pic:nvPicPr>
                   <pic:blipFill>
-                    <a:blip r:embed="rId16" cstate="print">
+                    <a:blip r:embed="rId11" cstate="print">
                       <a:extLst>
                         <a:ext uri="{28A0092B-C50C-407E-A947-70E740481C1C}">
                           <a14:useLocalDpi xmlns:a14="http://schemas.microsoft.com/office/drawing/2010/main" val="0"/>
@@ -1858,7 +1855,7 @@
                     <pic:cNvPicPr/>
                   </pic:nvPicPr>
                   <pic:blipFill>
-                    <a:blip r:embed="rId17">
+                    <a:blip r:embed="rId12">
                       <a:extLst>
                         <a:ext uri="{28A0092B-C50C-407E-A947-70E740481C1C}">
                           <a14:useLocalDpi xmlns:a14="http://schemas.microsoft.com/office/drawing/2010/main" val="0"/>
@@ -1955,17 +1952,7 @@
           <w:szCs w:val="18"/>
           <w:lang w:val="en-US"/>
         </w:rPr>
-        <w:t xml:space="preserve"> called a Program Increment. The planning that increment is critical to the </w:t>
-      </w:r>
-      <w:r>
-        <w:rPr>
-          <w:rFonts w:ascii="Arial" w:hAnsi="Arial" w:cs="Arial"/>
-          <w:color w:val="0000FF"/>
-          <w:sz w:val="18"/>
-          <w:szCs w:val="18"/>
-          <w:lang w:val="en-US"/>
-        </w:rPr>
-        <w:t xml:space="preserve">synchronization of the teams on the train. This synchronization will facilitate planning and limit work in progress. </w:t>
+        <w:t xml:space="preserve"> called a Program Increment. The planning that increment is critical to the synchronization of the teams on the train. This synchronization will facilitate planning and limit work in progress. </w:t>
       </w:r>
     </w:p>
     <w:p>
@@ -2009,19 +1996,7 @@
           <w:szCs w:val="18"/>
           <w:lang w:val="en-US"/>
         </w:rPr>
-        <w:t>will be performed in the Increment. All agile teams will follow the same sch</w:t>
-      </w:r>
-      <w:bookmarkStart w:id="2" w:name="_GoBack"/>
-      <w:bookmarkEnd w:id="2"/>
-      <w:r>
-        <w:rPr>
-          <w:rFonts w:ascii="Arial" w:hAnsi="Arial" w:cs="Arial"/>
-          <w:color w:val="0000FF"/>
-          <w:sz w:val="18"/>
-          <w:szCs w:val="18"/>
-          <w:lang w:val="en-US"/>
-        </w:rPr>
-        <w:t xml:space="preserve">edule </w:t>
+        <w:t xml:space="preserve">will be performed in the Increment. All agile teams will follow the same schedule </w:t>
       </w:r>
       <w:r>
         <w:rPr>
@@ -2041,7 +2016,27 @@
           <w:szCs w:val="18"/>
           <w:lang w:val="en-US"/>
         </w:rPr>
-        <w:t xml:space="preserve">operate harmoniously. At the beginning of each Increment, all of the teams will have a planning event where they decide their velocity and plan the work packages. </w:t>
+        <w:t>operate harmoniously. At the beginning of each Increment, all of the teams will have a planning event wher</w:t>
+      </w:r>
+      <w:r>
+        <w:rPr>
+          <w:rFonts w:ascii="Arial" w:hAnsi="Arial" w:cs="Arial"/>
+          <w:color w:val="0000FF"/>
+          <w:sz w:val="18"/>
+          <w:szCs w:val="18"/>
+          <w:lang w:val="en-US"/>
+        </w:rPr>
+        <w:t xml:space="preserve">e they decide their velocity, estimate and </w:t>
+      </w:r>
+      <w:r>
+        <w:rPr>
+          <w:rFonts w:ascii="Arial" w:hAnsi="Arial" w:cs="Arial"/>
+          <w:color w:val="0000FF"/>
+          <w:sz w:val="18"/>
+          <w:szCs w:val="18"/>
+          <w:lang w:val="en-US"/>
+        </w:rPr>
+        <w:t xml:space="preserve">plan the work packages. </w:t>
       </w:r>
       <w:r>
         <w:rPr>
@@ -2061,7 +2056,116 @@
           <w:szCs w:val="18"/>
           <w:lang w:val="en-US"/>
         </w:rPr>
-        <w:t xml:space="preserve">. </w:t>
+        <w:t>.</w:t>
+      </w:r>
+      <w:r>
+        <w:rPr>
+          <w:rFonts w:ascii="Arial" w:hAnsi="Arial" w:cs="Arial"/>
+          <w:color w:val="0000FF"/>
+          <w:sz w:val="18"/>
+          <w:szCs w:val="18"/>
+          <w:lang w:val="en-US"/>
+        </w:rPr>
+        <w:t xml:space="preserve"> There are many estimation techniques. The team must avoid detailed analysis and estimation and instead adopt a method like Planning Poker, T-Shirt Sizes, Dot Voting or something similar where the process is quick and relative.</w:t>
+      </w:r>
+      <w:r>
+        <w:rPr>
+          <w:rFonts w:ascii="Arial" w:hAnsi="Arial" w:cs="Arial"/>
+          <w:color w:val="FF0000"/>
+          <w:sz w:val="18"/>
+          <w:szCs w:val="18"/>
+          <w:lang w:val="en-US"/>
+        </w:rPr>
+        <w:fldChar w:fldCharType="begin"/>
+      </w:r>
+      <w:r>
+        <w:rPr>
+          <w:rFonts w:ascii="Arial" w:hAnsi="Arial" w:cs="Arial"/>
+          <w:color w:val="FF0000"/>
+          <w:sz w:val="18"/>
+          <w:szCs w:val="18"/>
+          <w:lang w:val="en-US"/>
+        </w:rPr>
+        <w:instrText xml:space="preserve"> ADDIN ZOTERO_ITEM CSL_CITATION {"citationID":"GrwrbpJf","properties":{"formattedCitation":"(\\uc0\\u8220{}7 Agile Estimation Techniques \\uc0\\u8211{} beyond Planning Poker\\uc0\\u226{}\\uc0\\u128{}\\uc0\\u148{}AMIS Oracle and Java Blog,\\uc0\\u8221{} n.d.)","plainCitation":"(“7 Agile Estimation Techniques – beyond Planning PokerâAMIS Oracle and Java Blog,” n.d.)","noteIndex":0},"citationItems":[{"id":3176,"uris":["http://zotero.org/groups/2283838/items/3GKKMPDC"],"uri":["http://zotero.org/groups/2283838/items/3GKKMPDC"],"itemData":{"id":3176,"type":"webpage","title":"7 Agile Estimation Techniques – beyond Planning Poker - AMIS Oracle and Java Blog","URL":"https://technology.amis.nl/2016/03/23/8-agile-estimation-techniques-beyond-planning-poker/","accessed":{"date-parts":[["2019",7,19]]}}}],"schema":"https://github.com/citation-style-language/schema/raw/master/csl-citation.json"} </w:instrText>
+      </w:r>
+      <w:r>
+        <w:rPr>
+          <w:rFonts w:ascii="Arial" w:hAnsi="Arial" w:cs="Arial"/>
+          <w:color w:val="FF0000"/>
+          <w:sz w:val="18"/>
+          <w:szCs w:val="18"/>
+          <w:lang w:val="en-US"/>
+        </w:rPr>
+        <w:fldChar w:fldCharType="separate"/>
+      </w:r>
+      <w:r>
+        <w:rPr>
+          <w:rFonts w:ascii="Arial" w:hAnsi="Arial" w:cs="Arial"/>
+          <w:color w:val="FF0000"/>
+          <w:sz w:val="18"/>
+          <w:szCs w:val="24"/>
+        </w:rPr>
+        <w:t xml:space="preserve">(“7 Agile Estimation Techniques – beyond Planning </w:t>
+      </w:r>
+      <w:proofErr w:type="spellStart"/>
+      <w:r>
+        <w:rPr>
+          <w:rFonts w:ascii="Arial" w:hAnsi="Arial" w:cs="Arial"/>
+          <w:color w:val="FF0000"/>
+          <w:sz w:val="18"/>
+          <w:szCs w:val="24"/>
+        </w:rPr>
+        <w:t>Pokerâ</w:t>
+      </w:r>
+      <w:proofErr w:type="spellEnd"/>
+      <w:r>
+        <w:rPr>
+          <w:rFonts w:ascii="Arial" w:hAnsi="Arial" w:cs="Arial"/>
+          <w:color w:val="FF0000"/>
+          <w:sz w:val="18"/>
+          <w:szCs w:val="24"/>
+        </w:rPr>
+        <w:t xml:space="preserve">AMIS Oracle and Java Blog,” </w:t>
+      </w:r>
+      <w:proofErr w:type="spellStart"/>
+      <w:r>
+        <w:rPr>
+          <w:rFonts w:ascii="Arial" w:hAnsi="Arial" w:cs="Arial"/>
+          <w:color w:val="FF0000"/>
+          <w:sz w:val="18"/>
+          <w:szCs w:val="24"/>
+        </w:rPr>
+        <w:t>n.d.</w:t>
+      </w:r>
+      <w:proofErr w:type="spellEnd"/>
+      <w:r>
+        <w:rPr>
+          <w:rFonts w:ascii="Arial" w:hAnsi="Arial" w:cs="Arial"/>
+          <w:color w:val="FF0000"/>
+          <w:sz w:val="18"/>
+          <w:szCs w:val="24"/>
+        </w:rPr>
+        <w:t>)</w:t>
+      </w:r>
+      <w:r>
+        <w:rPr>
+          <w:rFonts w:ascii="Arial" w:hAnsi="Arial" w:cs="Arial"/>
+          <w:color w:val="FF0000"/>
+          <w:sz w:val="18"/>
+          <w:szCs w:val="18"/>
+          <w:lang w:val="en-US"/>
+        </w:rPr>
+        <w:fldChar w:fldCharType="end"/>
+      </w:r>
+      <w:r>
+        <w:rPr>
+          <w:rFonts w:ascii="Arial" w:hAnsi="Arial" w:cs="Arial"/>
+          <w:color w:val="0000FF"/>
+          <w:sz w:val="18"/>
+          <w:szCs w:val="18"/>
+          <w:lang w:val="en-US"/>
+        </w:rPr>
+        <w:t xml:space="preserve"> </w:t>
       </w:r>
     </w:p>
     <w:p>
@@ -2332,7 +2436,43 @@
           <w:color w:val="FF0000"/>
           <w:sz w:val="18"/>
         </w:rPr>
-        <w:t>Agile Release Train – Scaled Agile Framework. (n.d.). Retrieved July 19, 2019, from /agile-release-train/</w:t>
+        <w:t xml:space="preserve">7 Agile Estimation Techniques – beyond Planning </w:t>
+      </w:r>
+      <w:proofErr w:type="spellStart"/>
+      <w:r>
+        <w:rPr>
+          <w:rFonts w:ascii="Arial" w:hAnsi="Arial" w:cs="Arial"/>
+          <w:color w:val="FF0000"/>
+          <w:sz w:val="18"/>
+        </w:rPr>
+        <w:t>Pokerâ</w:t>
+      </w:r>
+      <w:proofErr w:type="spellEnd"/>
+      <w:r>
+        <w:rPr>
+          <w:rFonts w:ascii="Arial" w:hAnsi="Arial" w:cs="Arial"/>
+          <w:color w:val="FF0000"/>
+          <w:sz w:val="18"/>
+        </w:rPr>
+        <w:t>AMIS Oracle and Java Blog. (</w:t>
+      </w:r>
+      <w:proofErr w:type="spellStart"/>
+      <w:r>
+        <w:rPr>
+          <w:rFonts w:ascii="Arial" w:hAnsi="Arial" w:cs="Arial"/>
+          <w:color w:val="FF0000"/>
+          <w:sz w:val="18"/>
+        </w:rPr>
+        <w:t>n.d.</w:t>
+      </w:r>
+      <w:proofErr w:type="spellEnd"/>
+      <w:r>
+        <w:rPr>
+          <w:rFonts w:ascii="Arial" w:hAnsi="Arial" w:cs="Arial"/>
+          <w:color w:val="FF0000"/>
+          <w:sz w:val="18"/>
+        </w:rPr>
+        <w:t>). Retrieved July 19, 2019, from https://technology.amis.nl/2016/03/23/8-agile-estimation-techniques-beyond-planning-poker/</w:t>
       </w:r>
     </w:p>
     <w:p>
@@ -2351,7 +2491,25 @@
           <w:color w:val="FF0000"/>
           <w:sz w:val="18"/>
         </w:rPr>
-        <w:t>Beck, K., Beedle, M., van Bennekum, A., Cockburn, A., Cunningham, W., Fowler, M., … Thomas, D. (2001). Manifesto for Agile Software Development. Retrieved July 18, 2019, from https://agilemanifesto.org/</w:t>
+        <w:t>Agile Release Train – Scaled Agile Framework. (</w:t>
+      </w:r>
+      <w:proofErr w:type="spellStart"/>
+      <w:r>
+        <w:rPr>
+          <w:rFonts w:ascii="Arial" w:hAnsi="Arial" w:cs="Arial"/>
+          <w:color w:val="FF0000"/>
+          <w:sz w:val="18"/>
+        </w:rPr>
+        <w:t>n.d.</w:t>
+      </w:r>
+      <w:proofErr w:type="spellEnd"/>
+      <w:r>
+        <w:rPr>
+          <w:rFonts w:ascii="Arial" w:hAnsi="Arial" w:cs="Arial"/>
+          <w:color w:val="FF0000"/>
+          <w:sz w:val="18"/>
+        </w:rPr>
+        <w:t>). Retrieved July 19, 2019, from /agile-release-train/</w:t>
       </w:r>
     </w:p>
     <w:p>
@@ -2370,7 +2528,53 @@
           <w:color w:val="FF0000"/>
           <w:sz w:val="18"/>
         </w:rPr>
-        <w:t>KnowledgeHut. (2018, May 11). LeSS Vs SAFe: Which Certification Should You Choose And Why? Retrieved July 18, 2019, from https://www.knowledgehut.com/blog/agile/less-vs-safe-which-certification-should-you-choose-and-why</w:t>
+        <w:t xml:space="preserve">Beck, K., </w:t>
+      </w:r>
+      <w:proofErr w:type="spellStart"/>
+      <w:r>
+        <w:rPr>
+          <w:rFonts w:ascii="Arial" w:hAnsi="Arial" w:cs="Arial"/>
+          <w:color w:val="FF0000"/>
+          <w:sz w:val="18"/>
+        </w:rPr>
+        <w:t>Beedle</w:t>
+      </w:r>
+      <w:proofErr w:type="spellEnd"/>
+      <w:r>
+        <w:rPr>
+          <w:rFonts w:ascii="Arial" w:hAnsi="Arial" w:cs="Arial"/>
+          <w:color w:val="FF0000"/>
+          <w:sz w:val="18"/>
+        </w:rPr>
+        <w:t xml:space="preserve">, M., van </w:t>
+      </w:r>
+      <w:proofErr w:type="spellStart"/>
+      <w:r>
+        <w:rPr>
+          <w:rFonts w:ascii="Arial" w:hAnsi="Arial" w:cs="Arial"/>
+          <w:color w:val="FF0000"/>
+          <w:sz w:val="18"/>
+        </w:rPr>
+        <w:t>Bennekum</w:t>
+      </w:r>
+      <w:proofErr w:type="spellEnd"/>
+      <w:r>
+        <w:rPr>
+          <w:rFonts w:ascii="Arial" w:hAnsi="Arial" w:cs="Arial"/>
+          <w:color w:val="FF0000"/>
+          <w:sz w:val="18"/>
+        </w:rPr>
+        <w:t>, A., Cockb</w:t>
+      </w:r>
+      <w:bookmarkStart w:id="2" w:name="_GoBack"/>
+      <w:bookmarkEnd w:id="2"/>
+      <w:r>
+        <w:rPr>
+          <w:rFonts w:ascii="Arial" w:hAnsi="Arial" w:cs="Arial"/>
+          <w:color w:val="FF0000"/>
+          <w:sz w:val="18"/>
+        </w:rPr>
+        <w:t>urn, A., Cunningham, W., Fowler, M., … Thomas, D. (2001). Manifesto for Agile Software Development. Retrieved July 18, 2019, from https://agilemanifesto.org/</w:t>
       </w:r>
     </w:p>
     <w:p>
@@ -2383,6 +2587,53 @@
           <w:sz w:val="18"/>
         </w:rPr>
       </w:pPr>
+      <w:proofErr w:type="spellStart"/>
+      <w:r>
+        <w:rPr>
+          <w:rFonts w:ascii="Arial" w:hAnsi="Arial" w:cs="Arial"/>
+          <w:color w:val="FF0000"/>
+          <w:sz w:val="18"/>
+        </w:rPr>
+        <w:t>KnowledgeHut</w:t>
+      </w:r>
+      <w:proofErr w:type="spellEnd"/>
+      <w:r>
+        <w:rPr>
+          <w:rFonts w:ascii="Arial" w:hAnsi="Arial" w:cs="Arial"/>
+          <w:color w:val="FF0000"/>
+          <w:sz w:val="18"/>
+        </w:rPr>
+        <w:t xml:space="preserve">. (2018, May 11). LeSS Vs SAFe: Which Certification Should You Choose </w:t>
+      </w:r>
+      <w:proofErr w:type="gramStart"/>
+      <w:r>
+        <w:rPr>
+          <w:rFonts w:ascii="Arial" w:hAnsi="Arial" w:cs="Arial"/>
+          <w:color w:val="FF0000"/>
+          <w:sz w:val="18"/>
+        </w:rPr>
+        <w:t>And</w:t>
+      </w:r>
+      <w:proofErr w:type="gramEnd"/>
+      <w:r>
+        <w:rPr>
+          <w:rFonts w:ascii="Arial" w:hAnsi="Arial" w:cs="Arial"/>
+          <w:color w:val="FF0000"/>
+          <w:sz w:val="18"/>
+        </w:rPr>
+        <w:t xml:space="preserve"> Why? Retrieved July 18, 2019, from https://www.knowledgehut.com/blog/agile/less-vs-safe-which-certification-should-you-choose-and-why</w:t>
+      </w:r>
+    </w:p>
+    <w:p>
+      <w:pPr>
+        <w:pStyle w:val="Bibliography"/>
+        <w:spacing w:line="240" w:lineRule="auto"/>
+        <w:rPr>
+          <w:rFonts w:ascii="Arial" w:hAnsi="Arial" w:cs="Arial"/>
+          <w:color w:val="FF0000"/>
+          <w:sz w:val="18"/>
+        </w:rPr>
+      </w:pPr>
       <w:r>
         <w:rPr>
           <w:rFonts w:ascii="Arial" w:hAnsi="Arial" w:cs="Arial"/>
@@ -2399,7 +2650,29 @@
           <w:color w:val="FF0000"/>
           <w:sz w:val="18"/>
         </w:rPr>
-        <w:t>What if the ROI of Agile vs Traditional Methods</w:t>
+        <w:t xml:space="preserve">What if the ROI of Agile </w:t>
+      </w:r>
+      <w:proofErr w:type="gramStart"/>
+      <w:r>
+        <w:rPr>
+          <w:rFonts w:ascii="Arial" w:hAnsi="Arial" w:cs="Arial"/>
+          <w:i/>
+          <w:iCs/>
+          <w:color w:val="FF0000"/>
+          <w:sz w:val="18"/>
+        </w:rPr>
+        <w:t>vs</w:t>
+      </w:r>
+      <w:proofErr w:type="gramEnd"/>
+      <w:r>
+        <w:rPr>
+          <w:rFonts w:ascii="Arial" w:hAnsi="Arial" w:cs="Arial"/>
+          <w:i/>
+          <w:iCs/>
+          <w:color w:val="FF0000"/>
+          <w:sz w:val="18"/>
+        </w:rPr>
+        <w:t xml:space="preserve"> Traditional Methods</w:t>
       </w:r>
       <w:r>
         <w:rPr>
@@ -2473,7 +2746,29 @@
           <w:color w:val="FF0000"/>
           <w:sz w:val="18"/>
         </w:rPr>
-        <w:t>SAFe 4.6 IntroductionâOverview of the Scaled Agile Framework for Lean Enterprises</w:t>
+        <w:t xml:space="preserve">SAFe 4.6 </w:t>
+      </w:r>
+      <w:proofErr w:type="spellStart"/>
+      <w:r>
+        <w:rPr>
+          <w:rFonts w:ascii="Arial" w:hAnsi="Arial" w:cs="Arial"/>
+          <w:i/>
+          <w:iCs/>
+          <w:color w:val="FF0000"/>
+          <w:sz w:val="18"/>
+        </w:rPr>
+        <w:t>Introductionâ</w:t>
+      </w:r>
+      <w:proofErr w:type="spellEnd"/>
+      <w:r>
+        <w:rPr>
+          <w:rFonts w:ascii="Arial" w:hAnsi="Arial" w:cs="Arial"/>
+          <w:i/>
+          <w:iCs/>
+          <w:color w:val="FF0000"/>
+          <w:sz w:val="18"/>
+        </w:rPr>
+        <w:t>Overview of the Scaled Agile Framework for Lean Enterprises</w:t>
       </w:r>
       <w:r>
         <w:rPr>
@@ -2703,36 +2998,6 @@
 </w:endnotes>
 </file>
 
-<file path=word/footer1.xml><?xml version="1.0" encoding="utf-8"?>
-<w:ftr xmlns:wpc="http://schemas.microsoft.com/office/word/2010/wordprocessingCanvas" xmlns:cx="http://schemas.microsoft.com/office/drawing/2014/chartex" xmlns:cx1="http://schemas.microsoft.com/office/drawing/2015/9/8/chartex" xmlns:mc="http://schemas.openxmlformats.org/markup-compatibility/2006" xmlns:o="urn:schemas-microsoft-com:office:office" xmlns:r="http://schemas.openxmlformats.org/officeDocument/2006/relationships" xmlns:m="http://schemas.openxmlformats.org/officeDocument/2006/math" xmlns:v="urn:schemas-microsoft-com:vml" xmlns:wp14="http://schemas.microsoft.com/office/word/2010/wordprocessingDrawing" xmlns:wp="http://schemas.openxmlformats.org/drawingml/2006/wordprocessingDrawing" xmlns:w10="urn:schemas-microsoft-com:office:word" xmlns:w="http://schemas.openxmlformats.org/wordprocessingml/2006/main" xmlns:w14="http://schemas.microsoft.com/office/word/2010/wordml" xmlns:w15="http://schemas.microsoft.com/office/word/2012/wordml" xmlns:w16se="http://schemas.microsoft.com/office/word/2015/wordml/symex" xmlns:wpg="http://schemas.microsoft.com/office/word/2010/wordprocessingGroup" xmlns:wpi="http://schemas.microsoft.com/office/word/2010/wordprocessingInk" xmlns:wne="http://schemas.microsoft.com/office/word/2006/wordml" xmlns:wps="http://schemas.microsoft.com/office/word/2010/wordprocessingShape" mc:Ignorable="w14 w15 w16se wp14">
-  <w:p>
-    <w:pPr>
-      <w:pStyle w:val="Footer"/>
-    </w:pPr>
-  </w:p>
-</w:ftr>
-</file>
-
-<file path=word/footer2.xml><?xml version="1.0" encoding="utf-8"?>
-<w:ftr xmlns:wpc="http://schemas.microsoft.com/office/word/2010/wordprocessingCanvas" xmlns:cx="http://schemas.microsoft.com/office/drawing/2014/chartex" xmlns:cx1="http://schemas.microsoft.com/office/drawing/2015/9/8/chartex" xmlns:mc="http://schemas.openxmlformats.org/markup-compatibility/2006" xmlns:o="urn:schemas-microsoft-com:office:office" xmlns:r="http://schemas.openxmlformats.org/officeDocument/2006/relationships" xmlns:m="http://schemas.openxmlformats.org/officeDocument/2006/math" xmlns:v="urn:schemas-microsoft-com:vml" xmlns:wp14="http://schemas.microsoft.com/office/word/2010/wordprocessingDrawing" xmlns:wp="http://schemas.openxmlformats.org/drawingml/2006/wordprocessingDrawing" xmlns:w10="urn:schemas-microsoft-com:office:word" xmlns:w="http://schemas.openxmlformats.org/wordprocessingml/2006/main" xmlns:w14="http://schemas.microsoft.com/office/word/2010/wordml" xmlns:w15="http://schemas.microsoft.com/office/word/2012/wordml" xmlns:w16se="http://schemas.microsoft.com/office/word/2015/wordml/symex" xmlns:wpg="http://schemas.microsoft.com/office/word/2010/wordprocessingGroup" xmlns:wpi="http://schemas.microsoft.com/office/word/2010/wordprocessingInk" xmlns:wne="http://schemas.microsoft.com/office/word/2006/wordml" xmlns:wps="http://schemas.microsoft.com/office/word/2010/wordprocessingShape" mc:Ignorable="w14 w15 w16se wp14">
-  <w:p>
-    <w:pPr>
-      <w:pStyle w:val="Footer"/>
-    </w:pPr>
-  </w:p>
-</w:ftr>
-</file>
-
-<file path=word/footer3.xml><?xml version="1.0" encoding="utf-8"?>
-<w:ftr xmlns:wpc="http://schemas.microsoft.com/office/word/2010/wordprocessingCanvas" xmlns:cx="http://schemas.microsoft.com/office/drawing/2014/chartex" xmlns:cx1="http://schemas.microsoft.com/office/drawing/2015/9/8/chartex" xmlns:mc="http://schemas.openxmlformats.org/markup-compatibility/2006" xmlns:o="urn:schemas-microsoft-com:office:office" xmlns:r="http://schemas.openxmlformats.org/officeDocument/2006/relationships" xmlns:m="http://schemas.openxmlformats.org/officeDocument/2006/math" xmlns:v="urn:schemas-microsoft-com:vml" xmlns:wp14="http://schemas.microsoft.com/office/word/2010/wordprocessingDrawing" xmlns:wp="http://schemas.openxmlformats.org/drawingml/2006/wordprocessingDrawing" xmlns:w10="urn:schemas-microsoft-com:office:word" xmlns:w="http://schemas.openxmlformats.org/wordprocessingml/2006/main" xmlns:w14="http://schemas.microsoft.com/office/word/2010/wordml" xmlns:w15="http://schemas.microsoft.com/office/word/2012/wordml" xmlns:w16se="http://schemas.microsoft.com/office/word/2015/wordml/symex" xmlns:wpg="http://schemas.microsoft.com/office/word/2010/wordprocessingGroup" xmlns:wpi="http://schemas.microsoft.com/office/word/2010/wordprocessingInk" xmlns:wne="http://schemas.microsoft.com/office/word/2006/wordml" xmlns:wps="http://schemas.microsoft.com/office/word/2010/wordprocessingShape" mc:Ignorable="w14 w15 w16se wp14">
-  <w:p>
-    <w:pPr>
-      <w:pStyle w:val="Footer"/>
-    </w:pPr>
-  </w:p>
-</w:ftr>
-</file>
-
 <file path=word/footnotes.xml><?xml version="1.0" encoding="utf-8"?>
 <w:footnotes xmlns:wpc="http://schemas.microsoft.com/office/word/2010/wordprocessingCanvas" xmlns:cx="http://schemas.microsoft.com/office/drawing/2014/chartex" xmlns:cx1="http://schemas.microsoft.com/office/drawing/2015/9/8/chartex" xmlns:mc="http://schemas.openxmlformats.org/markup-compatibility/2006" xmlns:o="urn:schemas-microsoft-com:office:office" xmlns:r="http://schemas.openxmlformats.org/officeDocument/2006/relationships" xmlns:m="http://schemas.openxmlformats.org/officeDocument/2006/math" xmlns:v="urn:schemas-microsoft-com:vml" xmlns:wp14="http://schemas.microsoft.com/office/word/2010/wordprocessingDrawing" xmlns:wp="http://schemas.openxmlformats.org/drawingml/2006/wordprocessingDrawing" xmlns:w10="urn:schemas-microsoft-com:office:word" xmlns:w="http://schemas.openxmlformats.org/wordprocessingml/2006/main" xmlns:w14="http://schemas.microsoft.com/office/word/2010/wordml" xmlns:w15="http://schemas.microsoft.com/office/word/2012/wordml" xmlns:w16se="http://schemas.microsoft.com/office/word/2015/wordml/symex" xmlns:wpg="http://schemas.microsoft.com/office/word/2010/wordprocessingGroup" xmlns:wpi="http://schemas.microsoft.com/office/word/2010/wordprocessingInk" xmlns:wne="http://schemas.microsoft.com/office/word/2006/wordml" xmlns:wps="http://schemas.microsoft.com/office/word/2010/wordprocessingShape" mc:Ignorable="w14 w15 w16se wp14">
   <w:footnote w:type="separator" w:id="-1">
@@ -2759,16 +3024,6 @@
 </file>
 
 <file path=word/header1.xml><?xml version="1.0" encoding="utf-8"?>
-<w:hdr xmlns:wpc="http://schemas.microsoft.com/office/word/2010/wordprocessingCanvas" xmlns:cx="http://schemas.microsoft.com/office/drawing/2014/chartex" xmlns:cx1="http://schemas.microsoft.com/office/drawing/2015/9/8/chartex" xmlns:mc="http://schemas.openxmlformats.org/markup-compatibility/2006" xmlns:o="urn:schemas-microsoft-com:office:office" xmlns:r="http://schemas.openxmlformats.org/officeDocument/2006/relationships" xmlns:m="http://schemas.openxmlformats.org/officeDocument/2006/math" xmlns:v="urn:schemas-microsoft-com:vml" xmlns:wp14="http://schemas.microsoft.com/office/word/2010/wordprocessingDrawing" xmlns:wp="http://schemas.openxmlformats.org/drawingml/2006/wordprocessingDrawing" xmlns:w10="urn:schemas-microsoft-com:office:word" xmlns:w="http://schemas.openxmlformats.org/wordprocessingml/2006/main" xmlns:w14="http://schemas.microsoft.com/office/word/2010/wordml" xmlns:w15="http://schemas.microsoft.com/office/word/2012/wordml" xmlns:w16se="http://schemas.microsoft.com/office/word/2015/wordml/symex" xmlns:wpg="http://schemas.microsoft.com/office/word/2010/wordprocessingGroup" xmlns:wpi="http://schemas.microsoft.com/office/word/2010/wordprocessingInk" xmlns:wne="http://schemas.microsoft.com/office/word/2006/wordml" xmlns:wps="http://schemas.microsoft.com/office/word/2010/wordprocessingShape" mc:Ignorable="w14 w15 w16se wp14">
-  <w:p>
-    <w:pPr>
-      <w:pStyle w:val="Header"/>
-    </w:pPr>
-  </w:p>
-</w:hdr>
-</file>
-
-<file path=word/header2.xml><?xml version="1.0" encoding="utf-8"?>
 <w:hdr xmlns:wpc="http://schemas.microsoft.com/office/word/2010/wordprocessingCanvas" xmlns:cx="http://schemas.microsoft.com/office/drawing/2014/chartex" xmlns:cx1="http://schemas.microsoft.com/office/drawing/2015/9/8/chartex" xmlns:mc="http://schemas.openxmlformats.org/markup-compatibility/2006" xmlns:o="urn:schemas-microsoft-com:office:office" xmlns:r="http://schemas.openxmlformats.org/officeDocument/2006/relationships" xmlns:m="http://schemas.openxmlformats.org/officeDocument/2006/math" xmlns:v="urn:schemas-microsoft-com:vml" xmlns:wp14="http://schemas.microsoft.com/office/word/2010/wordprocessingDrawing" xmlns:wp="http://schemas.openxmlformats.org/drawingml/2006/wordprocessingDrawing" xmlns:w10="urn:schemas-microsoft-com:office:word" xmlns:w="http://schemas.openxmlformats.org/wordprocessingml/2006/main" xmlns:w14="http://schemas.microsoft.com/office/word/2010/wordml" xmlns:w15="http://schemas.microsoft.com/office/word/2012/wordml" xmlns:w16se="http://schemas.microsoft.com/office/word/2015/wordml/symex" xmlns:wpg="http://schemas.microsoft.com/office/word/2010/wordprocessingGroup" xmlns:wpi="http://schemas.microsoft.com/office/word/2010/wordprocessingInk" xmlns:wne="http://schemas.microsoft.com/office/word/2006/wordml" xmlns:wps="http://schemas.microsoft.com/office/word/2010/wordprocessingShape" mc:Ignorable="w14 w15 w16se wp14">
   <w:p>
     <w:pPr>
@@ -2818,16 +3073,6 @@
         <w:sz w:val="18"/>
         <w:szCs w:val="18"/>
       </w:rPr>
-    </w:pPr>
-  </w:p>
-</w:hdr>
-</file>
-
-<file path=word/header3.xml><?xml version="1.0" encoding="utf-8"?>
-<w:hdr xmlns:wpc="http://schemas.microsoft.com/office/word/2010/wordprocessingCanvas" xmlns:cx="http://schemas.microsoft.com/office/drawing/2014/chartex" xmlns:cx1="http://schemas.microsoft.com/office/drawing/2015/9/8/chartex" xmlns:mc="http://schemas.openxmlformats.org/markup-compatibility/2006" xmlns:o="urn:schemas-microsoft-com:office:office" xmlns:r="http://schemas.openxmlformats.org/officeDocument/2006/relationships" xmlns:m="http://schemas.openxmlformats.org/officeDocument/2006/math" xmlns:v="urn:schemas-microsoft-com:vml" xmlns:wp14="http://schemas.microsoft.com/office/word/2010/wordprocessingDrawing" xmlns:wp="http://schemas.openxmlformats.org/drawingml/2006/wordprocessingDrawing" xmlns:w10="urn:schemas-microsoft-com:office:word" xmlns:w="http://schemas.openxmlformats.org/wordprocessingml/2006/main" xmlns:w14="http://schemas.microsoft.com/office/word/2010/wordml" xmlns:w15="http://schemas.microsoft.com/office/word/2012/wordml" xmlns:w16se="http://schemas.microsoft.com/office/word/2015/wordml/symex" xmlns:wpg="http://schemas.microsoft.com/office/word/2010/wordprocessingGroup" xmlns:wpi="http://schemas.microsoft.com/office/word/2010/wordprocessingInk" xmlns:wne="http://schemas.microsoft.com/office/word/2006/wordml" xmlns:wps="http://schemas.microsoft.com/office/word/2010/wordprocessingShape" mc:Ignorable="w14 w15 w16se wp14">
-  <w:p>
-    <w:pPr>
-      <w:pStyle w:val="Header"/>
     </w:pPr>
   </w:p>
 </w:hdr>
@@ -4191,7 +4436,7 @@
 </file>
 
 <file path=customXml/itemProps1.xml><?xml version="1.0" encoding="utf-8"?>
-<ds:datastoreItem xmlns:ds="http://schemas.openxmlformats.org/officeDocument/2006/customXml" ds:itemID="{E59D6CCE-DF8B-4DAB-A2C5-4D5C8D6F8A36}">
+<ds:datastoreItem xmlns:ds="http://schemas.openxmlformats.org/officeDocument/2006/customXml" ds:itemID="{E99E48D9-05F5-482A-9E21-178442A8BF9B}">
   <ds:schemaRefs>
     <ds:schemaRef ds:uri="http://schemas.openxmlformats.org/officeDocument/2006/bibliography"/>
   </ds:schemaRefs>

</xml_diff>

<commit_message>
Some comments on section 3
</commit_message>
<xml_diff>
--- a/01 - Agile for Model-Based Standards Development/B - Draft/Section III-A - Solutions.docx
+++ b/01 - Agile for Model-Based Standards Development/B - Draft/Section III-A - Solutions.docx
@@ -1,6 +1,6 @@
 
 <file path=word/document.xml><?xml version="1.0" encoding="utf-8"?>
-<w:document xmlns:wpc="http://schemas.microsoft.com/office/word/2010/wordprocessingCanvas" xmlns:cx="http://schemas.microsoft.com/office/drawing/2014/chartex" xmlns:cx1="http://schemas.microsoft.com/office/drawing/2015/9/8/chartex" xmlns:mc="http://schemas.openxmlformats.org/markup-compatibility/2006" xmlns:o="urn:schemas-microsoft-com:office:office" xmlns:r="http://schemas.openxmlformats.org/officeDocument/2006/relationships" xmlns:m="http://schemas.openxmlformats.org/officeDocument/2006/math" xmlns:v="urn:schemas-microsoft-com:vml" xmlns:wp14="http://schemas.microsoft.com/office/word/2010/wordprocessingDrawing" xmlns:wp="http://schemas.openxmlformats.org/drawingml/2006/wordprocessingDrawing" xmlns:w10="urn:schemas-microsoft-com:office:word" xmlns:w="http://schemas.openxmlformats.org/wordprocessingml/2006/main" xmlns:w14="http://schemas.microsoft.com/office/word/2010/wordml" xmlns:w15="http://schemas.microsoft.com/office/word/2012/wordml" xmlns:w16se="http://schemas.microsoft.com/office/word/2015/wordml/symex" xmlns:wpg="http://schemas.microsoft.com/office/word/2010/wordprocessingGroup" xmlns:wpi="http://schemas.microsoft.com/office/word/2010/wordprocessingInk" xmlns:wne="http://schemas.microsoft.com/office/word/2006/wordml" xmlns:wps="http://schemas.microsoft.com/office/word/2010/wordprocessingShape" mc:Ignorable="w14 w15 w16se wp14">
+<w:document xmlns:wpc="http://schemas.microsoft.com/office/word/2010/wordprocessingCanvas" xmlns:mc="http://schemas.openxmlformats.org/markup-compatibility/2006" xmlns:o="urn:schemas-microsoft-com:office:office" xmlns:r="http://schemas.openxmlformats.org/officeDocument/2006/relationships" xmlns:m="http://schemas.openxmlformats.org/officeDocument/2006/math" xmlns:v="urn:schemas-microsoft-com:vml" xmlns:wp14="http://schemas.microsoft.com/office/word/2010/wordprocessingDrawing" xmlns:wp="http://schemas.openxmlformats.org/drawingml/2006/wordprocessingDrawing" xmlns:w10="urn:schemas-microsoft-com:office:word" xmlns:w="http://schemas.openxmlformats.org/wordprocessingml/2006/main" xmlns:w14="http://schemas.microsoft.com/office/word/2010/wordml" xmlns:w15="http://schemas.microsoft.com/office/word/2012/wordml" xmlns:wpg="http://schemas.microsoft.com/office/word/2010/wordprocessingGroup" xmlns:wpi="http://schemas.microsoft.com/office/word/2010/wordprocessingInk" xmlns:wne="http://schemas.microsoft.com/office/word/2006/wordml" xmlns:wps="http://schemas.microsoft.com/office/word/2010/wordprocessingShape" mc:Ignorable="w14 w15 wp14">
   <w:body>
     <w:p>
       <w:pPr>
@@ -162,6 +162,76 @@
     </w:p>
     <w:p>
       <w:pPr>
+        <w:spacing w:line="240" w:lineRule="auto"/>
+        <w:ind w:firstLine="720"/>
+        <w:contextualSpacing/>
+        <w:jc w:val="both"/>
+        <w:rPr>
+          <w:rFonts w:ascii="Arial" w:hAnsi="Arial" w:cs="Arial"/>
+          <w:color w:val="0000FF"/>
+          <w:sz w:val="18"/>
+          <w:szCs w:val="18"/>
+          <w:lang w:val="en-US"/>
+        </w:rPr>
+      </w:pPr>
+      <w:commentRangeStart w:id="0"/>
+      <w:commentRangeStart w:id="1"/>
+      <w:r>
+        <w:rPr>
+          <w:rFonts w:ascii="Arial" w:hAnsi="Arial" w:cs="Arial"/>
+          <w:color w:val="0000FF"/>
+          <w:sz w:val="18"/>
+          <w:szCs w:val="18"/>
+          <w:lang w:val="en-US"/>
+        </w:rPr>
+        <w:t xml:space="preserve">According to survey results of a study by the Institute of Electrical and Electronic Engineers </w:t>
+      </w:r>
+      <w:r>
+        <w:rPr>
+          <w:rFonts w:ascii="Arial" w:hAnsi="Arial" w:cs="Arial"/>
+          <w:color w:val="FF0000"/>
+          <w:sz w:val="18"/>
+          <w:szCs w:val="18"/>
+          <w:lang w:val="en-US"/>
+        </w:rPr>
+        <w:t>“</w:t>
+      </w:r>
+      <w:r>
+        <w:rPr>
+          <w:rFonts w:ascii="Arial" w:hAnsi="Arial" w:cs="Arial"/>
+          <w:color w:val="FF0000"/>
+          <w:sz w:val="18"/>
+          <w:szCs w:val="18"/>
+        </w:rPr>
+        <w:t xml:space="preserve">a majority of respondents' organizational units are using agile and/or lean methods (58%). Furthermore, lean appears as a new player, being used by 24% of respondents, mainly in combination with agile (21%).” </w:t>
+      </w:r>
+      <w:r>
+        <w:rPr>
+          <w:rFonts w:ascii="Arial" w:hAnsi="Arial" w:cs="Arial"/>
+          <w:color w:val="0000FF"/>
+          <w:sz w:val="18"/>
+          <w:szCs w:val="18"/>
+          <w:lang w:val="en-US"/>
+        </w:rPr>
+        <w:t xml:space="preserve">These statistics reinforce the increased development rate of industry towards a trend of rapid incremental development as they strive towards enabling the digital threads for their enterprises. </w:t>
+      </w:r>
+      <w:commentRangeEnd w:id="0"/>
+      <w:r>
+        <w:rPr>
+          <w:rStyle w:val="CommentReference"/>
+        </w:rPr>
+        <w:commentReference w:id="0"/>
+      </w:r>
+      <w:commentRangeEnd w:id="1"/>
+      <w:r>
+        <w:rPr>
+          <w:rStyle w:val="CommentReference"/>
+        </w:rPr>
+        <w:commentReference w:id="1"/>
+      </w:r>
+    </w:p>
+    <w:p>
+      <w:pPr>
         <w:spacing w:after="0"/>
         <w:ind w:firstLine="720"/>
         <w:jc w:val="both"/>
@@ -173,15 +243,34 @@
           <w:lang w:val="en-US"/>
         </w:rPr>
       </w:pPr>
-      <w:r>
-        <w:rPr>
-          <w:rFonts w:ascii="Arial" w:hAnsi="Arial" w:cs="Arial"/>
-          <w:color w:val="0000FF"/>
-          <w:sz w:val="18"/>
-          <w:szCs w:val="18"/>
-          <w:lang w:val="en-US"/>
-        </w:rPr>
-        <w:t xml:space="preserve">Many development teams still </w:t>
+      <w:commentRangeStart w:id="2"/>
+      <w:r>
+        <w:rPr>
+          <w:rFonts w:ascii="Arial" w:hAnsi="Arial" w:cs="Arial"/>
+          <w:color w:val="0000FF"/>
+          <w:sz w:val="18"/>
+          <w:szCs w:val="18"/>
+          <w:highlight w:val="yellow"/>
+          <w:lang w:val="en-US"/>
+        </w:rPr>
+        <w:t>Many</w:t>
+      </w:r>
+      <w:commentRangeEnd w:id="2"/>
+      <w:r>
+        <w:rPr>
+          <w:rStyle w:val="CommentReference"/>
+        </w:rPr>
+        <w:commentReference w:id="2"/>
+      </w:r>
+      <w:r>
+        <w:rPr>
+          <w:rFonts w:ascii="Arial" w:hAnsi="Arial" w:cs="Arial"/>
+          <w:color w:val="0000FF"/>
+          <w:sz w:val="18"/>
+          <w:szCs w:val="18"/>
+          <w:lang w:val="en-US"/>
+        </w:rPr>
+        <w:t xml:space="preserve"> development teams still </w:t>
       </w:r>
       <w:r>
         <w:rPr>
@@ -299,6 +388,7 @@
           <w:color w:val="0000FF"/>
           <w:sz w:val="18"/>
           <w:szCs w:val="18"/>
+          <w:highlight w:val="yellow"/>
           <w:lang w:val="en-US"/>
         </w:rPr>
         <w:t>M</w:t>
@@ -309,9 +399,20 @@
           <w:color w:val="0000FF"/>
           <w:sz w:val="18"/>
           <w:szCs w:val="18"/>
-          <w:lang w:val="en-US"/>
-        </w:rPr>
-        <w:t>any organizations have adopted agile as a means to shorten the development cycle and provide a usable product to the users</w:t>
+          <w:highlight w:val="yellow"/>
+          <w:lang w:val="en-US"/>
+        </w:rPr>
+        <w:t>any</w:t>
+      </w:r>
+      <w:r>
+        <w:rPr>
+          <w:rFonts w:ascii="Arial" w:hAnsi="Arial" w:cs="Arial"/>
+          <w:color w:val="0000FF"/>
+          <w:sz w:val="18"/>
+          <w:szCs w:val="18"/>
+          <w:lang w:val="en-US"/>
+        </w:rPr>
+        <w:t xml:space="preserve"> organizations have adopted agile as a means to shorten the development cycle and provide a usable product to the users</w:t>
       </w:r>
       <w:r>
         <w:rPr>
@@ -323,7 +424,7 @@
         </w:rPr>
         <w:t xml:space="preserve"> faster</w:t>
       </w:r>
-      <w:commentRangeStart w:id="0"/>
+      <w:commentRangeStart w:id="3"/>
       <w:r>
         <w:rPr>
           <w:rFonts w:ascii="Arial" w:hAnsi="Arial" w:cs="Arial"/>
@@ -393,7 +494,7 @@
         </w:rPr>
         <w:fldChar w:fldCharType="end"/>
       </w:r>
-      <w:commentRangeEnd w:id="0"/>
+      <w:commentRangeEnd w:id="3"/>
       <w:r>
         <w:rPr>
           <w:rStyle w:val="CommentReference"/>
@@ -402,7 +503,7 @@
           <w:sz w:val="18"/>
           <w:szCs w:val="18"/>
         </w:rPr>
-        <w:commentReference w:id="0"/>
+        <w:commentReference w:id="3"/>
       </w:r>
     </w:p>
     <w:p>
@@ -436,7 +537,28 @@
           <w:szCs w:val="18"/>
           <w:lang w:val="en-US"/>
         </w:rPr>
-        <w:t>. There are many examples of projects using agile concepts such as rapid application development, prototyping</w:t>
+        <w:t xml:space="preserve">. There are </w:t>
+      </w:r>
+      <w:r>
+        <w:rPr>
+          <w:rFonts w:ascii="Arial" w:hAnsi="Arial" w:cs="Arial"/>
+          <w:color w:val="0000FF"/>
+          <w:sz w:val="18"/>
+          <w:szCs w:val="18"/>
+          <w:highlight w:val="yellow"/>
+          <w:lang w:val="en-US"/>
+        </w:rPr>
+        <w:t>many</w:t>
+      </w:r>
+      <w:r>
+        <w:rPr>
+          <w:rFonts w:ascii="Arial" w:hAnsi="Arial" w:cs="Arial"/>
+          <w:color w:val="0000FF"/>
+          <w:sz w:val="18"/>
+          <w:szCs w:val="18"/>
+          <w:lang w:val="en-US"/>
+        </w:rPr>
+        <w:t xml:space="preserve"> examples of projects using agile concepts such as rapid application development, prototyping</w:t>
       </w:r>
       <w:r>
         <w:rPr>
@@ -456,17 +578,49 @@
           <w:szCs w:val="18"/>
           <w:lang w:val="en-US"/>
         </w:rPr>
-        <w:t xml:space="preserve"> and many others. However, since the creation in 2001 of the Agile Manifesto, there have been </w:t>
-      </w:r>
-      <w:r>
-        <w:rPr>
-          <w:rFonts w:ascii="Arial" w:hAnsi="Arial" w:cs="Arial"/>
-          <w:color w:val="0000FF"/>
-          <w:sz w:val="18"/>
-          <w:szCs w:val="18"/>
-          <w:lang w:val="en-US"/>
-        </w:rPr>
-        <w:t>many related implementations</w:t>
+        <w:t xml:space="preserve"> and </w:t>
+      </w:r>
+      <w:r>
+        <w:rPr>
+          <w:rFonts w:ascii="Arial" w:hAnsi="Arial" w:cs="Arial"/>
+          <w:color w:val="0000FF"/>
+          <w:sz w:val="18"/>
+          <w:szCs w:val="18"/>
+          <w:highlight w:val="yellow"/>
+          <w:lang w:val="en-US"/>
+        </w:rPr>
+        <w:t>many</w:t>
+      </w:r>
+      <w:r>
+        <w:rPr>
+          <w:rFonts w:ascii="Arial" w:hAnsi="Arial" w:cs="Arial"/>
+          <w:color w:val="0000FF"/>
+          <w:sz w:val="18"/>
+          <w:szCs w:val="18"/>
+          <w:lang w:val="en-US"/>
+        </w:rPr>
+        <w:t xml:space="preserve"> others. However, since the creation in 2001 of the Agile Manifesto, there have been </w:t>
+      </w:r>
+      <w:r>
+        <w:rPr>
+          <w:rFonts w:ascii="Arial" w:hAnsi="Arial" w:cs="Arial"/>
+          <w:color w:val="0000FF"/>
+          <w:sz w:val="18"/>
+          <w:szCs w:val="18"/>
+          <w:highlight w:val="yellow"/>
+          <w:lang w:val="en-US"/>
+        </w:rPr>
+        <w:t>many</w:t>
+      </w:r>
+      <w:r>
+        <w:rPr>
+          <w:rFonts w:ascii="Arial" w:hAnsi="Arial" w:cs="Arial"/>
+          <w:color w:val="0000FF"/>
+          <w:sz w:val="18"/>
+          <w:szCs w:val="18"/>
+          <w:lang w:val="en-US"/>
+        </w:rPr>
+        <w:t xml:space="preserve"> related implementations</w:t>
       </w:r>
       <w:r>
         <w:rPr>
@@ -933,7 +1087,17 @@
           <w:szCs w:val="18"/>
           <w:lang w:val="en-US"/>
         </w:rPr>
-        <w:t xml:space="preserve"> Each project team must analyze their needs and identify which component(s) of the framework </w:t>
+        <w:t xml:space="preserve"> Each project team must analyze their needs and identify which </w:t>
+      </w:r>
+      <w:r>
+        <w:rPr>
+          <w:rFonts w:ascii="Arial" w:hAnsi="Arial" w:cs="Arial"/>
+          <w:color w:val="0000FF"/>
+          <w:sz w:val="18"/>
+          <w:szCs w:val="18"/>
+          <w:lang w:val="en-US"/>
+        </w:rPr>
+        <w:t xml:space="preserve">component(s) of the framework </w:t>
       </w:r>
       <w:r>
         <w:rPr>
@@ -955,7 +1119,7 @@
         </w:rPr>
         <w:t xml:space="preserve">will enable them to meet their goals. </w:t>
       </w:r>
-      <w:commentRangeStart w:id="1"/>
+      <w:commentRangeStart w:id="4"/>
       <w:r>
         <w:rPr>
           <w:rFonts w:ascii="Arial" w:hAnsi="Arial" w:cs="Arial"/>
@@ -1065,13 +1229,13 @@
         </w:rPr>
         <w:fldChar w:fldCharType="end"/>
       </w:r>
-      <w:commentRangeEnd w:id="1"/>
+      <w:commentRangeEnd w:id="4"/>
       <w:r>
         <w:rPr>
           <w:rStyle w:val="CommentReference"/>
           <w:color w:val="FF0000"/>
         </w:rPr>
-        <w:commentReference w:id="1"/>
+        <w:commentReference w:id="4"/>
       </w:r>
     </w:p>
     <w:p>
@@ -1095,27 +1259,38 @@
           <w:szCs w:val="18"/>
           <w:lang w:val="en-US"/>
         </w:rPr>
-        <w:t>While SAFe provides many tools to implement agile – this paper will discuss only a few that can bring benefit to the development</w:t>
-      </w:r>
-      <w:r>
-        <w:rPr>
-          <w:rFonts w:ascii="Arial" w:hAnsi="Arial" w:cs="Arial"/>
-          <w:color w:val="0000FF"/>
-          <w:sz w:val="18"/>
-          <w:szCs w:val="18"/>
-          <w:lang w:val="en-US"/>
-        </w:rPr>
-        <w:t xml:space="preserve"> teams of model-</w:t>
-      </w:r>
-      <w:r>
-        <w:rPr>
-          <w:rFonts w:ascii="Arial" w:hAnsi="Arial" w:cs="Arial"/>
-          <w:color w:val="0000FF"/>
-          <w:sz w:val="18"/>
-          <w:szCs w:val="18"/>
-          <w:lang w:val="en-US"/>
-        </w:rPr>
-        <w:t xml:space="preserve">based standards: </w:t>
+        <w:t xml:space="preserve">While SAFe provides </w:t>
+      </w:r>
+      <w:r>
+        <w:rPr>
+          <w:rFonts w:ascii="Arial" w:hAnsi="Arial" w:cs="Arial"/>
+          <w:color w:val="0000FF"/>
+          <w:sz w:val="18"/>
+          <w:szCs w:val="18"/>
+          <w:highlight w:val="yellow"/>
+          <w:lang w:val="en-US"/>
+        </w:rPr>
+        <w:t>many</w:t>
+      </w:r>
+      <w:r>
+        <w:rPr>
+          <w:rFonts w:ascii="Arial" w:hAnsi="Arial" w:cs="Arial"/>
+          <w:color w:val="0000FF"/>
+          <w:sz w:val="18"/>
+          <w:szCs w:val="18"/>
+          <w:lang w:val="en-US"/>
+        </w:rPr>
+        <w:t xml:space="preserve"> tools to implement agile – this paper will discuss only a few that can bring benefit to the development</w:t>
+      </w:r>
+      <w:r>
+        <w:rPr>
+          <w:rFonts w:ascii="Arial" w:hAnsi="Arial" w:cs="Arial"/>
+          <w:color w:val="0000FF"/>
+          <w:sz w:val="18"/>
+          <w:szCs w:val="18"/>
+          <w:lang w:val="en-US"/>
+        </w:rPr>
+        <w:t xml:space="preserve"> teams of model-based standards: </w:t>
       </w:r>
       <w:r>
         <w:rPr>
@@ -1266,7 +1441,18 @@
           <w:szCs w:val="18"/>
           <w:lang w:val="en-US"/>
         </w:rPr>
-        <w:t xml:space="preserve"> Steps a team can take to actively manage the backlog is </w:t>
+        <w:t xml:space="preserve"> </w:t>
+      </w:r>
+      <w:commentRangeStart w:id="5"/>
+      <w:r>
+        <w:rPr>
+          <w:rFonts w:ascii="Arial" w:hAnsi="Arial" w:cs="Arial"/>
+          <w:color w:val="0000FF"/>
+          <w:sz w:val="18"/>
+          <w:szCs w:val="18"/>
+          <w:lang w:val="en-US"/>
+        </w:rPr>
+        <w:t xml:space="preserve">Steps a team can take to actively manage the backlog is </w:t>
       </w:r>
       <w:r>
         <w:rPr>
@@ -1316,7 +1502,24 @@
           <w:szCs w:val="18"/>
           <w:lang w:val="en-US"/>
         </w:rPr>
-        <w:t xml:space="preserve"> The person in this role will be primarily responsible for why, when and what of the product that the development team will deliver. </w:t>
+        <w:t xml:space="preserve"> </w:t>
+      </w:r>
+      <w:commentRangeEnd w:id="5"/>
+      <w:r>
+        <w:rPr>
+          <w:rStyle w:val="CommentReference"/>
+        </w:rPr>
+        <w:commentReference w:id="5"/>
+      </w:r>
+      <w:r>
+        <w:rPr>
+          <w:rFonts w:ascii="Arial" w:hAnsi="Arial" w:cs="Arial"/>
+          <w:color w:val="0000FF"/>
+          <w:sz w:val="18"/>
+          <w:szCs w:val="18"/>
+          <w:lang w:val="en-US"/>
+        </w:rPr>
+        <w:t xml:space="preserve">The person in this role will be primarily responsible for why, when and what of the product that the development team will deliver. </w:t>
       </w:r>
       <w:r>
         <w:rPr>
@@ -1364,9 +1567,20 @@
           <w:color w:val="0000FF"/>
           <w:sz w:val="18"/>
           <w:szCs w:val="18"/>
-          <w:lang w:val="en-US"/>
-        </w:rPr>
-        <w:t xml:space="preserve">Many tools exist to manage backlogs in an agile framework, such as </w:t>
+          <w:highlight w:val="yellow"/>
+          <w:lang w:val="en-US"/>
+        </w:rPr>
+        <w:t>Many</w:t>
+      </w:r>
+      <w:r>
+        <w:rPr>
+          <w:rFonts w:ascii="Arial" w:hAnsi="Arial" w:cs="Arial"/>
+          <w:color w:val="0000FF"/>
+          <w:sz w:val="18"/>
+          <w:szCs w:val="18"/>
+          <w:lang w:val="en-US"/>
+        </w:rPr>
+        <w:t xml:space="preserve"> tools exist to manage backlogs in an agile framework, such as </w:t>
       </w:r>
       <w:proofErr w:type="spellStart"/>
       <w:r>
@@ -1630,7 +1844,18 @@
           <w:szCs w:val="18"/>
           <w:lang w:val="en-US"/>
         </w:rPr>
-        <w:t>turing Information [PMI] or Additive Manufacturing [AM]. These agile teams would be each have a Scrum Master, Product Owner and a set of developers</w:t>
+        <w:t xml:space="preserve">turing Information [PMI] or Additive Manufacturing [AM]. These agile teams would be each have a Scrum Master, Product </w:t>
+      </w:r>
+      <w:r>
+        <w:rPr>
+          <w:rFonts w:ascii="Arial" w:hAnsi="Arial" w:cs="Arial"/>
+          <w:color w:val="00B050"/>
+          <w:sz w:val="18"/>
+          <w:szCs w:val="18"/>
+          <w:lang w:val="en-US"/>
+        </w:rPr>
+        <w:lastRenderedPageBreak/>
+        <w:t>Owner and a set of developers</w:t>
       </w:r>
       <w:r>
         <w:rPr>
@@ -1649,7 +1874,7 @@
           <w:color w:val="0000FF"/>
           <w:sz w:val="18"/>
           <w:szCs w:val="18"/>
-          <w:lang w:eastAsia="en-GB"/>
+          <w:lang w:val="en-US"/>
         </w:rPr>
         <w:drawing>
           <wp:inline distT="0" distB="0" distL="0" distR="0" wp14:anchorId="24A26603" wp14:editId="05304414">
@@ -1718,7 +1943,6 @@
           <w:szCs w:val="18"/>
           <w:lang w:val="en-US"/>
         </w:rPr>
-        <w:lastRenderedPageBreak/>
         <w:tab/>
         <w:t xml:space="preserve">An ART can address one of the biggest problems with multiple teams. That is </w:t>
       </w:r>
@@ -1812,7 +2036,28 @@
           <w:szCs w:val="18"/>
           <w:lang w:val="en-US"/>
         </w:rPr>
-        <w:t xml:space="preserve"> limit to how many trains can operate together. </w:t>
+        <w:t xml:space="preserve"> limit to how </w:t>
+      </w:r>
+      <w:r>
+        <w:rPr>
+          <w:rFonts w:ascii="Arial" w:hAnsi="Arial" w:cs="Arial"/>
+          <w:color w:val="0000FF"/>
+          <w:sz w:val="18"/>
+          <w:szCs w:val="18"/>
+          <w:highlight w:val="yellow"/>
+          <w:lang w:val="en-US"/>
+        </w:rPr>
+        <w:t>many</w:t>
+      </w:r>
+      <w:r>
+        <w:rPr>
+          <w:rFonts w:ascii="Arial" w:hAnsi="Arial" w:cs="Arial"/>
+          <w:color w:val="0000FF"/>
+          <w:sz w:val="18"/>
+          <w:szCs w:val="18"/>
+          <w:lang w:val="en-US"/>
+        </w:rPr>
+        <w:t xml:space="preserve"> trains can operate together. </w:t>
       </w:r>
       <w:r>
         <w:rPr>
@@ -1837,7 +2082,7 @@
       <w:r>
         <w:rPr>
           <w:noProof/>
-          <w:lang w:eastAsia="en-GB"/>
+          <w:lang w:val="en-US"/>
         </w:rPr>
         <w:drawing>
           <wp:inline distT="0" distB="0" distL="0" distR="0" wp14:anchorId="720E9D95" wp14:editId="09F723F2">
@@ -1952,7 +2197,17 @@
           <w:szCs w:val="18"/>
           <w:lang w:val="en-US"/>
         </w:rPr>
-        <w:t xml:space="preserve"> called a Program Increment. The planning that increment is critical to the synchronization of the teams on the train. This synchronization will facilitate planning and limit work in progress. </w:t>
+        <w:t xml:space="preserve"> called a Program </w:t>
+      </w:r>
+      <w:r>
+        <w:rPr>
+          <w:rFonts w:ascii="Arial" w:hAnsi="Arial" w:cs="Arial"/>
+          <w:color w:val="0000FF"/>
+          <w:sz w:val="18"/>
+          <w:szCs w:val="18"/>
+          <w:lang w:val="en-US"/>
+        </w:rPr>
+        <w:t xml:space="preserve">Increment. The planning that increment is critical to the synchronization of the teams on the train. This synchronization will facilitate planning and limit work in progress. </w:t>
       </w:r>
     </w:p>
     <w:p>
@@ -2066,7 +2321,30 @@
           <w:szCs w:val="18"/>
           <w:lang w:val="en-US"/>
         </w:rPr>
-        <w:t xml:space="preserve"> There are many estimation techniques. The team must avoid detailed analysis and estimation and instead adopt a method like Planning Poker, T-Shirt Sizes, Dot Voting or something similar where the process is quick and relative.</w:t>
+        <w:t xml:space="preserve"> There are </w:t>
+      </w:r>
+      <w:bookmarkStart w:id="6" w:name="_GoBack"/>
+      <w:bookmarkEnd w:id="6"/>
+      <w:r>
+        <w:rPr>
+          <w:rFonts w:ascii="Arial" w:hAnsi="Arial" w:cs="Arial"/>
+          <w:color w:val="0000FF"/>
+          <w:sz w:val="18"/>
+          <w:szCs w:val="18"/>
+          <w:highlight w:val="yellow"/>
+          <w:lang w:val="en-US"/>
+        </w:rPr>
+        <w:t>many</w:t>
+      </w:r>
+      <w:r>
+        <w:rPr>
+          <w:rFonts w:ascii="Arial" w:hAnsi="Arial" w:cs="Arial"/>
+          <w:color w:val="0000FF"/>
+          <w:sz w:val="18"/>
+          <w:szCs w:val="18"/>
+          <w:lang w:val="en-US"/>
+        </w:rPr>
+        <w:t xml:space="preserve"> estimation techniques. The team must avoid detailed analysis and estimation and instead adopt a method like Planning Poker, T-Shirt Sizes, Dot Voting or something similar where the process is quick and relative.</w:t>
       </w:r>
       <w:r>
         <w:rPr>
@@ -2105,47 +2383,7 @@
           <w:sz w:val="18"/>
           <w:szCs w:val="24"/>
         </w:rPr>
-        <w:t xml:space="preserve">(“7 Agile Estimation Techniques – beyond Planning </w:t>
-      </w:r>
-      <w:proofErr w:type="spellStart"/>
-      <w:r>
-        <w:rPr>
-          <w:rFonts w:ascii="Arial" w:hAnsi="Arial" w:cs="Arial"/>
-          <w:color w:val="FF0000"/>
-          <w:sz w:val="18"/>
-          <w:szCs w:val="24"/>
-        </w:rPr>
-        <w:t>Pokerâ</w:t>
-      </w:r>
-      <w:proofErr w:type="spellEnd"/>
-      <w:r>
-        <w:rPr>
-          <w:rFonts w:ascii="Arial" w:hAnsi="Arial" w:cs="Arial"/>
-          <w:color w:val="FF0000"/>
-          <w:sz w:val="18"/>
-          <w:szCs w:val="24"/>
-        </w:rPr>
-        <w:t xml:space="preserve">AMIS Oracle and Java Blog,” </w:t>
-      </w:r>
-      <w:proofErr w:type="spellStart"/>
-      <w:r>
-        <w:rPr>
-          <w:rFonts w:ascii="Arial" w:hAnsi="Arial" w:cs="Arial"/>
-          <w:color w:val="FF0000"/>
-          <w:sz w:val="18"/>
-          <w:szCs w:val="24"/>
-        </w:rPr>
-        <w:t>n.d.</w:t>
-      </w:r>
-      <w:proofErr w:type="spellEnd"/>
-      <w:r>
-        <w:rPr>
-          <w:rFonts w:ascii="Arial" w:hAnsi="Arial" w:cs="Arial"/>
-          <w:color w:val="FF0000"/>
-          <w:sz w:val="18"/>
-          <w:szCs w:val="24"/>
-        </w:rPr>
-        <w:t>)</w:t>
+        <w:t>(“7 Agile Estimation Techniques – beyond Planning PokerâAMIS Oracle and Java Blog,” n.d.)</w:t>
       </w:r>
       <w:r>
         <w:rPr>
@@ -2189,29 +2427,7 @@
           <w:szCs w:val="18"/>
           <w:lang w:val="en-US"/>
         </w:rPr>
-        <w:t xml:space="preserve">After each iteration there is a Plan, Do, Check, </w:t>
-      </w:r>
-      <w:proofErr w:type="gramStart"/>
-      <w:r>
-        <w:rPr>
-          <w:rFonts w:ascii="Arial" w:hAnsi="Arial" w:cs="Arial"/>
-          <w:color w:val="0000FF"/>
-          <w:sz w:val="18"/>
-          <w:szCs w:val="18"/>
-          <w:lang w:val="en-US"/>
-        </w:rPr>
-        <w:t>Adjust</w:t>
-      </w:r>
-      <w:proofErr w:type="gramEnd"/>
-      <w:r>
-        <w:rPr>
-          <w:rFonts w:ascii="Arial" w:hAnsi="Arial" w:cs="Arial"/>
-          <w:color w:val="0000FF"/>
-          <w:sz w:val="18"/>
-          <w:szCs w:val="18"/>
-          <w:lang w:val="en-US"/>
-        </w:rPr>
-        <w:t xml:space="preserve"> </w:t>
+        <w:t xml:space="preserve">After each iteration there is a Plan, Do, Check, Adjust </w:t>
       </w:r>
       <w:r>
         <w:rPr>
@@ -2436,43 +2652,7 @@
           <w:color w:val="FF0000"/>
           <w:sz w:val="18"/>
         </w:rPr>
-        <w:t xml:space="preserve">7 Agile Estimation Techniques – beyond Planning </w:t>
-      </w:r>
-      <w:proofErr w:type="spellStart"/>
-      <w:r>
-        <w:rPr>
-          <w:rFonts w:ascii="Arial" w:hAnsi="Arial" w:cs="Arial"/>
-          <w:color w:val="FF0000"/>
-          <w:sz w:val="18"/>
-        </w:rPr>
-        <w:t>Pokerâ</w:t>
-      </w:r>
-      <w:proofErr w:type="spellEnd"/>
-      <w:r>
-        <w:rPr>
-          <w:rFonts w:ascii="Arial" w:hAnsi="Arial" w:cs="Arial"/>
-          <w:color w:val="FF0000"/>
-          <w:sz w:val="18"/>
-        </w:rPr>
-        <w:t>AMIS Oracle and Java Blog. (</w:t>
-      </w:r>
-      <w:proofErr w:type="spellStart"/>
-      <w:r>
-        <w:rPr>
-          <w:rFonts w:ascii="Arial" w:hAnsi="Arial" w:cs="Arial"/>
-          <w:color w:val="FF0000"/>
-          <w:sz w:val="18"/>
-        </w:rPr>
-        <w:t>n.d.</w:t>
-      </w:r>
-      <w:proofErr w:type="spellEnd"/>
-      <w:r>
-        <w:rPr>
-          <w:rFonts w:ascii="Arial" w:hAnsi="Arial" w:cs="Arial"/>
-          <w:color w:val="FF0000"/>
-          <w:sz w:val="18"/>
-        </w:rPr>
-        <w:t>). Retrieved July 19, 2019, from https://technology.amis.nl/2016/03/23/8-agile-estimation-techniques-beyond-planning-poker/</w:t>
+        <w:t>7 Agile Estimation Techniques – beyond Planning PokerâAMIS Oracle and Java Blog. (n.d.). Retrieved July 19, 2019, from https://technology.amis.nl/2016/03/23/8-agile-estimation-techniques-beyond-planning-poker/</w:t>
       </w:r>
     </w:p>
     <w:p>
@@ -2491,25 +2671,7 @@
           <w:color w:val="FF0000"/>
           <w:sz w:val="18"/>
         </w:rPr>
-        <w:t>Agile Release Train – Scaled Agile Framework. (</w:t>
-      </w:r>
-      <w:proofErr w:type="spellStart"/>
-      <w:r>
-        <w:rPr>
-          <w:rFonts w:ascii="Arial" w:hAnsi="Arial" w:cs="Arial"/>
-          <w:color w:val="FF0000"/>
-          <w:sz w:val="18"/>
-        </w:rPr>
-        <w:t>n.d.</w:t>
-      </w:r>
-      <w:proofErr w:type="spellEnd"/>
-      <w:r>
-        <w:rPr>
-          <w:rFonts w:ascii="Arial" w:hAnsi="Arial" w:cs="Arial"/>
-          <w:color w:val="FF0000"/>
-          <w:sz w:val="18"/>
-        </w:rPr>
-        <w:t>). Retrieved July 19, 2019, from /agile-release-train/</w:t>
+        <w:t>Agile Release Train – Scaled Agile Framework. (n.d.). Retrieved July 19, 2019, from /agile-release-train/</w:t>
       </w:r>
     </w:p>
     <w:p>
@@ -2528,53 +2690,7 @@
           <w:color w:val="FF0000"/>
           <w:sz w:val="18"/>
         </w:rPr>
-        <w:t xml:space="preserve">Beck, K., </w:t>
-      </w:r>
-      <w:proofErr w:type="spellStart"/>
-      <w:r>
-        <w:rPr>
-          <w:rFonts w:ascii="Arial" w:hAnsi="Arial" w:cs="Arial"/>
-          <w:color w:val="FF0000"/>
-          <w:sz w:val="18"/>
-        </w:rPr>
-        <w:t>Beedle</w:t>
-      </w:r>
-      <w:proofErr w:type="spellEnd"/>
-      <w:r>
-        <w:rPr>
-          <w:rFonts w:ascii="Arial" w:hAnsi="Arial" w:cs="Arial"/>
-          <w:color w:val="FF0000"/>
-          <w:sz w:val="18"/>
-        </w:rPr>
-        <w:t xml:space="preserve">, M., van </w:t>
-      </w:r>
-      <w:proofErr w:type="spellStart"/>
-      <w:r>
-        <w:rPr>
-          <w:rFonts w:ascii="Arial" w:hAnsi="Arial" w:cs="Arial"/>
-          <w:color w:val="FF0000"/>
-          <w:sz w:val="18"/>
-        </w:rPr>
-        <w:t>Bennekum</w:t>
-      </w:r>
-      <w:proofErr w:type="spellEnd"/>
-      <w:r>
-        <w:rPr>
-          <w:rFonts w:ascii="Arial" w:hAnsi="Arial" w:cs="Arial"/>
-          <w:color w:val="FF0000"/>
-          <w:sz w:val="18"/>
-        </w:rPr>
-        <w:t>, A., Cockb</w:t>
-      </w:r>
-      <w:bookmarkStart w:id="2" w:name="_GoBack"/>
-      <w:bookmarkEnd w:id="2"/>
-      <w:r>
-        <w:rPr>
-          <w:rFonts w:ascii="Arial" w:hAnsi="Arial" w:cs="Arial"/>
-          <w:color w:val="FF0000"/>
-          <w:sz w:val="18"/>
-        </w:rPr>
-        <w:t>urn, A., Cunningham, W., Fowler, M., … Thomas, D. (2001). Manifesto for Agile Software Development. Retrieved July 18, 2019, from https://agilemanifesto.org/</w:t>
+        <w:t>Beck, K., Beedle, M., van Bennekum, A., Cockburn, A., Cunningham, W., Fowler, M., … Thomas, D. (2001). Manifesto for Agile Software Development. Retrieved July 18, 2019, from https://agilemanifesto.org/</w:t>
       </w:r>
     </w:p>
     <w:p>
@@ -2587,41 +2703,13 @@
           <w:sz w:val="18"/>
         </w:rPr>
       </w:pPr>
-      <w:proofErr w:type="spellStart"/>
-      <w:r>
-        <w:rPr>
-          <w:rFonts w:ascii="Arial" w:hAnsi="Arial" w:cs="Arial"/>
-          <w:color w:val="FF0000"/>
-          <w:sz w:val="18"/>
-        </w:rPr>
-        <w:t>KnowledgeHut</w:t>
-      </w:r>
-      <w:proofErr w:type="spellEnd"/>
-      <w:r>
-        <w:rPr>
-          <w:rFonts w:ascii="Arial" w:hAnsi="Arial" w:cs="Arial"/>
-          <w:color w:val="FF0000"/>
-          <w:sz w:val="18"/>
-        </w:rPr>
-        <w:t xml:space="preserve">. (2018, May 11). LeSS Vs SAFe: Which Certification Should You Choose </w:t>
-      </w:r>
-      <w:proofErr w:type="gramStart"/>
-      <w:r>
-        <w:rPr>
-          <w:rFonts w:ascii="Arial" w:hAnsi="Arial" w:cs="Arial"/>
-          <w:color w:val="FF0000"/>
-          <w:sz w:val="18"/>
-        </w:rPr>
-        <w:t>And</w:t>
-      </w:r>
-      <w:proofErr w:type="gramEnd"/>
-      <w:r>
-        <w:rPr>
-          <w:rFonts w:ascii="Arial" w:hAnsi="Arial" w:cs="Arial"/>
-          <w:color w:val="FF0000"/>
-          <w:sz w:val="18"/>
-        </w:rPr>
-        <w:t xml:space="preserve"> Why? Retrieved July 18, 2019, from https://www.knowledgehut.com/blog/agile/less-vs-safe-which-certification-should-you-choose-and-why</w:t>
+      <w:r>
+        <w:rPr>
+          <w:rFonts w:ascii="Arial" w:hAnsi="Arial" w:cs="Arial"/>
+          <w:color w:val="FF0000"/>
+          <w:sz w:val="18"/>
+        </w:rPr>
+        <w:t>KnowledgeHut. (2018, May 11). LeSS Vs SAFe: Which Certification Should You Choose And Why? Retrieved July 18, 2019, from https://www.knowledgehut.com/blog/agile/less-vs-safe-which-certification-should-you-choose-and-why</w:t>
       </w:r>
     </w:p>
     <w:p>
@@ -2650,9 +2738,35 @@
           <w:color w:val="FF0000"/>
           <w:sz w:val="18"/>
         </w:rPr>
-        <w:t xml:space="preserve">What if the ROI of Agile </w:t>
-      </w:r>
-      <w:proofErr w:type="gramStart"/>
+        <w:t>What if the ROI of Agile vs Traditional Methods</w:t>
+      </w:r>
+      <w:r>
+        <w:rPr>
+          <w:rFonts w:ascii="Arial" w:hAnsi="Arial" w:cs="Arial"/>
+          <w:color w:val="FF0000"/>
+          <w:sz w:val="18"/>
+        </w:rPr>
+        <w:t>.</w:t>
+      </w:r>
+    </w:p>
+    <w:p>
+      <w:pPr>
+        <w:pStyle w:val="Bibliography"/>
+        <w:spacing w:line="240" w:lineRule="auto"/>
+        <w:rPr>
+          <w:rFonts w:ascii="Arial" w:hAnsi="Arial" w:cs="Arial"/>
+          <w:color w:val="FF0000"/>
+          <w:sz w:val="18"/>
+        </w:rPr>
+      </w:pPr>
+      <w:r>
+        <w:rPr>
+          <w:rFonts w:ascii="Arial" w:hAnsi="Arial" w:cs="Arial"/>
+          <w:color w:val="FF0000"/>
+          <w:sz w:val="18"/>
+        </w:rPr>
+        <w:t xml:space="preserve">Scaled Agile. (2018a). </w:t>
+      </w:r>
       <w:r>
         <w:rPr>
           <w:rFonts w:ascii="Arial" w:hAnsi="Arial" w:cs="Arial"/>
@@ -2661,9 +2775,35 @@
           <w:color w:val="FF0000"/>
           <w:sz w:val="18"/>
         </w:rPr>
-        <w:t>vs</w:t>
-      </w:r>
-      <w:proofErr w:type="gramEnd"/>
+        <w:t>Introducing SAFe 4.6</w:t>
+      </w:r>
+      <w:r>
+        <w:rPr>
+          <w:rFonts w:ascii="Arial" w:hAnsi="Arial" w:cs="Arial"/>
+          <w:color w:val="FF0000"/>
+          <w:sz w:val="18"/>
+        </w:rPr>
+        <w:t>.</w:t>
+      </w:r>
+    </w:p>
+    <w:p>
+      <w:pPr>
+        <w:pStyle w:val="Bibliography"/>
+        <w:spacing w:line="240" w:lineRule="auto"/>
+        <w:rPr>
+          <w:rFonts w:ascii="Arial" w:hAnsi="Arial" w:cs="Arial"/>
+          <w:color w:val="FF0000"/>
+          <w:sz w:val="18"/>
+        </w:rPr>
+      </w:pPr>
+      <w:r>
+        <w:rPr>
+          <w:rFonts w:ascii="Arial" w:hAnsi="Arial" w:cs="Arial"/>
+          <w:color w:val="FF0000"/>
+          <w:sz w:val="18"/>
+        </w:rPr>
+        <w:t xml:space="preserve">Scaled Agile. (2018b, November). </w:t>
+      </w:r>
       <w:r>
         <w:rPr>
           <w:rFonts w:ascii="Arial" w:hAnsi="Arial" w:cs="Arial"/>
@@ -2672,103 +2812,7 @@
           <w:color w:val="FF0000"/>
           <w:sz w:val="18"/>
         </w:rPr>
-        <w:t xml:space="preserve"> Traditional Methods</w:t>
-      </w:r>
-      <w:r>
-        <w:rPr>
-          <w:rFonts w:ascii="Arial" w:hAnsi="Arial" w:cs="Arial"/>
-          <w:color w:val="FF0000"/>
-          <w:sz w:val="18"/>
-        </w:rPr>
-        <w:t>.</w:t>
-      </w:r>
-    </w:p>
-    <w:p>
-      <w:pPr>
-        <w:pStyle w:val="Bibliography"/>
-        <w:spacing w:line="240" w:lineRule="auto"/>
-        <w:rPr>
-          <w:rFonts w:ascii="Arial" w:hAnsi="Arial" w:cs="Arial"/>
-          <w:color w:val="FF0000"/>
-          <w:sz w:val="18"/>
-        </w:rPr>
-      </w:pPr>
-      <w:r>
-        <w:rPr>
-          <w:rFonts w:ascii="Arial" w:hAnsi="Arial" w:cs="Arial"/>
-          <w:color w:val="FF0000"/>
-          <w:sz w:val="18"/>
-        </w:rPr>
-        <w:t xml:space="preserve">Scaled Agile. (2018a). </w:t>
-      </w:r>
-      <w:r>
-        <w:rPr>
-          <w:rFonts w:ascii="Arial" w:hAnsi="Arial" w:cs="Arial"/>
-          <w:i/>
-          <w:iCs/>
-          <w:color w:val="FF0000"/>
-          <w:sz w:val="18"/>
-        </w:rPr>
-        <w:t>Introducing SAFe 4.6</w:t>
-      </w:r>
-      <w:r>
-        <w:rPr>
-          <w:rFonts w:ascii="Arial" w:hAnsi="Arial" w:cs="Arial"/>
-          <w:color w:val="FF0000"/>
-          <w:sz w:val="18"/>
-        </w:rPr>
-        <w:t>.</w:t>
-      </w:r>
-    </w:p>
-    <w:p>
-      <w:pPr>
-        <w:pStyle w:val="Bibliography"/>
-        <w:spacing w:line="240" w:lineRule="auto"/>
-        <w:rPr>
-          <w:rFonts w:ascii="Arial" w:hAnsi="Arial" w:cs="Arial"/>
-          <w:color w:val="FF0000"/>
-          <w:sz w:val="18"/>
-        </w:rPr>
-      </w:pPr>
-      <w:r>
-        <w:rPr>
-          <w:rFonts w:ascii="Arial" w:hAnsi="Arial" w:cs="Arial"/>
-          <w:color w:val="FF0000"/>
-          <w:sz w:val="18"/>
-        </w:rPr>
-        <w:t xml:space="preserve">Scaled Agile. (2018b, November). </w:t>
-      </w:r>
-      <w:r>
-        <w:rPr>
-          <w:rFonts w:ascii="Arial" w:hAnsi="Arial" w:cs="Arial"/>
-          <w:i/>
-          <w:iCs/>
-          <w:color w:val="FF0000"/>
-          <w:sz w:val="18"/>
-        </w:rPr>
-        <w:t xml:space="preserve">SAFe 4.6 </w:t>
-      </w:r>
-      <w:proofErr w:type="spellStart"/>
-      <w:r>
-        <w:rPr>
-          <w:rFonts w:ascii="Arial" w:hAnsi="Arial" w:cs="Arial"/>
-          <w:i/>
-          <w:iCs/>
-          <w:color w:val="FF0000"/>
-          <w:sz w:val="18"/>
-        </w:rPr>
-        <w:t>Introductionâ</w:t>
-      </w:r>
-      <w:proofErr w:type="spellEnd"/>
-      <w:r>
-        <w:rPr>
-          <w:rFonts w:ascii="Arial" w:hAnsi="Arial" w:cs="Arial"/>
-          <w:i/>
-          <w:iCs/>
-          <w:color w:val="FF0000"/>
-          <w:sz w:val="18"/>
-        </w:rPr>
-        <w:t>Overview of the Scaled Agile Framework for Lean Enterprises</w:t>
+        <w:t>SAFe 4.6 IntroductionâOverview of the Scaled Agile Framework for Lean Enterprises</w:t>
       </w:r>
       <w:r>
         <w:rPr>
@@ -2930,8 +2974,8 @@
 </file>
 
 <file path=word/comments.xml><?xml version="1.0" encoding="utf-8"?>
-<w:comments xmlns:wpc="http://schemas.microsoft.com/office/word/2010/wordprocessingCanvas" xmlns:cx="http://schemas.microsoft.com/office/drawing/2014/chartex" xmlns:cx1="http://schemas.microsoft.com/office/drawing/2015/9/8/chartex" xmlns:mc="http://schemas.openxmlformats.org/markup-compatibility/2006" xmlns:o="urn:schemas-microsoft-com:office:office" xmlns:r="http://schemas.openxmlformats.org/officeDocument/2006/relationships" xmlns:m="http://schemas.openxmlformats.org/officeDocument/2006/math" xmlns:v="urn:schemas-microsoft-com:vml" xmlns:wp14="http://schemas.microsoft.com/office/word/2010/wordprocessingDrawing" xmlns:wp="http://schemas.openxmlformats.org/drawingml/2006/wordprocessingDrawing" xmlns:w10="urn:schemas-microsoft-com:office:word" xmlns:w="http://schemas.openxmlformats.org/wordprocessingml/2006/main" xmlns:w14="http://schemas.microsoft.com/office/word/2010/wordml" xmlns:w15="http://schemas.microsoft.com/office/word/2012/wordml" xmlns:w16se="http://schemas.microsoft.com/office/word/2015/wordml/symex" xmlns:wpg="http://schemas.microsoft.com/office/word/2010/wordprocessingGroup" xmlns:wpi="http://schemas.microsoft.com/office/word/2010/wordprocessingInk" xmlns:wne="http://schemas.microsoft.com/office/word/2006/wordml" xmlns:wps="http://schemas.microsoft.com/office/word/2010/wordprocessingShape" mc:Ignorable="w14 w15 w16se wp14">
-  <w:comment w:id="0" w:author="Sapp (US), Brandon" w:date="2019-07-18T20:57:00Z" w:initials="S(B">
+<w:comments xmlns:wpc="http://schemas.microsoft.com/office/word/2010/wordprocessingCanvas" xmlns:mc="http://schemas.openxmlformats.org/markup-compatibility/2006" xmlns:o="urn:schemas-microsoft-com:office:office" xmlns:r="http://schemas.openxmlformats.org/officeDocument/2006/relationships" xmlns:m="http://schemas.openxmlformats.org/officeDocument/2006/math" xmlns:v="urn:schemas-microsoft-com:vml" xmlns:wp14="http://schemas.microsoft.com/office/word/2010/wordprocessingDrawing" xmlns:wp="http://schemas.openxmlformats.org/drawingml/2006/wordprocessingDrawing" xmlns:w10="urn:schemas-microsoft-com:office:word" xmlns:w="http://schemas.openxmlformats.org/wordprocessingml/2006/main" xmlns:w14="http://schemas.microsoft.com/office/word/2010/wordml" xmlns:w15="http://schemas.microsoft.com/office/word/2012/wordml" xmlns:wpg="http://schemas.microsoft.com/office/word/2010/wordprocessingGroup" xmlns:wpi="http://schemas.microsoft.com/office/word/2010/wordprocessingInk" xmlns:wne="http://schemas.microsoft.com/office/word/2006/wordml" xmlns:wps="http://schemas.microsoft.com/office/word/2010/wordprocessingShape" mc:Ignorable="w14 w15 wp14">
+  <w:comment w:id="0" w:author="Sapp (US), Brandon" w:date="2019-07-22T11:46:00Z" w:initials="S(B">
     <w:p>
       <w:pPr>
         <w:pStyle w:val="CommentText"/>
@@ -2943,11 +2987,72 @@
         <w:annotationRef/>
       </w:r>
       <w:r>
+        <w:t>Have not introduced agile yet. Should move to section 3?</w:t>
+      </w:r>
+    </w:p>
+  </w:comment>
+  <w:comment w:id="1" w:author="Harvey, Melissa K" w:date="2019-07-24T14:28:00Z" w:initials="HMK">
+    <w:p>
+      <w:pPr>
+        <w:pStyle w:val="CommentText"/>
+      </w:pPr>
+      <w:r>
+        <w:rPr>
+          <w:rStyle w:val="CommentReference"/>
+        </w:rPr>
+        <w:annotationRef/>
+      </w:r>
+      <w:r>
+        <w:t>I moved this to your section just to the top. Put it/adjust it however needed</w:t>
+      </w:r>
+    </w:p>
+  </w:comment>
+  <w:comment w:id="2" w:author="Harvey, Melissa K" w:date="2019-07-24T15:29:00Z" w:initials="HMK">
+    <w:p>
+      <w:pPr>
+        <w:pStyle w:val="CommentText"/>
+      </w:pPr>
+      <w:r>
+        <w:rPr>
+          <w:rStyle w:val="CommentReference"/>
+        </w:rPr>
+        <w:annotationRef/>
+      </w:r>
+      <w:r>
+        <w:t xml:space="preserve">“Many” is used many </w:t>
+      </w:r>
+      <w:proofErr w:type="spellStart"/>
+      <w:r>
+        <w:t>many</w:t>
+      </w:r>
+      <w:proofErr w:type="spellEnd"/>
+      <w:r>
+        <w:t xml:space="preserve"> </w:t>
+      </w:r>
+      <w:proofErr w:type="gramStart"/>
+      <w:r>
+        <w:t>times :p</w:t>
+      </w:r>
+      <w:proofErr w:type="gramEnd"/>
+    </w:p>
+  </w:comment>
+  <w:comment w:id="3" w:author="Sapp (US), Brandon" w:date="2019-07-18T20:57:00Z" w:initials="S(B">
+    <w:p>
+      <w:pPr>
+        <w:pStyle w:val="CommentText"/>
+      </w:pPr>
+      <w:r>
+        <w:rPr>
+          <w:rStyle w:val="CommentReference"/>
+        </w:rPr>
+        <w:annotationRef/>
+      </w:r>
+      <w:r>
         <w:t>Add Benefit numbers</w:t>
       </w:r>
     </w:p>
   </w:comment>
-  <w:comment w:id="1" w:author="Sapp (US), Brandon" w:date="2019-07-18T21:06:00Z" w:initials="S(B">
+  <w:comment w:id="4" w:author="Sapp (US), Brandon" w:date="2019-07-18T21:06:00Z" w:initials="S(B">
     <w:p>
       <w:pPr>
         <w:pStyle w:val="CommentText"/>
@@ -2960,6 +3065,43 @@
       </w:r>
       <w:r>
         <w:t>Add benefit numbers</w:t>
+      </w:r>
+    </w:p>
+  </w:comment>
+  <w:comment w:id="5" w:author="Harvey, Melissa K" w:date="2019-07-24T15:21:00Z" w:initials="HMK">
+    <w:p>
+      <w:pPr>
+        <w:pStyle w:val="CommentText"/>
+      </w:pPr>
+      <w:r>
+        <w:rPr>
+          <w:rStyle w:val="CommentReference"/>
+        </w:rPr>
+        <w:annotationRef/>
+      </w:r>
+      <w:r>
+        <w:t>This sentence reads a little weird. How about something like this:</w:t>
+      </w:r>
+    </w:p>
+    <w:p>
+      <w:pPr>
+        <w:pStyle w:val="CommentText"/>
+      </w:pPr>
+    </w:p>
+    <w:p>
+      <w:pPr>
+        <w:pStyle w:val="CommentText"/>
+      </w:pPr>
+      <w:r>
+        <w:t xml:space="preserve">There are several steps a team can take to actively manage a backlog such as establishing a prioritized ranking and defining </w:t>
+      </w:r>
+      <w:proofErr w:type="spellStart"/>
+      <w:r>
+        <w:t>aproduct</w:t>
+      </w:r>
+      <w:proofErr w:type="spellEnd"/>
+      <w:r>
+        <w:t xml:space="preserve"> owner/manager role.</w:t>
       </w:r>
     </w:p>
   </w:comment>
@@ -2967,14 +3109,18 @@
 </file>
 
 <file path=word/commentsExtended.xml><?xml version="1.0" encoding="utf-8"?>
-<w15:commentsEx xmlns:wpc="http://schemas.microsoft.com/office/word/2010/wordprocessingCanvas" xmlns:cx="http://schemas.microsoft.com/office/drawing/2014/chartex" xmlns:cx1="http://schemas.microsoft.com/office/drawing/2015/9/8/chartex" xmlns:mc="http://schemas.openxmlformats.org/markup-compatibility/2006" xmlns:o="urn:schemas-microsoft-com:office:office" xmlns:r="http://schemas.openxmlformats.org/officeDocument/2006/relationships" xmlns:m="http://schemas.openxmlformats.org/officeDocument/2006/math" xmlns:v="urn:schemas-microsoft-com:vml" xmlns:wp14="http://schemas.microsoft.com/office/word/2010/wordprocessingDrawing" xmlns:wp="http://schemas.openxmlformats.org/drawingml/2006/wordprocessingDrawing" xmlns:w10="urn:schemas-microsoft-com:office:word" xmlns:w="http://schemas.openxmlformats.org/wordprocessingml/2006/main" xmlns:w14="http://schemas.microsoft.com/office/word/2010/wordml" xmlns:w15="http://schemas.microsoft.com/office/word/2012/wordml" xmlns:w16se="http://schemas.microsoft.com/office/word/2015/wordml/symex" xmlns:wpg="http://schemas.microsoft.com/office/word/2010/wordprocessingGroup" xmlns:wpi="http://schemas.microsoft.com/office/word/2010/wordprocessingInk" xmlns:wne="http://schemas.microsoft.com/office/word/2006/wordml" xmlns:wps="http://schemas.microsoft.com/office/word/2010/wordprocessingShape" mc:Ignorable="w14 w15 w16se wp14">
+<w15:commentsEx xmlns:wpc="http://schemas.microsoft.com/office/word/2010/wordprocessingCanvas" xmlns:mc="http://schemas.openxmlformats.org/markup-compatibility/2006" xmlns:o="urn:schemas-microsoft-com:office:office" xmlns:r="http://schemas.openxmlformats.org/officeDocument/2006/relationships" xmlns:m="http://schemas.openxmlformats.org/officeDocument/2006/math" xmlns:v="urn:schemas-microsoft-com:vml" xmlns:wp14="http://schemas.microsoft.com/office/word/2010/wordprocessingDrawing" xmlns:wp="http://schemas.openxmlformats.org/drawingml/2006/wordprocessingDrawing" xmlns:w10="urn:schemas-microsoft-com:office:word" xmlns:w="http://schemas.openxmlformats.org/wordprocessingml/2006/main" xmlns:w14="http://schemas.microsoft.com/office/word/2010/wordml" xmlns:w15="http://schemas.microsoft.com/office/word/2012/wordml" xmlns:wpg="http://schemas.microsoft.com/office/word/2010/wordprocessingGroup" xmlns:wpi="http://schemas.microsoft.com/office/word/2010/wordprocessingInk" xmlns:wne="http://schemas.microsoft.com/office/word/2006/wordml" xmlns:wps="http://schemas.microsoft.com/office/word/2010/wordprocessingShape" mc:Ignorable="w14 w15 wp14">
+  <w15:commentEx w15:paraId="4A38E87F" w15:done="0"/>
+  <w15:commentEx w15:paraId="147C1DFA" w15:paraIdParent="4A38E87F" w15:done="0"/>
+  <w15:commentEx w15:paraId="1EFBCC29" w15:done="0"/>
   <w15:commentEx w15:paraId="3A84C8B3" w15:done="0"/>
   <w15:commentEx w15:paraId="22D31C50" w15:done="0"/>
+  <w15:commentEx w15:paraId="4CF2208B" w15:done="0"/>
 </w15:commentsEx>
 </file>
 
 <file path=word/endnotes.xml><?xml version="1.0" encoding="utf-8"?>
-<w:endnotes xmlns:wpc="http://schemas.microsoft.com/office/word/2010/wordprocessingCanvas" xmlns:cx="http://schemas.microsoft.com/office/drawing/2014/chartex" xmlns:cx1="http://schemas.microsoft.com/office/drawing/2015/9/8/chartex" xmlns:mc="http://schemas.openxmlformats.org/markup-compatibility/2006" xmlns:o="urn:schemas-microsoft-com:office:office" xmlns:r="http://schemas.openxmlformats.org/officeDocument/2006/relationships" xmlns:m="http://schemas.openxmlformats.org/officeDocument/2006/math" xmlns:v="urn:schemas-microsoft-com:vml" xmlns:wp14="http://schemas.microsoft.com/office/word/2010/wordprocessingDrawing" xmlns:wp="http://schemas.openxmlformats.org/drawingml/2006/wordprocessingDrawing" xmlns:w10="urn:schemas-microsoft-com:office:word" xmlns:w="http://schemas.openxmlformats.org/wordprocessingml/2006/main" xmlns:w14="http://schemas.microsoft.com/office/word/2010/wordml" xmlns:w15="http://schemas.microsoft.com/office/word/2012/wordml" xmlns:w16se="http://schemas.microsoft.com/office/word/2015/wordml/symex" xmlns:wpg="http://schemas.microsoft.com/office/word/2010/wordprocessingGroup" xmlns:wpi="http://schemas.microsoft.com/office/word/2010/wordprocessingInk" xmlns:wne="http://schemas.microsoft.com/office/word/2006/wordml" xmlns:wps="http://schemas.microsoft.com/office/word/2010/wordprocessingShape" mc:Ignorable="w14 w15 w16se wp14">
+<w:endnotes xmlns:wpc="http://schemas.microsoft.com/office/word/2010/wordprocessingCanvas" xmlns:mc="http://schemas.openxmlformats.org/markup-compatibility/2006" xmlns:o="urn:schemas-microsoft-com:office:office" xmlns:r="http://schemas.openxmlformats.org/officeDocument/2006/relationships" xmlns:m="http://schemas.openxmlformats.org/officeDocument/2006/math" xmlns:v="urn:schemas-microsoft-com:vml" xmlns:wp14="http://schemas.microsoft.com/office/word/2010/wordprocessingDrawing" xmlns:wp="http://schemas.openxmlformats.org/drawingml/2006/wordprocessingDrawing" xmlns:w10="urn:schemas-microsoft-com:office:word" xmlns:w="http://schemas.openxmlformats.org/wordprocessingml/2006/main" xmlns:w14="http://schemas.microsoft.com/office/word/2010/wordml" xmlns:w15="http://schemas.microsoft.com/office/word/2012/wordml" xmlns:wpg="http://schemas.microsoft.com/office/word/2010/wordprocessingGroup" xmlns:wpi="http://schemas.microsoft.com/office/word/2010/wordprocessingInk" xmlns:wne="http://schemas.microsoft.com/office/word/2006/wordml" xmlns:wps="http://schemas.microsoft.com/office/word/2010/wordprocessingShape" mc:Ignorable="w14 w15 wp14">
   <w:endnote w:type="separator" w:id="-1">
     <w:p>
       <w:pPr>
@@ -2999,7 +3145,7 @@
 </file>
 
 <file path=word/footnotes.xml><?xml version="1.0" encoding="utf-8"?>
-<w:footnotes xmlns:wpc="http://schemas.microsoft.com/office/word/2010/wordprocessingCanvas" xmlns:cx="http://schemas.microsoft.com/office/drawing/2014/chartex" xmlns:cx1="http://schemas.microsoft.com/office/drawing/2015/9/8/chartex" xmlns:mc="http://schemas.openxmlformats.org/markup-compatibility/2006" xmlns:o="urn:schemas-microsoft-com:office:office" xmlns:r="http://schemas.openxmlformats.org/officeDocument/2006/relationships" xmlns:m="http://schemas.openxmlformats.org/officeDocument/2006/math" xmlns:v="urn:schemas-microsoft-com:vml" xmlns:wp14="http://schemas.microsoft.com/office/word/2010/wordprocessingDrawing" xmlns:wp="http://schemas.openxmlformats.org/drawingml/2006/wordprocessingDrawing" xmlns:w10="urn:schemas-microsoft-com:office:word" xmlns:w="http://schemas.openxmlformats.org/wordprocessingml/2006/main" xmlns:w14="http://schemas.microsoft.com/office/word/2010/wordml" xmlns:w15="http://schemas.microsoft.com/office/word/2012/wordml" xmlns:w16se="http://schemas.microsoft.com/office/word/2015/wordml/symex" xmlns:wpg="http://schemas.microsoft.com/office/word/2010/wordprocessingGroup" xmlns:wpi="http://schemas.microsoft.com/office/word/2010/wordprocessingInk" xmlns:wne="http://schemas.microsoft.com/office/word/2006/wordml" xmlns:wps="http://schemas.microsoft.com/office/word/2010/wordprocessingShape" mc:Ignorable="w14 w15 w16se wp14">
+<w:footnotes xmlns:wpc="http://schemas.microsoft.com/office/word/2010/wordprocessingCanvas" xmlns:mc="http://schemas.openxmlformats.org/markup-compatibility/2006" xmlns:o="urn:schemas-microsoft-com:office:office" xmlns:r="http://schemas.openxmlformats.org/officeDocument/2006/relationships" xmlns:m="http://schemas.openxmlformats.org/officeDocument/2006/math" xmlns:v="urn:schemas-microsoft-com:vml" xmlns:wp14="http://schemas.microsoft.com/office/word/2010/wordprocessingDrawing" xmlns:wp="http://schemas.openxmlformats.org/drawingml/2006/wordprocessingDrawing" xmlns:w10="urn:schemas-microsoft-com:office:word" xmlns:w="http://schemas.openxmlformats.org/wordprocessingml/2006/main" xmlns:w14="http://schemas.microsoft.com/office/word/2010/wordml" xmlns:w15="http://schemas.microsoft.com/office/word/2012/wordml" xmlns:wpg="http://schemas.microsoft.com/office/word/2010/wordprocessingGroup" xmlns:wpi="http://schemas.microsoft.com/office/word/2010/wordprocessingInk" xmlns:wne="http://schemas.microsoft.com/office/word/2006/wordml" xmlns:wps="http://schemas.microsoft.com/office/word/2010/wordprocessingShape" mc:Ignorable="w14 w15 wp14">
   <w:footnote w:type="separator" w:id="-1">
     <w:p>
       <w:pPr>
@@ -3024,7 +3170,7 @@
 </file>
 
 <file path=word/header1.xml><?xml version="1.0" encoding="utf-8"?>
-<w:hdr xmlns:wpc="http://schemas.microsoft.com/office/word/2010/wordprocessingCanvas" xmlns:cx="http://schemas.microsoft.com/office/drawing/2014/chartex" xmlns:cx1="http://schemas.microsoft.com/office/drawing/2015/9/8/chartex" xmlns:mc="http://schemas.openxmlformats.org/markup-compatibility/2006" xmlns:o="urn:schemas-microsoft-com:office:office" xmlns:r="http://schemas.openxmlformats.org/officeDocument/2006/relationships" xmlns:m="http://schemas.openxmlformats.org/officeDocument/2006/math" xmlns:v="urn:schemas-microsoft-com:vml" xmlns:wp14="http://schemas.microsoft.com/office/word/2010/wordprocessingDrawing" xmlns:wp="http://schemas.openxmlformats.org/drawingml/2006/wordprocessingDrawing" xmlns:w10="urn:schemas-microsoft-com:office:word" xmlns:w="http://schemas.openxmlformats.org/wordprocessingml/2006/main" xmlns:w14="http://schemas.microsoft.com/office/word/2010/wordml" xmlns:w15="http://schemas.microsoft.com/office/word/2012/wordml" xmlns:w16se="http://schemas.microsoft.com/office/word/2015/wordml/symex" xmlns:wpg="http://schemas.microsoft.com/office/word/2010/wordprocessingGroup" xmlns:wpi="http://schemas.microsoft.com/office/word/2010/wordprocessingInk" xmlns:wne="http://schemas.microsoft.com/office/word/2006/wordml" xmlns:wps="http://schemas.microsoft.com/office/word/2010/wordprocessingShape" mc:Ignorable="w14 w15 w16se wp14">
+<w:hdr xmlns:wpc="http://schemas.microsoft.com/office/word/2010/wordprocessingCanvas" xmlns:mc="http://schemas.openxmlformats.org/markup-compatibility/2006" xmlns:o="urn:schemas-microsoft-com:office:office" xmlns:r="http://schemas.openxmlformats.org/officeDocument/2006/relationships" xmlns:m="http://schemas.openxmlformats.org/officeDocument/2006/math" xmlns:v="urn:schemas-microsoft-com:vml" xmlns:wp14="http://schemas.microsoft.com/office/word/2010/wordprocessingDrawing" xmlns:wp="http://schemas.openxmlformats.org/drawingml/2006/wordprocessingDrawing" xmlns:w10="urn:schemas-microsoft-com:office:word" xmlns:w="http://schemas.openxmlformats.org/wordprocessingml/2006/main" xmlns:w14="http://schemas.microsoft.com/office/word/2010/wordml" xmlns:w15="http://schemas.microsoft.com/office/word/2012/wordml" xmlns:wpg="http://schemas.microsoft.com/office/word/2010/wordprocessingGroup" xmlns:wpi="http://schemas.microsoft.com/office/word/2010/wordprocessingInk" xmlns:wne="http://schemas.microsoft.com/office/word/2006/wordml" xmlns:wps="http://schemas.microsoft.com/office/word/2010/wordprocessingShape" mc:Ignorable="w14 w15 wp14">
   <w:p>
     <w:pPr>
       <w:spacing w:after="0"/>
@@ -3079,7 +3225,7 @@
 </file>
 
 <file path=word/numbering.xml><?xml version="1.0" encoding="utf-8"?>
-<w:numbering xmlns:wpc="http://schemas.microsoft.com/office/word/2010/wordprocessingCanvas" xmlns:cx="http://schemas.microsoft.com/office/drawing/2014/chartex" xmlns:cx1="http://schemas.microsoft.com/office/drawing/2015/9/8/chartex" xmlns:mc="http://schemas.openxmlformats.org/markup-compatibility/2006" xmlns:o="urn:schemas-microsoft-com:office:office" xmlns:r="http://schemas.openxmlformats.org/officeDocument/2006/relationships" xmlns:m="http://schemas.openxmlformats.org/officeDocument/2006/math" xmlns:v="urn:schemas-microsoft-com:vml" xmlns:wp14="http://schemas.microsoft.com/office/word/2010/wordprocessingDrawing" xmlns:wp="http://schemas.openxmlformats.org/drawingml/2006/wordprocessingDrawing" xmlns:w10="urn:schemas-microsoft-com:office:word" xmlns:w="http://schemas.openxmlformats.org/wordprocessingml/2006/main" xmlns:w14="http://schemas.microsoft.com/office/word/2010/wordml" xmlns:w15="http://schemas.microsoft.com/office/word/2012/wordml" xmlns:w16se="http://schemas.microsoft.com/office/word/2015/wordml/symex" xmlns:wpg="http://schemas.microsoft.com/office/word/2010/wordprocessingGroup" xmlns:wpi="http://schemas.microsoft.com/office/word/2010/wordprocessingInk" xmlns:wne="http://schemas.microsoft.com/office/word/2006/wordml" xmlns:wps="http://schemas.microsoft.com/office/word/2010/wordprocessingShape" mc:Ignorable="w14 w15 w16se wp14">
+<w:numbering xmlns:wpc="http://schemas.microsoft.com/office/word/2010/wordprocessingCanvas" xmlns:mc="http://schemas.openxmlformats.org/markup-compatibility/2006" xmlns:o="urn:schemas-microsoft-com:office:office" xmlns:r="http://schemas.openxmlformats.org/officeDocument/2006/relationships" xmlns:m="http://schemas.openxmlformats.org/officeDocument/2006/math" xmlns:v="urn:schemas-microsoft-com:vml" xmlns:wp14="http://schemas.microsoft.com/office/word/2010/wordprocessingDrawing" xmlns:wp="http://schemas.openxmlformats.org/drawingml/2006/wordprocessingDrawing" xmlns:w10="urn:schemas-microsoft-com:office:word" xmlns:w="http://schemas.openxmlformats.org/wordprocessingml/2006/main" xmlns:w14="http://schemas.microsoft.com/office/word/2010/wordml" xmlns:w15="http://schemas.microsoft.com/office/word/2012/wordml" xmlns:wpg="http://schemas.microsoft.com/office/word/2010/wordprocessingGroup" xmlns:wpi="http://schemas.microsoft.com/office/word/2010/wordprocessingInk" xmlns:wne="http://schemas.microsoft.com/office/word/2006/wordml" xmlns:wps="http://schemas.microsoft.com/office/word/2010/wordprocessingShape" mc:Ignorable="w14 w15 wp14">
   <w:abstractNum w:abstractNumId="0" w15:restartNumberingAfterBreak="0">
     <w:nsid w:val="266532CC"/>
     <w:multiLevelType w:val="multilevel"/>
@@ -3209,15 +3355,18 @@
 </file>
 
 <file path=word/people.xml><?xml version="1.0" encoding="utf-8"?>
-<w15:people xmlns:wpc="http://schemas.microsoft.com/office/word/2010/wordprocessingCanvas" xmlns:cx="http://schemas.microsoft.com/office/drawing/2014/chartex" xmlns:cx1="http://schemas.microsoft.com/office/drawing/2015/9/8/chartex" xmlns:mc="http://schemas.openxmlformats.org/markup-compatibility/2006" xmlns:o="urn:schemas-microsoft-com:office:office" xmlns:r="http://schemas.openxmlformats.org/officeDocument/2006/relationships" xmlns:m="http://schemas.openxmlformats.org/officeDocument/2006/math" xmlns:v="urn:schemas-microsoft-com:vml" xmlns:wp14="http://schemas.microsoft.com/office/word/2010/wordprocessingDrawing" xmlns:wp="http://schemas.openxmlformats.org/drawingml/2006/wordprocessingDrawing" xmlns:w10="urn:schemas-microsoft-com:office:word" xmlns:w="http://schemas.openxmlformats.org/wordprocessingml/2006/main" xmlns:w14="http://schemas.microsoft.com/office/word/2010/wordml" xmlns:w15="http://schemas.microsoft.com/office/word/2012/wordml" xmlns:w16se="http://schemas.microsoft.com/office/word/2015/wordml/symex" xmlns:wpg="http://schemas.microsoft.com/office/word/2010/wordprocessingGroup" xmlns:wpi="http://schemas.microsoft.com/office/word/2010/wordprocessingInk" xmlns:wne="http://schemas.microsoft.com/office/word/2006/wordml" xmlns:wps="http://schemas.microsoft.com/office/word/2010/wordprocessingShape" mc:Ignorable="w14 w15 w16se wp14">
+<w15:people xmlns:wpc="http://schemas.microsoft.com/office/word/2010/wordprocessingCanvas" xmlns:mc="http://schemas.openxmlformats.org/markup-compatibility/2006" xmlns:o="urn:schemas-microsoft-com:office:office" xmlns:r="http://schemas.openxmlformats.org/officeDocument/2006/relationships" xmlns:m="http://schemas.openxmlformats.org/officeDocument/2006/math" xmlns:v="urn:schemas-microsoft-com:vml" xmlns:wp14="http://schemas.microsoft.com/office/word/2010/wordprocessingDrawing" xmlns:wp="http://schemas.openxmlformats.org/drawingml/2006/wordprocessingDrawing" xmlns:w10="urn:schemas-microsoft-com:office:word" xmlns:w="http://schemas.openxmlformats.org/wordprocessingml/2006/main" xmlns:w14="http://schemas.microsoft.com/office/word/2010/wordml" xmlns:w15="http://schemas.microsoft.com/office/word/2012/wordml" xmlns:wpg="http://schemas.microsoft.com/office/word/2010/wordprocessingGroup" xmlns:wpi="http://schemas.microsoft.com/office/word/2010/wordprocessingInk" xmlns:wne="http://schemas.microsoft.com/office/word/2006/wordml" xmlns:wps="http://schemas.microsoft.com/office/word/2010/wordprocessingShape" mc:Ignorable="w14 w15 wp14">
   <w15:person w15:author="Sapp (US), Brandon">
     <w15:presenceInfo w15:providerId="AD" w15:userId="S-1-5-21-2025429265-1303643608-1417001333-735493"/>
+  </w15:person>
+  <w15:person w15:author="Harvey, Melissa K">
+    <w15:presenceInfo w15:providerId="AD" w15:userId="S-1-5-21-2025429265-1303643608-1417001333-1006850"/>
   </w15:person>
 </w15:people>
 </file>
 
 <file path=word/styles.xml><?xml version="1.0" encoding="utf-8"?>
-<w:styles xmlns:mc="http://schemas.openxmlformats.org/markup-compatibility/2006" xmlns:r="http://schemas.openxmlformats.org/officeDocument/2006/relationships" xmlns:w="http://schemas.openxmlformats.org/wordprocessingml/2006/main" xmlns:w14="http://schemas.microsoft.com/office/word/2010/wordml" xmlns:w15="http://schemas.microsoft.com/office/word/2012/wordml" xmlns:w16se="http://schemas.microsoft.com/office/word/2015/wordml/symex" mc:Ignorable="w14 w15 w16se">
+<w:styles xmlns:mc="http://schemas.openxmlformats.org/markup-compatibility/2006" xmlns:r="http://schemas.openxmlformats.org/officeDocument/2006/relationships" xmlns:w="http://schemas.openxmlformats.org/wordprocessingml/2006/main" xmlns:w14="http://schemas.microsoft.com/office/word/2010/wordml" xmlns:w15="http://schemas.microsoft.com/office/word/2012/wordml" mc:Ignorable="w14 w15">
   <w:docDefaults>
     <w:rPrDefault>
       <w:rPr>
@@ -4436,7 +4585,7 @@
 </file>
 
 <file path=customXml/itemProps1.xml><?xml version="1.0" encoding="utf-8"?>
-<ds:datastoreItem xmlns:ds="http://schemas.openxmlformats.org/officeDocument/2006/customXml" ds:itemID="{E99E48D9-05F5-482A-9E21-178442A8BF9B}">
+<ds:datastoreItem xmlns:ds="http://schemas.openxmlformats.org/officeDocument/2006/customXml" ds:itemID="{A30BBC96-2601-4047-85CC-A5D2625C1C73}">
   <ds:schemaRefs>
     <ds:schemaRef ds:uri="http://schemas.openxmlformats.org/officeDocument/2006/bibliography"/>
   </ds:schemaRefs>

</xml_diff>